<commit_message>
Refine CL-36 simulation paper introduction and context
</commit_message>
<xml_diff>
--- a/Double_HPGe_Geant4_Paper.docx
+++ b/Double_HPGe_Geant4_Paper.docx
@@ -4,286 +4,504 @@
   <w:body>
     <w:p>
       <w:pPr>
-        <w:pStyle w:val="140"/>
-        <w:pBdr/>
-        <w:spacing/>
-        <w:ind/>
-        <w:jc w:val="both"/>
+        <w:pStyle w:val="828"/>
+        <w:pBdr/>
+        <w:spacing/>
+        <w:ind/>
         <w:rPr>
-          <w:rFonts w:ascii="Times New Roman" w:hAnsi="Times New Roman" w:cs="Times New Roman"/>
+          <w:rFonts w:ascii="IBM Plex Serif" w:hAnsi="IBM Plex Serif" w:cs="IBM Plex Serif"/>
         </w:rPr>
       </w:pPr>
       <w:r>
         <w:rPr>
-          <w:rFonts w:ascii="Times New Roman" w:hAnsi="Times New Roman" w:eastAsia="Times New Roman" w:cs="Times New Roman"/>
+          <w:rFonts w:ascii="IBM Plex Serif" w:hAnsi="IBM Plex Serif" w:eastAsia="IBM Plex Serif" w:cs="IBM Plex Serif"/>
           <w:highlight w:val="none"/>
         </w:rPr>
         <w:t xml:space="preserve">I. Introduction</w:t>
       </w:r>
       <w:r>
         <w:rPr>
-          <w:rFonts w:ascii="Times New Roman" w:hAnsi="Times New Roman" w:eastAsia="Times New Roman" w:cs="Times New Roman"/>
+          <w:rFonts w:ascii="IBM Plex Serif" w:hAnsi="IBM Plex Serif" w:eastAsia="IBM Plex Serif" w:cs="IBM Plex Serif"/>
           <w:highlight w:val="none"/>
         </w:rPr>
       </w:r>
       <w:r>
         <w:rPr>
-          <w:rFonts w:ascii="Times New Roman" w:hAnsi="Times New Roman" w:eastAsia="Times New Roman" w:cs="Times New Roman"/>
+          <w:rFonts w:ascii="IBM Plex Serif" w:hAnsi="IBM Plex Serif" w:eastAsia="IBM Plex Serif" w:cs="IBM Plex Serif"/>
+        </w:rPr>
+      </w:r>
+    </w:p>
+    <w:p>
+      <w:pPr>
+        <w:pStyle w:val="889"/>
+        <w:pBdr/>
+        <w:spacing/>
+        <w:ind/>
+        <w:jc w:val="both"/>
+        <w:rPr>
+          <w:rFonts w:ascii="IBM Plex Serif" w:hAnsi="IBM Plex Serif" w:cs="IBM Plex Serif"/>
+          <w:sz w:val="22"/>
+          <w:szCs w:val="22"/>
+          <w:highlight w:val="none"/>
+        </w:rPr>
+      </w:pPr>
+      <w:r>
+        <w:rPr>
+          <w:rFonts w:ascii="IBM Plex Serif" w:hAnsi="IBM Plex Serif" w:eastAsia="IBM Plex Serif" w:cs="IBM Plex Serif"/>
+          <w:sz w:val="22"/>
+          <w:szCs w:val="22"/>
+        </w:rPr>
+        <w:t xml:space="preserve">H</w:t>
+      </w:r>
+      <w:r>
+        <w:rPr>
+          <w:rFonts w:ascii="IBM Plex Serif" w:hAnsi="IBM Plex Serif" w:eastAsia="IBM Plex Serif" w:cs="IBM Plex Serif"/>
+          <w:sz w:val="22"/>
+          <w:szCs w:val="22"/>
+        </w:rPr>
+        <w:t xml:space="preserve">igh-purity germanium (HPGe) γ–γ coincidence spectrometers at research reactors are indispensable for high-resolution nuclear spectroscopy. By enforcing time-correlated detection of cascade γ-rays, the technique clarifies level schemes, suppresses backgroun</w:t>
+      </w:r>
+      <w:r>
+        <w:rPr>
+          <w:rFonts w:ascii="IBM Plex Serif" w:hAnsi="IBM Plex Serif" w:eastAsia="IBM Plex Serif" w:cs="IBM Plex Serif"/>
+          <w:sz w:val="22"/>
+          <w:szCs w:val="22"/>
+        </w:rPr>
+        <w:t xml:space="preserve">d</w:t>
+      </w:r>
+      <w:r>
+        <w:rPr>
+          <w:rFonts w:ascii="IBM Plex Serif" w:hAnsi="IBM Plex Serif" w:eastAsia="IBM Plex Serif" w:cs="IBM Plex Serif"/>
+          <w:sz w:val="22"/>
+          <w:szCs w:val="22"/>
+        </w:rPr>
+        <w:t xml:space="preserve"> with high selectivity, and exposes weak branches that are easily hidden in singles spectra. These advantages make coincidence measurements central to constructing reliable decay schemes and identifying activation products in complex samples. Quantitative </w:t>
+      </w:r>
+      <w:r>
+        <w:rPr>
+          <w:rFonts w:ascii="IBM Plex Serif" w:hAnsi="IBM Plex Serif" w:eastAsia="IBM Plex Serif" w:cs="IBM Plex Serif"/>
+          <w:sz w:val="22"/>
+          <w:szCs w:val="22"/>
+        </w:rPr>
+        <w:t xml:space="preserve">use of such data—e.g., absolute transition intensities and level lifetimes—critically depends on (i) accurate full-energy peak (FEP) efficiency determination and (ii) precise correction for true-coincidence summing (TCS). </w:t>
+      </w:r>
+      <w:r>
+        <w:rPr>
+          <w:rFonts w:ascii="IBM Plex Serif" w:hAnsi="IBM Plex Serif" w:eastAsia="IBM Plex Serif" w:cs="IBM Plex Serif"/>
+          <w:sz w:val="22"/>
+          <w:szCs w:val="22"/>
+        </w:rPr>
+      </w:r>
+      <w:r>
+        <w:rPr>
+          <w:rFonts w:ascii="IBM Plex Serif" w:hAnsi="IBM Plex Serif" w:eastAsia="IBM Plex Serif" w:cs="IBM Plex Serif"/>
+          <w:sz w:val="22"/>
+          <w:szCs w:val="22"/>
           <w:highlight w:val="none"/>
         </w:rPr>
       </w:r>
     </w:p>
     <w:p>
       <w:pPr>
+        <w:pStyle w:val="889"/>
         <w:pBdr/>
         <w:spacing/>
         <w:ind/>
         <w:jc w:val="both"/>
         <w:rPr>
-          <w:rFonts w:ascii="Times New Roman" w:hAnsi="Times New Roman" w:cs="Times New Roman"/>
-          <w:highlight w:val="none"/>
+          <w:rFonts w:ascii="IBM Plex Serif" w:hAnsi="IBM Plex Serif" w:cs="IBM Plex Serif"/>
+          <w:sz w:val="22"/>
+          <w:szCs w:val="22"/>
         </w:rPr>
       </w:pPr>
       <w:r>
         <w:rPr>
-          <w:rFonts w:ascii="Times New Roman" w:hAnsi="Times New Roman" w:eastAsia="Times New Roman" w:cs="Times New Roman"/>
+          <w:rFonts w:ascii="IBM Plex Serif" w:hAnsi="IBM Plex Serif" w:eastAsia="IBM Plex Serif" w:cs="IBM Plex Serif"/>
+          <w:sz w:val="22"/>
+          <w:szCs w:val="22"/>
         </w:rPr>
-        <w:t xml:space="preserve">High-purity germanium (HPGe) γ–γ coincidence spectrometers at research reactors are indispensable for high-resolution nuclear spectroscopy. By enforcing time-correlated detection of cascade γ-rays, the technique clarifies level schemes, suppresses backgroun</w:t>
+        <w:t xml:space="preserve">I</w:t>
       </w:r>
       <w:r>
         <w:rPr>
-          <w:rFonts w:ascii="Times New Roman" w:hAnsi="Times New Roman" w:eastAsia="Times New Roman" w:cs="Times New Roman"/>
+          <w:rFonts w:ascii="IBM Plex Serif" w:hAnsi="IBM Plex Serif" w:eastAsia="IBM Plex Serif" w:cs="IBM Plex Serif"/>
+          <w:sz w:val="22"/>
+          <w:szCs w:val="22"/>
         </w:rPr>
-        <w:t xml:space="preserve">d with high selectivity, and exposes weak branches that are easily hidden in singles spectra. These advantages make coincidence measurements central to constructing reliable decay schemes and identifying activation products in complex samples. Quantitative </w:t>
+        <w:t xml:space="preserve">n the compact, high-efficiency geometries favored by modern systems—close source-to-detector distances, collimation, and extensive shielding—analytic efficiency models are typically insufficient. Monte Carlo (MC) transport has therefore become the standard</w:t>
       </w:r>
       <w:r>
         <w:rPr>
-          <w:rFonts w:ascii="Times New Roman" w:hAnsi="Times New Roman" w:eastAsia="Times New Roman" w:cs="Times New Roman"/>
-        </w:rPr>
-        <w:t xml:space="preserve">use of such data—e.g., absolute transition intensities and level lifetimes—critically depends on (i) accurate full-energy peak (FEP) efficiency determination and (ii) precise correction for true-coincidence summing (TCS). </w:t>
-      </w:r>
-      <w:r>
-        <w:rPr>
-          <w:rFonts w:ascii="Times New Roman" w:hAnsi="Times New Roman" w:eastAsia="Times New Roman" w:cs="Times New Roman"/>
-        </w:rPr>
-      </w:r>
-    </w:p>
-    <w:p>
-      <w:pPr>
-        <w:pBdr/>
-        <w:spacing/>
-        <w:ind/>
-        <w:jc w:val="both"/>
-        <w:rPr>
-          <w:rFonts w:ascii="Times New Roman" w:hAnsi="Times New Roman" w:cs="Times New Roman"/>
-        </w:rPr>
-      </w:pPr>
-      <w:r>
-        <w:rPr>
-          <w:rFonts w:ascii="Times New Roman" w:hAnsi="Times New Roman" w:eastAsia="Times New Roman" w:cs="Times New Roman"/>
-        </w:rPr>
-        <w:t xml:space="preserve">In the compact, high-efficiency geometries favored by modern systems—close source-to-detector distances, collimation, and extensive shielding—analytic efficiency models are typically insufficient. Monte Carlo (MC) transport has therefore become the standard</w:t>
-      </w:r>
-      <w:r>
-        <w:rPr>
-          <w:rFonts w:ascii="Times New Roman" w:hAnsi="Times New Roman" w:eastAsia="Times New Roman" w:cs="Times New Roman"/>
+          <w:rFonts w:ascii="IBM Plex Serif" w:hAnsi="IBM Plex Serif" w:eastAsia="IBM Plex Serif" w:cs="IBM Plex Serif"/>
+          <w:sz w:val="22"/>
+          <w:szCs w:val="22"/>
         </w:rPr>
         <w:t xml:space="preserve"> for modeling γ-ray interactions and detector response in such environments. Among available toolkits, Geant4 is widely adopted for HPGe efficiency calibration and TCS analysis in complex assemblies. </w:t>
       </w:r>
       <w:r>
         <w:rPr>
-          <w:rFonts w:ascii="Times New Roman" w:hAnsi="Times New Roman" w:eastAsia="Times New Roman" w:cs="Times New Roman"/>
+          <w:rFonts w:ascii="IBM Plex Serif" w:hAnsi="IBM Plex Serif" w:eastAsia="IBM Plex Serif" w:cs="IBM Plex Serif"/>
+          <w:sz w:val="22"/>
+          <w:szCs w:val="22"/>
+        </w:rPr>
+      </w:r>
+      <w:r>
+        <w:rPr>
+          <w:rFonts w:ascii="IBM Plex Serif" w:hAnsi="IBM Plex Serif" w:eastAsia="IBM Plex Serif" w:cs="IBM Plex Serif"/>
+          <w:sz w:val="22"/>
+          <w:szCs w:val="22"/>
         </w:rPr>
       </w:r>
     </w:p>
     <w:p>
       <w:pPr>
+        <w:pStyle w:val="889"/>
         <w:pBdr/>
         <w:spacing/>
         <w:ind/>
         <w:jc w:val="both"/>
         <w:rPr>
-          <w:rFonts w:ascii="Times New Roman" w:hAnsi="Times New Roman" w:cs="Times New Roman"/>
+          <w:rFonts w:ascii="IBM Plex Serif" w:hAnsi="IBM Plex Serif" w:cs="IBM Plex Serif"/>
+          <w:sz w:val="22"/>
+          <w:szCs w:val="22"/>
         </w:rPr>
       </w:pPr>
       <w:r>
         <w:rPr>
-          <w:rFonts w:ascii="Times New Roman" w:hAnsi="Times New Roman" w:eastAsia="Times New Roman" w:cs="Times New Roman"/>
+          <w:rFonts w:ascii="IBM Plex Serif" w:hAnsi="IBM Plex Serif" w:eastAsia="IBM Plex Serif" w:cs="IBM Plex Serif"/>
+          <w:sz w:val="22"/>
+          <w:szCs w:val="22"/>
         </w:rPr>
         <w:t xml:space="preserve">At the Dalat Nuclear Research Institute (DNRI, Vietnam), a dedicated γ–γ coincidence spectrometer comprising two coaxial HPGe detectors is installed on the tangential thermal-neutron beamline of the Dalat Nuclear Research Reactor. The system is used ro</w:t>
       </w:r>
       <w:r>
         <w:rPr>
-          <w:rFonts w:ascii="Times New Roman" w:hAnsi="Times New Roman" w:eastAsia="Times New Roman" w:cs="Times New Roman"/>
+          <w:rFonts w:ascii="IBM Plex Serif" w:hAnsi="IBM Plex Serif" w:eastAsia="IBM Plex Serif" w:cs="IBM Plex Serif"/>
+          <w:sz w:val="22"/>
+          <w:szCs w:val="22"/>
         </w:rPr>
-        <w:t xml:space="preserve">utinely for neutron-capture and activation studies—mapping level schemes, characterizing γ–γ cascades, and searching for anomalous decay patterns—continuing a local line of development of coincidence instrumentation. To exploit the instrument fully and ensu</w:t>
+        <w:t xml:space="preserve">u</w:t>
       </w:r>
       <w:r>
         <w:rPr>
-          <w:rFonts w:ascii="Times New Roman" w:hAnsi="Times New Roman" w:eastAsia="Times New Roman" w:cs="Times New Roman"/>
+          <w:rFonts w:ascii="IBM Plex Serif" w:hAnsi="IBM Plex Serif" w:eastAsia="IBM Plex Serif" w:cs="IBM Plex Serif"/>
+          <w:sz w:val="22"/>
+          <w:szCs w:val="22"/>
+        </w:rPr>
+        <w:t xml:space="preserve">tinely for neutron-capture and activation studies—mapping level schemes, characterizing γ–γ cascades, and searching for anomalous decay patterns—continuing a local line of development of coincidence instrumentation. To exploit the instrument fully and ensu</w:t>
+      </w:r>
+      <w:r>
+        <w:rPr>
+          <w:rFonts w:ascii="IBM Plex Serif" w:hAnsi="IBM Plex Serif" w:eastAsia="IBM Plex Serif" w:cs="IBM Plex Serif"/>
+          <w:sz w:val="22"/>
+          <w:szCs w:val="22"/>
         </w:rPr>
         <w:t xml:space="preserve">re metrological rigor, we require an experiment-specific MC model that reproduces absolute and relative photopeak efficiencies in singles and, crucially, geometry-dependent coincidence efficiencies and summing probabilities. </w:t>
       </w:r>
       <w:r>
         <w:rPr>
-          <w:rFonts w:ascii="Times New Roman" w:hAnsi="Times New Roman" w:eastAsia="Times New Roman" w:cs="Times New Roman"/>
+          <w:rFonts w:ascii="IBM Plex Serif" w:hAnsi="IBM Plex Serif" w:eastAsia="IBM Plex Serif" w:cs="IBM Plex Serif"/>
+          <w:sz w:val="22"/>
+          <w:szCs w:val="22"/>
+        </w:rPr>
+      </w:r>
+      <w:r>
+        <w:rPr>
+          <w:rFonts w:ascii="IBM Plex Serif" w:hAnsi="IBM Plex Serif" w:eastAsia="IBM Plex Serif" w:cs="IBM Plex Serif"/>
+          <w:sz w:val="22"/>
+          <w:szCs w:val="22"/>
         </w:rPr>
       </w:r>
     </w:p>
     <w:p>
       <w:pPr>
+        <w:pStyle w:val="889"/>
         <w:pBdr/>
         <w:spacing/>
         <w:ind/>
         <w:jc w:val="both"/>
         <w:rPr>
-          <w:rFonts w:ascii="Times New Roman" w:hAnsi="Times New Roman" w:cs="Times New Roman"/>
+          <w:rFonts w:ascii="IBM Plex Serif" w:hAnsi="IBM Plex Serif" w:cs="IBM Plex Serif"/>
+          <w:sz w:val="22"/>
+          <w:szCs w:val="22"/>
         </w:rPr>
       </w:pPr>
       <w:r>
         <w:rPr>
-          <w:rFonts w:ascii="Times New Roman" w:hAnsi="Times New Roman" w:eastAsia="Times New Roman" w:cs="Times New Roman"/>
+          <w:rFonts w:ascii="IBM Plex Serif" w:hAnsi="IBM Plex Serif" w:eastAsia="IBM Plex Serif" w:cs="IBM Plex Serif"/>
+          <w:sz w:val="22"/>
+          <w:szCs w:val="22"/>
         </w:rPr>
-        <w:t xml:space="preserve">This work presents the development and validation of a detailed Geant4 model of the Dalat HPGe coincidence system. The setup poses nontrivial modeling challenges: a compact detector arrangement; thick, composite shielding (lead and borated polyethylene) for</w:t>
+        <w:t xml:space="preserve">T</w:t>
       </w:r>
       <w:r>
         <w:rPr>
-          <w:rFonts w:ascii="Times New Roman" w:hAnsi="Times New Roman" w:eastAsia="Times New Roman" w:cs="Times New Roman"/>
+          <w:rFonts w:ascii="IBM Plex Serif" w:hAnsi="IBM Plex Serif" w:eastAsia="IBM Plex Serif" w:cs="IBM Plex Serif"/>
+          <w:sz w:val="22"/>
+          <w:szCs w:val="22"/>
+        </w:rPr>
+        <w:t xml:space="preserve">his work presents the development and validation of a detailed Geant4 model of the Dalat HPGe coincidence system. The setup poses nontrivial modeling challenges: a compact detector arrangement; thick, composite shielding (lead and borated polyethylene) for</w:t>
+      </w:r>
+      <w:r>
+        <w:rPr>
+          <w:rFonts w:ascii="IBM Plex Serif" w:hAnsi="IBM Plex Serif" w:eastAsia="IBM Plex Serif" w:cs="IBM Plex Serif"/>
+          <w:sz w:val="22"/>
+          <w:szCs w:val="22"/>
         </w:rPr>
         <w:t xml:space="preserve"> neutron suppression; and experiment-specific data-acquisition (DAQ) logic for coincidence processing. Capturing these elements faithfully is essential to obtain a reliable “digital twin” of the spectrometer.</w:t>
       </w:r>
       <w:r>
         <w:rPr>
-          <w:rFonts w:ascii="Times New Roman" w:hAnsi="Times New Roman" w:eastAsia="Times New Roman" w:cs="Times New Roman"/>
+          <w:rFonts w:ascii="IBM Plex Serif" w:hAnsi="IBM Plex Serif" w:eastAsia="IBM Plex Serif" w:cs="IBM Plex Serif"/>
+          <w:sz w:val="22"/>
+          <w:szCs w:val="22"/>
+        </w:rPr>
+      </w:r>
+      <w:r>
+        <w:rPr>
+          <w:rFonts w:ascii="IBM Plex Serif" w:hAnsi="IBM Plex Serif" w:eastAsia="IBM Plex Serif" w:cs="IBM Plex Serif"/>
+          <w:sz w:val="22"/>
+          <w:szCs w:val="22"/>
         </w:rPr>
       </w:r>
     </w:p>
     <w:p>
       <w:pPr>
+        <w:pStyle w:val="889"/>
         <w:pBdr/>
         <w:spacing/>
         <w:ind/>
         <w:jc w:val="both"/>
         <w:rPr>
-          <w:rFonts w:ascii="Times New Roman" w:hAnsi="Times New Roman" w:cs="Times New Roman"/>
+          <w:rFonts w:ascii="IBM Plex Serif" w:hAnsi="IBM Plex Serif" w:cs="IBM Plex Serif"/>
+          <w:sz w:val="22"/>
+          <w:szCs w:val="22"/>
         </w:rPr>
       </w:pPr>
       <w:r>
         <w:rPr>
-          <w:rFonts w:ascii="Times New Roman" w:hAnsi="Times New Roman" w:eastAsia="Times New Roman" w:cs="Times New Roman"/>
+          <w:rFonts w:ascii="IBM Plex Serif" w:hAnsi="IBM Plex Serif" w:eastAsia="IBM Plex Serif" w:cs="IBM Plex Serif"/>
+          <w:sz w:val="22"/>
+          <w:szCs w:val="22"/>
         </w:rPr>
-        <w:t xml:space="preserve">For validation we employ the well-characterized ^35Cl(n,γ)^36Cl reaction as a benchmark. The ^36Cl decay scheme is firmly established, and its intense, well-separated γ–γ cascades provide an ideal set of lines spanning a broad energy range. Experimentally, </w:t>
+        <w:t xml:space="preserve">F</w:t>
       </w:r>
       <w:r>
         <w:rPr>
-          <w:rFonts w:ascii="Times New Roman" w:hAnsi="Times New Roman" w:eastAsia="Times New Roman" w:cs="Times New Roman"/>
+          <w:rFonts w:ascii="IBM Plex Serif" w:hAnsi="IBM Plex Serif" w:eastAsia="IBM Plex Serif" w:cs="IBM Plex Serif"/>
+          <w:sz w:val="22"/>
+          <w:szCs w:val="22"/>
         </w:rPr>
-        <w:t xml:space="preserve">^36Cl activity is produced via in-reactor irradiation and recorded in both singles and coincidence modes. To concentrate computational effort on detector response and electronic logic, our simulations omit neutron transport and instead generate γ-rays direc</w:t>
+        <w:t xml:space="preserve">or validation we employ the well-characterized ^35Cl(n,γ)^36Cl reaction as a benchmark. The ^36Cl decay scheme is firmly established, and its intense, well-separated γ–γ cascades provide an ideal set of lines spanning a broad energy range. Experimentally, </w:t>
       </w:r>
       <w:r>
         <w:rPr>
-          <w:rFonts w:ascii="Times New Roman" w:hAnsi="Times New Roman" w:eastAsia="Times New Roman" w:cs="Times New Roman"/>
+          <w:rFonts w:ascii="IBM Plex Serif" w:hAnsi="IBM Plex Serif" w:eastAsia="IBM Plex Serif" w:cs="IBM Plex Serif"/>
+          <w:sz w:val="22"/>
+          <w:szCs w:val="22"/>
+        </w:rPr>
+        <w:t xml:space="preserve">^</w:t>
+      </w:r>
+      <w:r>
+        <w:rPr>
+          <w:rFonts w:ascii="IBM Plex Serif" w:hAnsi="IBM Plex Serif" w:eastAsia="IBM Plex Serif" w:cs="IBM Plex Serif"/>
+          <w:sz w:val="22"/>
+          <w:szCs w:val="22"/>
+        </w:rPr>
+        <w:t xml:space="preserve">36Cl activity is produced via in-reactor irradiation and recorded in both singles and coincidence modes. To concentrate computational effort on detector response and electronic logic, our simulations omit neutron transport and instead generate γ-rays direc</w:t>
+      </w:r>
+      <w:r>
+        <w:rPr>
+          <w:rFonts w:ascii="IBM Plex Serif" w:hAnsi="IBM Plex Serif" w:eastAsia="IBM Plex Serif" w:cs="IBM Plex Serif"/>
+          <w:sz w:val="22"/>
+          <w:szCs w:val="22"/>
         </w:rPr>
         <w:t xml:space="preserve">tly from the excited ^36Cl cascade as the primary source. </w:t>
       </w:r>
       <w:r>
         <w:rPr>
-          <w:rFonts w:ascii="Times New Roman" w:hAnsi="Times New Roman" w:eastAsia="Times New Roman" w:cs="Times New Roman"/>
+          <w:rFonts w:ascii="IBM Plex Serif" w:hAnsi="IBM Plex Serif" w:eastAsia="IBM Plex Serif" w:cs="IBM Plex Serif"/>
+          <w:sz w:val="22"/>
+          <w:szCs w:val="22"/>
+        </w:rPr>
+      </w:r>
+      <w:r>
+        <w:rPr>
+          <w:rFonts w:ascii="IBM Plex Serif" w:hAnsi="IBM Plex Serif" w:eastAsia="IBM Plex Serif" w:cs="IBM Plex Serif"/>
+          <w:sz w:val="22"/>
+          <w:szCs w:val="22"/>
         </w:rPr>
       </w:r>
     </w:p>
     <w:p>
       <w:pPr>
+        <w:pStyle w:val="889"/>
         <w:pBdr/>
         <w:spacing/>
         <w:ind/>
         <w:jc w:val="both"/>
         <w:rPr>
-          <w:rFonts w:ascii="Times New Roman" w:hAnsi="Times New Roman" w:cs="Times New Roman"/>
+          <w:rFonts w:ascii="IBM Plex Serif" w:hAnsi="IBM Plex Serif" w:cs="IBM Plex Serif"/>
+          <w:sz w:val="22"/>
+          <w:szCs w:val="22"/>
         </w:rPr>
       </w:pPr>
       <w:r>
         <w:rPr>
-          <w:rFonts w:ascii="Times New Roman" w:hAnsi="Times New Roman" w:eastAsia="Times New Roman" w:cs="Times New Roman"/>
+          <w:rFonts w:ascii="IBM Plex Serif" w:hAnsi="IBM Plex Serif" w:eastAsia="IBM Plex Serif" w:cs="IBM Plex Serif"/>
+          <w:sz w:val="22"/>
+          <w:szCs w:val="22"/>
         </w:rPr>
-        <w:t xml:space="preserve">Validation is multi-faceted, comparing experiment and simulation across: (i) absolute and relative FEP efficiencies in singles; (ii) true-coincidence efficiencies for selected cascade pairs; (iii) the magnitude of summing-in/summing-out effects and peak-to-</w:t>
+        <w:t xml:space="preserve">V</w:t>
       </w:r>
       <w:r>
         <w:rPr>
-          <w:rFonts w:ascii="Times New Roman" w:hAnsi="Times New Roman" w:eastAsia="Times New Roman" w:cs="Times New Roman"/>
+          <w:rFonts w:ascii="IBM Plex Serif" w:hAnsi="IBM Plex Serif" w:eastAsia="IBM Plex Serif" w:cs="IBM Plex Serif"/>
+          <w:sz w:val="22"/>
+          <w:szCs w:val="22"/>
+        </w:rPr>
+        <w:t xml:space="preserve">alidation is multi-faceted, comparing experiment and simulation across: (i) absolute and relative FEP efficiencies in singles; (ii) true-coincidence efficiencies for selected cascade pairs; (iii) the magnitude of summing-in/summing-out effects and peak-to-</w:t>
+      </w:r>
+      <w:r>
+        <w:rPr>
+          <w:rFonts w:ascii="IBM Plex Serif" w:hAnsi="IBM Plex Serif" w:eastAsia="IBM Plex Serif" w:cs="IBM Plex Serif"/>
+          <w:sz w:val="22"/>
+          <w:szCs w:val="22"/>
         </w:rPr>
         <w:t xml:space="preserve">total behavior; (iv) spectral shapes in coincidence-gated spectra; and (v) timing distributions between detectors. We also quantify the impact of uncertainties (geometric tolerances, material compositions, and nuclear-data inputs) on the agreement.</w:t>
       </w:r>
       <w:r>
         <w:rPr>
-          <w:rFonts w:ascii="Times New Roman" w:hAnsi="Times New Roman" w:eastAsia="Times New Roman" w:cs="Times New Roman"/>
+          <w:rFonts w:ascii="IBM Plex Serif" w:hAnsi="IBM Plex Serif" w:eastAsia="IBM Plex Serif" w:cs="IBM Plex Serif"/>
+          <w:sz w:val="22"/>
+          <w:szCs w:val="22"/>
+        </w:rPr>
+      </w:r>
+      <w:r>
+        <w:rPr>
+          <w:rFonts w:ascii="IBM Plex Serif" w:hAnsi="IBM Plex Serif" w:eastAsia="IBM Plex Serif" w:cs="IBM Plex Serif"/>
+          <w:sz w:val="22"/>
+          <w:szCs w:val="22"/>
         </w:rPr>
       </w:r>
     </w:p>
     <w:p>
       <w:pPr>
+        <w:pStyle w:val="889"/>
         <w:pBdr/>
         <w:spacing/>
         <w:ind/>
         <w:jc w:val="both"/>
         <w:rPr>
-          <w:rFonts w:ascii="Times New Roman" w:hAnsi="Times New Roman" w:cs="Times New Roman"/>
+          <w:rFonts w:ascii="IBM Plex Serif" w:hAnsi="IBM Plex Serif" w:cs="IBM Plex Serif"/>
+          <w:sz w:val="22"/>
+          <w:szCs w:val="22"/>
         </w:rPr>
       </w:pPr>
       <w:r>
         <w:rPr>
-          <w:rFonts w:ascii="Times New Roman" w:hAnsi="Times New Roman" w:eastAsia="Times New Roman" w:cs="Times New Roman"/>
+          <w:rFonts w:ascii="IBM Plex Serif" w:hAnsi="IBM Plex Serif" w:eastAsia="IBM Plex Serif" w:cs="IBM Plex Serif"/>
+          <w:sz w:val="22"/>
+          <w:szCs w:val="22"/>
         </w:rPr>
-        <w:t xml:space="preserve">The successful validation establishes the Geant4 model as a reliable tool at Dalat NRI for: (1) efficiency calibrations over a broad energy range; (2) accurate TCS corrections in quantitative analysis; and (3) design and feasibility assessment of future mea</w:t>
+        <w:t xml:space="preserve">T</w:t>
       </w:r>
       <w:r>
         <w:rPr>
-          <w:rFonts w:ascii="Times New Roman" w:hAnsi="Times New Roman" w:eastAsia="Times New Roman" w:cs="Times New Roman"/>
+          <w:rFonts w:ascii="IBM Plex Serif" w:hAnsi="IBM Plex Serif" w:eastAsia="IBM Plex Serif" w:cs="IBM Plex Serif"/>
+          <w:sz w:val="22"/>
+          <w:szCs w:val="22"/>
         </w:rPr>
-        <w:t xml:space="preserve">surements. While the present paper focuses on methodology and validation with the ^35Cl(n,γ)^36Cl benchmark, the model underpins a wider research program, including studies of isotopes such as ^54Cr, where resolving incomplete level schemes, identifying new</w:t>
+        <w:t xml:space="preserve">he successful validation establishes the Geant4 model as a reliable tool at Dalat NRI for: (1) efficiency calibrations over a broad energy range; (2) accurate TCS corrections in quantitative analysis; and (3) design and feasibility assessment of future mea</w:t>
       </w:r>
       <w:r>
         <w:rPr>
-          <w:rFonts w:ascii="Times New Roman" w:hAnsi="Times New Roman" w:eastAsia="Times New Roman" w:cs="Times New Roman"/>
+          <w:rFonts w:ascii="IBM Plex Serif" w:hAnsi="IBM Plex Serif" w:eastAsia="IBM Plex Serif" w:cs="IBM Plex Serif"/>
+          <w:sz w:val="22"/>
+          <w:szCs w:val="22"/>
+        </w:rPr>
+        <w:t xml:space="preserve">s</w:t>
+      </w:r>
+      <w:r>
+        <w:rPr>
+          <w:rFonts w:ascii="IBM Plex Serif" w:hAnsi="IBM Plex Serif" w:eastAsia="IBM Plex Serif" w:cs="IBM Plex Serif"/>
+          <w:sz w:val="22"/>
+          <w:szCs w:val="22"/>
+        </w:rPr>
+        <w:t xml:space="preserve">urements. While the present paper focuses on methodology and validation with the ^35Cl(n,γ)^36Cl benchmark, the model underpins a wider research program, including studies of isotopes such as ^54Cr, where resolving incomplete level schemes, identifying new</w:t>
+      </w:r>
+      <w:r>
+        <w:rPr>
+          <w:rFonts w:ascii="IBM Plex Serif" w:hAnsi="IBM Plex Serif" w:eastAsia="IBM Plex Serif" w:cs="IBM Plex Serif"/>
+          <w:sz w:val="22"/>
+          <w:szCs w:val="22"/>
         </w:rPr>
         <w:t xml:space="preserve"> candidates, and interpreting anomalous cascade intensities require a precisely characterized detector response.</w:t>
       </w:r>
       <w:r>
         <w:rPr>
-          <w:rFonts w:ascii="Times New Roman" w:hAnsi="Times New Roman" w:eastAsia="Times New Roman" w:cs="Times New Roman"/>
+          <w:rFonts w:ascii="IBM Plex Serif" w:hAnsi="IBM Plex Serif" w:eastAsia="IBM Plex Serif" w:cs="IBM Plex Serif"/>
+          <w:sz w:val="22"/>
+          <w:szCs w:val="22"/>
+        </w:rPr>
+      </w:r>
+      <w:r>
+        <w:rPr>
+          <w:rFonts w:ascii="IBM Plex Serif" w:hAnsi="IBM Plex Serif" w:eastAsia="IBM Plex Serif" w:cs="IBM Plex Serif"/>
+          <w:sz w:val="22"/>
+          <w:szCs w:val="22"/>
         </w:rPr>
       </w:r>
     </w:p>
     <w:p>
       <w:pPr>
+        <w:pStyle w:val="889"/>
         <w:pBdr/>
         <w:spacing/>
         <w:ind/>
         <w:jc w:val="both"/>
         <w:rPr>
-          <w:rFonts w:ascii="Times New Roman" w:hAnsi="Times New Roman" w:cs="Times New Roman"/>
+          <w:rFonts w:ascii="IBM Plex Serif" w:hAnsi="IBM Plex Serif" w:cs="IBM Plex Serif"/>
+          <w:sz w:val="22"/>
+          <w:szCs w:val="22"/>
         </w:rPr>
       </w:pPr>
       <w:r>
         <w:rPr>
-          <w:rFonts w:ascii="Times New Roman" w:hAnsi="Times New Roman" w:eastAsia="Times New Roman" w:cs="Times New Roman"/>
+          <w:rFonts w:ascii="IBM Plex Serif" w:hAnsi="IBM Plex Serif" w:eastAsia="IBM Plex Serif" w:cs="IBM Plex Serif"/>
+          <w:sz w:val="22"/>
+          <w:szCs w:val="22"/>
         </w:rPr>
-        <w:t xml:space="preserve">In what follows, we describe the experimental setup and DAQ system, detail the Geant4 geometry and physics lists, and explain the emulation of the coincidence logic. We then compare simulated and measured observables, discuss residual discrepancies, and pro</w:t>
+        <w:t xml:space="preserve">I</w:t>
       </w:r>
       <w:r>
         <w:rPr>
-          <w:rFonts w:ascii="Times New Roman" w:hAnsi="Times New Roman" w:eastAsia="Times New Roman" w:cs="Times New Roman"/>
+          <w:rFonts w:ascii="IBM Plex Serif" w:hAnsi="IBM Plex Serif" w:eastAsia="IBM Plex Serif" w:cs="IBM Plex Serif"/>
+          <w:sz w:val="22"/>
+          <w:szCs w:val="22"/>
+        </w:rPr>
+        <w:t xml:space="preserve">n what follows, we describe the experimental setup and DAQ system, detail the Geant4 geometry and physics lists, and explain the emulation of the coincidence logic. We then compare simulated and measured observables, discuss residual discrepancies, and pro</w:t>
+      </w:r>
+      <w:r>
+        <w:rPr>
+          <w:rFonts w:ascii="IBM Plex Serif" w:hAnsi="IBM Plex Serif" w:eastAsia="IBM Plex Serif" w:cs="IBM Plex Serif"/>
+          <w:sz w:val="22"/>
+          <w:szCs w:val="22"/>
         </w:rPr>
         <w:t xml:space="preserve">vide an uncertainty budget, before concluding with prospects for applying this validated framework to advanced nuclear-structure and activation studies at Dalat NRI.</w:t>
       </w:r>
       <w:r>
         <w:rPr>
-          <w:rFonts w:ascii="Times New Roman" w:hAnsi="Times New Roman" w:eastAsia="Times New Roman" w:cs="Times New Roman"/>
+          <w:rFonts w:ascii="IBM Plex Serif" w:hAnsi="IBM Plex Serif" w:eastAsia="IBM Plex Serif" w:cs="IBM Plex Serif"/>
+          <w:sz w:val="22"/>
+          <w:szCs w:val="22"/>
         </w:rPr>
       </w:r>
       <w:r>
         <w:rPr>
-          <w:rFonts w:ascii="Times New Roman" w:hAnsi="Times New Roman" w:eastAsia="Times New Roman" w:cs="Times New Roman"/>
+          <w:rFonts w:ascii="IBM Plex Serif" w:hAnsi="IBM Plex Serif" w:eastAsia="IBM Plex Serif" w:cs="IBM Plex Serif"/>
+          <w:sz w:val="22"/>
+          <w:szCs w:val="22"/>
         </w:rPr>
       </w:r>
     </w:p>
@@ -309,7 +527,6 @@
         <w:ind/>
         <w:rPr/>
       </w:pPr>
-      <w:r/>
       <w:r>
         <w:separator/>
       </w:r>
@@ -324,7 +541,6 @@
         <w:ind/>
         <w:rPr/>
       </w:pPr>
-      <w:r/>
       <w:r>
         <w:continuationSeparator/>
       </w:r>
@@ -344,7 +560,6 @@
         <w:ind/>
         <w:rPr/>
       </w:pPr>
-      <w:r/>
       <w:r>
         <w:separator/>
       </w:r>
@@ -359,7 +574,6 @@
         <w:ind/>
         <w:rPr/>
       </w:pPr>
-      <w:r/>
       <w:r>
         <w:continuationSeparator/>
       </w:r>
@@ -527,9 +741,9 @@
     <w:lsdException w:name="Bibliography" w:uiPriority="37"/>
     <w:lsdException w:name="TOC Heading" w:uiPriority="39" w:qFormat="1"/>
   </w:latentStyles>
-  <w:style w:type="table" w:styleId="12">
+  <w:style w:type="table" w:styleId="701">
     <w:name w:val="Table Grid"/>
-    <w:basedOn w:val="665"/>
+    <w:basedOn w:val="887"/>
     <w:uiPriority w:val="59"/>
     <w:pPr>
       <w:pBdr/>
@@ -726,9 +940,9 @@
       </w:tcPr>
     </w:tblStylePr>
   </w:style>
-  <w:style w:type="table" w:styleId="13">
+  <w:style w:type="table" w:styleId="702">
     <w:name w:val="Table Grid Light"/>
-    <w:basedOn w:val="665"/>
+    <w:basedOn w:val="887"/>
     <w:uiPriority w:val="59"/>
     <w:pPr>
       <w:pBdr/>
@@ -925,9 +1139,9 @@
       </w:tcPr>
     </w:tblStylePr>
   </w:style>
-  <w:style w:type="table" w:styleId="14">
+  <w:style w:type="table" w:styleId="703">
     <w:name w:val="Plain Table 1"/>
-    <w:basedOn w:val="665"/>
+    <w:basedOn w:val="887"/>
     <w:uiPriority w:val="59"/>
     <w:pPr>
       <w:pBdr/>
@@ -1150,9 +1364,9 @@
       </w:tcPr>
     </w:tblStylePr>
   </w:style>
-  <w:style w:type="table" w:styleId="15">
+  <w:style w:type="table" w:styleId="704">
     <w:name w:val="Plain Table 2"/>
-    <w:basedOn w:val="665"/>
+    <w:basedOn w:val="887"/>
     <w:uiPriority w:val="59"/>
     <w:pPr>
       <w:pBdr/>
@@ -1383,9 +1597,9 @@
       </w:tcPr>
     </w:tblStylePr>
   </w:style>
-  <w:style w:type="table" w:styleId="16">
+  <w:style w:type="table" w:styleId="705">
     <w:name w:val="Plain Table 3"/>
-    <w:basedOn w:val="665"/>
+    <w:basedOn w:val="887"/>
     <w:uiPriority w:val="99"/>
     <w:pPr>
       <w:pBdr/>
@@ -1613,9 +1827,9 @@
       </w:tcPr>
     </w:tblStylePr>
   </w:style>
-  <w:style w:type="table" w:styleId="17">
+  <w:style w:type="table" w:styleId="706">
     <w:name w:val="Plain Table 4"/>
-    <w:basedOn w:val="665"/>
+    <w:basedOn w:val="887"/>
     <w:uiPriority w:val="99"/>
     <w:pPr>
       <w:pBdr/>
@@ -1829,9 +2043,9 @@
       </w:tcPr>
     </w:tblStylePr>
   </w:style>
-  <w:style w:type="table" w:styleId="18">
+  <w:style w:type="table" w:styleId="707">
     <w:name w:val="Plain Table 5"/>
-    <w:basedOn w:val="665"/>
+    <w:basedOn w:val="887"/>
     <w:uiPriority w:val="99"/>
     <w:pPr>
       <w:pBdr/>
@@ -2062,9 +2276,9 @@
       </w:tcPr>
     </w:tblStylePr>
   </w:style>
-  <w:style w:type="table" w:styleId="19">
+  <w:style w:type="table" w:styleId="708">
     <w:name w:val="Grid Table 1 Light"/>
-    <w:basedOn w:val="665"/>
+    <w:basedOn w:val="887"/>
     <w:uiPriority w:val="99"/>
     <w:pPr>
       <w:pBdr/>
@@ -2285,9 +2499,9 @@
       </w:tcPr>
     </w:tblStylePr>
   </w:style>
-  <w:style w:type="table" w:styleId="20">
+  <w:style w:type="table" w:styleId="709">
     <w:name w:val="Grid Table 1 Light - Accent 1"/>
-    <w:basedOn w:val="665"/>
+    <w:basedOn w:val="887"/>
     <w:uiPriority w:val="99"/>
     <w:pPr>
       <w:pBdr/>
@@ -2508,9 +2722,9 @@
       </w:tcPr>
     </w:tblStylePr>
   </w:style>
-  <w:style w:type="table" w:styleId="21">
+  <w:style w:type="table" w:styleId="710">
     <w:name w:val="Grid Table 1 Light - Accent 2"/>
-    <w:basedOn w:val="665"/>
+    <w:basedOn w:val="887"/>
     <w:uiPriority w:val="99"/>
     <w:pPr>
       <w:pBdr/>
@@ -2731,9 +2945,9 @@
       </w:tcPr>
     </w:tblStylePr>
   </w:style>
-  <w:style w:type="table" w:styleId="22">
+  <w:style w:type="table" w:styleId="711">
     <w:name w:val="Grid Table 1 Light - Accent 3"/>
-    <w:basedOn w:val="665"/>
+    <w:basedOn w:val="887"/>
     <w:uiPriority w:val="99"/>
     <w:pPr>
       <w:pBdr/>
@@ -2954,9 +3168,9 @@
       </w:tcPr>
     </w:tblStylePr>
   </w:style>
-  <w:style w:type="table" w:styleId="23">
+  <w:style w:type="table" w:styleId="712">
     <w:name w:val="Grid Table 1 Light - Accent 4"/>
-    <w:basedOn w:val="665"/>
+    <w:basedOn w:val="887"/>
     <w:uiPriority w:val="99"/>
     <w:pPr>
       <w:pBdr/>
@@ -3177,9 +3391,9 @@
       </w:tcPr>
     </w:tblStylePr>
   </w:style>
-  <w:style w:type="table" w:styleId="24">
+  <w:style w:type="table" w:styleId="713">
     <w:name w:val="Grid Table 1 Light - Accent 5"/>
-    <w:basedOn w:val="665"/>
+    <w:basedOn w:val="887"/>
     <w:uiPriority w:val="99"/>
     <w:pPr>
       <w:pBdr/>
@@ -3400,9 +3614,9 @@
       </w:tcPr>
     </w:tblStylePr>
   </w:style>
-  <w:style w:type="table" w:styleId="25">
+  <w:style w:type="table" w:styleId="714">
     <w:name w:val="Grid Table 1 Light - Accent 6"/>
-    <w:basedOn w:val="665"/>
+    <w:basedOn w:val="887"/>
     <w:uiPriority w:val="99"/>
     <w:pPr>
       <w:pBdr/>
@@ -3623,9 +3837,9 @@
       </w:tcPr>
     </w:tblStylePr>
   </w:style>
-  <w:style w:type="table" w:styleId="26">
+  <w:style w:type="table" w:styleId="715">
     <w:name w:val="Grid Table 2"/>
-    <w:basedOn w:val="665"/>
+    <w:basedOn w:val="887"/>
     <w:uiPriority w:val="99"/>
     <w:pPr>
       <w:pBdr/>
@@ -3855,9 +4069,9 @@
       </w:tcPr>
     </w:tblStylePr>
   </w:style>
-  <w:style w:type="table" w:styleId="27">
+  <w:style w:type="table" w:styleId="716">
     <w:name w:val="Grid Table 2 - Accent 1"/>
-    <w:basedOn w:val="665"/>
+    <w:basedOn w:val="887"/>
     <w:uiPriority w:val="99"/>
     <w:pPr>
       <w:pBdr/>
@@ -4087,9 +4301,9 @@
       </w:tcPr>
     </w:tblStylePr>
   </w:style>
-  <w:style w:type="table" w:styleId="28">
+  <w:style w:type="table" w:styleId="717">
     <w:name w:val="Grid Table 2 - Accent 2"/>
-    <w:basedOn w:val="665"/>
+    <w:basedOn w:val="887"/>
     <w:uiPriority w:val="99"/>
     <w:pPr>
       <w:pBdr/>
@@ -4319,9 +4533,9 @@
       </w:tcPr>
     </w:tblStylePr>
   </w:style>
-  <w:style w:type="table" w:styleId="29">
+  <w:style w:type="table" w:styleId="718">
     <w:name w:val="Grid Table 2 - Accent 3"/>
-    <w:basedOn w:val="665"/>
+    <w:basedOn w:val="887"/>
     <w:uiPriority w:val="99"/>
     <w:pPr>
       <w:pBdr/>
@@ -4551,9 +4765,9 @@
       </w:tcPr>
     </w:tblStylePr>
   </w:style>
-  <w:style w:type="table" w:styleId="30">
+  <w:style w:type="table" w:styleId="719">
     <w:name w:val="Grid Table 2 - Accent 4"/>
-    <w:basedOn w:val="665"/>
+    <w:basedOn w:val="887"/>
     <w:uiPriority w:val="99"/>
     <w:pPr>
       <w:pBdr/>
@@ -4783,9 +4997,9 @@
       </w:tcPr>
     </w:tblStylePr>
   </w:style>
-  <w:style w:type="table" w:styleId="31">
+  <w:style w:type="table" w:styleId="720">
     <w:name w:val="Grid Table 2 - Accent 5"/>
-    <w:basedOn w:val="665"/>
+    <w:basedOn w:val="887"/>
     <w:uiPriority w:val="99"/>
     <w:pPr>
       <w:pBdr/>
@@ -5015,9 +5229,9 @@
       </w:tcPr>
     </w:tblStylePr>
   </w:style>
-  <w:style w:type="table" w:styleId="32">
+  <w:style w:type="table" w:styleId="721">
     <w:name w:val="Grid Table 2 - Accent 6"/>
-    <w:basedOn w:val="665"/>
+    <w:basedOn w:val="887"/>
     <w:uiPriority w:val="99"/>
     <w:pPr>
       <w:pBdr/>
@@ -5247,9 +5461,9 @@
       </w:tcPr>
     </w:tblStylePr>
   </w:style>
-  <w:style w:type="table" w:styleId="33">
+  <w:style w:type="table" w:styleId="722">
     <w:name w:val="Grid Table 3"/>
-    <w:basedOn w:val="665"/>
+    <w:basedOn w:val="887"/>
     <w:uiPriority w:val="99"/>
     <w:pPr>
       <w:pBdr/>
@@ -5348,29 +5562,6 @@
         <w:tblBorders/>
       </w:tblPr>
       <w:tcPr>
-        <w:shd w:color="ffffff"/>
-        <w:tcBorders>
-          <w:top w:val="none" w:color="000000" w:sz="4" w:space="0"/>
-          <w:left w:val="none" w:color="000000" w:sz="4" w:space="0"/>
-          <w:bottom w:val="none" w:color="000000" w:sz="4" w:space="0"/>
-          <w:right w:val="none" w:color="000000" w:sz="4" w:space="0"/>
-        </w:tcBorders>
-      </w:tcPr>
-    </w:tblStylePr>
-    <w:tblStylePr w:type="firstRow">
-      <w:rPr>
-        <w:b/>
-        <w:color w:val="404040"/>
-      </w:rPr>
-      <w:pPr>
-        <w:pBdr/>
-        <w:spacing/>
-        <w:ind/>
-      </w:pPr>
-      <w:tblPr>
-        <w:tblBorders/>
-      </w:tblPr>
-      <w:tcPr>
         <w:shd w:val="clear" w:color="ffffff"/>
         <w:tcBorders>
           <w:top w:val="none" w:color="000000" w:sz="4" w:space="0"/>
@@ -5380,30 +5571,7 @@
         </w:tcBorders>
       </w:tcPr>
     </w:tblStylePr>
-    <w:tblStylePr w:type="lastCol">
-      <w:rPr>
-        <w:i/>
-        <w:color w:val="404040"/>
-      </w:rPr>
-      <w:pPr>
-        <w:pBdr/>
-        <w:spacing/>
-        <w:ind/>
-      </w:pPr>
-      <w:tblPr>
-        <w:tblBorders/>
-      </w:tblPr>
-      <w:tcPr>
-        <w:shd w:color="ffffff"/>
-        <w:tcBorders>
-          <w:top w:val="none" w:color="000000" w:sz="4" w:space="0"/>
-          <w:left w:val="none" w:color="000000" w:sz="4" w:space="0"/>
-          <w:bottom w:val="none" w:color="000000" w:sz="4" w:space="0"/>
-          <w:right w:val="none" w:color="000000" w:sz="4" w:space="0"/>
-        </w:tcBorders>
-      </w:tcPr>
-    </w:tblStylePr>
-    <w:tblStylePr w:type="lastRow">
+    <w:tblStylePr w:type="firstRow">
       <w:rPr>
         <w:b/>
         <w:color w:val="404040"/>
@@ -5426,6 +5594,52 @@
         </w:tcBorders>
       </w:tcPr>
     </w:tblStylePr>
+    <w:tblStylePr w:type="lastCol">
+      <w:rPr>
+        <w:i/>
+        <w:color w:val="404040"/>
+      </w:rPr>
+      <w:pPr>
+        <w:pBdr/>
+        <w:spacing/>
+        <w:ind/>
+      </w:pPr>
+      <w:tblPr>
+        <w:tblBorders/>
+      </w:tblPr>
+      <w:tcPr>
+        <w:shd w:val="clear" w:color="ffffff"/>
+        <w:tcBorders>
+          <w:top w:val="none" w:color="000000" w:sz="4" w:space="0"/>
+          <w:left w:val="none" w:color="000000" w:sz="4" w:space="0"/>
+          <w:bottom w:val="none" w:color="000000" w:sz="4" w:space="0"/>
+          <w:right w:val="none" w:color="000000" w:sz="4" w:space="0"/>
+        </w:tcBorders>
+      </w:tcPr>
+    </w:tblStylePr>
+    <w:tblStylePr w:type="lastRow">
+      <w:rPr>
+        <w:b/>
+        <w:color w:val="404040"/>
+      </w:rPr>
+      <w:pPr>
+        <w:pBdr/>
+        <w:spacing/>
+        <w:ind/>
+      </w:pPr>
+      <w:tblPr>
+        <w:tblBorders/>
+      </w:tblPr>
+      <w:tcPr>
+        <w:shd w:val="clear" w:color="ffffff"/>
+        <w:tcBorders>
+          <w:top w:val="none" w:color="000000" w:sz="4" w:space="0"/>
+          <w:left w:val="none" w:color="000000" w:sz="4" w:space="0"/>
+          <w:bottom w:val="none" w:color="000000" w:sz="4" w:space="0"/>
+          <w:right w:val="none" w:color="000000" w:sz="4" w:space="0"/>
+        </w:tcBorders>
+      </w:tcPr>
+    </w:tblStylePr>
     <w:tblStylePr w:type="nwCell">
       <w:pPr>
         <w:pBdr/>
@@ -5492,9 +5706,9 @@
       </w:tcPr>
     </w:tblStylePr>
   </w:style>
-  <w:style w:type="table" w:styleId="34">
+  <w:style w:type="table" w:styleId="723">
     <w:name w:val="Grid Table 3 - Accent 1"/>
-    <w:basedOn w:val="665"/>
+    <w:basedOn w:val="887"/>
     <w:uiPriority w:val="99"/>
     <w:pPr>
       <w:pBdr/>
@@ -5593,29 +5807,6 @@
         <w:tblBorders/>
       </w:tblPr>
       <w:tcPr>
-        <w:shd w:color="ffffff"/>
-        <w:tcBorders>
-          <w:top w:val="none" w:color="000000" w:sz="4" w:space="0"/>
-          <w:left w:val="none" w:color="000000" w:sz="4" w:space="0"/>
-          <w:bottom w:val="none" w:color="000000" w:sz="4" w:space="0"/>
-          <w:right w:val="none" w:color="000000" w:sz="4" w:space="0"/>
-        </w:tcBorders>
-      </w:tcPr>
-    </w:tblStylePr>
-    <w:tblStylePr w:type="firstRow">
-      <w:rPr>
-        <w:b/>
-        <w:color w:val="404040"/>
-      </w:rPr>
-      <w:pPr>
-        <w:pBdr/>
-        <w:spacing/>
-        <w:ind/>
-      </w:pPr>
-      <w:tblPr>
-        <w:tblBorders/>
-      </w:tblPr>
-      <w:tcPr>
         <w:shd w:val="clear" w:color="ffffff"/>
         <w:tcBorders>
           <w:top w:val="none" w:color="000000" w:sz="4" w:space="0"/>
@@ -5625,30 +5816,7 @@
         </w:tcBorders>
       </w:tcPr>
     </w:tblStylePr>
-    <w:tblStylePr w:type="lastCol">
-      <w:rPr>
-        <w:i/>
-        <w:color w:val="404040"/>
-      </w:rPr>
-      <w:pPr>
-        <w:pBdr/>
-        <w:spacing/>
-        <w:ind/>
-      </w:pPr>
-      <w:tblPr>
-        <w:tblBorders/>
-      </w:tblPr>
-      <w:tcPr>
-        <w:shd w:color="ffffff"/>
-        <w:tcBorders>
-          <w:top w:val="none" w:color="000000" w:sz="4" w:space="0"/>
-          <w:left w:val="none" w:color="000000" w:sz="4" w:space="0"/>
-          <w:bottom w:val="none" w:color="000000" w:sz="4" w:space="0"/>
-          <w:right w:val="none" w:color="000000" w:sz="4" w:space="0"/>
-        </w:tcBorders>
-      </w:tcPr>
-    </w:tblStylePr>
-    <w:tblStylePr w:type="lastRow">
+    <w:tblStylePr w:type="firstRow">
       <w:rPr>
         <w:b/>
         <w:color w:val="404040"/>
@@ -5671,6 +5839,52 @@
         </w:tcBorders>
       </w:tcPr>
     </w:tblStylePr>
+    <w:tblStylePr w:type="lastCol">
+      <w:rPr>
+        <w:i/>
+        <w:color w:val="404040"/>
+      </w:rPr>
+      <w:pPr>
+        <w:pBdr/>
+        <w:spacing/>
+        <w:ind/>
+      </w:pPr>
+      <w:tblPr>
+        <w:tblBorders/>
+      </w:tblPr>
+      <w:tcPr>
+        <w:shd w:val="clear" w:color="ffffff"/>
+        <w:tcBorders>
+          <w:top w:val="none" w:color="000000" w:sz="4" w:space="0"/>
+          <w:left w:val="none" w:color="000000" w:sz="4" w:space="0"/>
+          <w:bottom w:val="none" w:color="000000" w:sz="4" w:space="0"/>
+          <w:right w:val="none" w:color="000000" w:sz="4" w:space="0"/>
+        </w:tcBorders>
+      </w:tcPr>
+    </w:tblStylePr>
+    <w:tblStylePr w:type="lastRow">
+      <w:rPr>
+        <w:b/>
+        <w:color w:val="404040"/>
+      </w:rPr>
+      <w:pPr>
+        <w:pBdr/>
+        <w:spacing/>
+        <w:ind/>
+      </w:pPr>
+      <w:tblPr>
+        <w:tblBorders/>
+      </w:tblPr>
+      <w:tcPr>
+        <w:shd w:val="clear" w:color="ffffff"/>
+        <w:tcBorders>
+          <w:top w:val="none" w:color="000000" w:sz="4" w:space="0"/>
+          <w:left w:val="none" w:color="000000" w:sz="4" w:space="0"/>
+          <w:bottom w:val="none" w:color="000000" w:sz="4" w:space="0"/>
+          <w:right w:val="none" w:color="000000" w:sz="4" w:space="0"/>
+        </w:tcBorders>
+      </w:tcPr>
+    </w:tblStylePr>
     <w:tblStylePr w:type="nwCell">
       <w:pPr>
         <w:pBdr/>
@@ -5737,9 +5951,9 @@
       </w:tcPr>
     </w:tblStylePr>
   </w:style>
-  <w:style w:type="table" w:styleId="35">
+  <w:style w:type="table" w:styleId="724">
     <w:name w:val="Grid Table 3 - Accent 2"/>
-    <w:basedOn w:val="665"/>
+    <w:basedOn w:val="887"/>
     <w:uiPriority w:val="99"/>
     <w:pPr>
       <w:pBdr/>
@@ -5838,29 +6052,6 @@
         <w:tblBorders/>
       </w:tblPr>
       <w:tcPr>
-        <w:shd w:color="ffffff"/>
-        <w:tcBorders>
-          <w:top w:val="none" w:color="000000" w:sz="4" w:space="0"/>
-          <w:left w:val="none" w:color="000000" w:sz="4" w:space="0"/>
-          <w:bottom w:val="none" w:color="000000" w:sz="4" w:space="0"/>
-          <w:right w:val="none" w:color="000000" w:sz="4" w:space="0"/>
-        </w:tcBorders>
-      </w:tcPr>
-    </w:tblStylePr>
-    <w:tblStylePr w:type="firstRow">
-      <w:rPr>
-        <w:b/>
-        <w:color w:val="404040"/>
-      </w:rPr>
-      <w:pPr>
-        <w:pBdr/>
-        <w:spacing/>
-        <w:ind/>
-      </w:pPr>
-      <w:tblPr>
-        <w:tblBorders/>
-      </w:tblPr>
-      <w:tcPr>
         <w:shd w:val="clear" w:color="ffffff"/>
         <w:tcBorders>
           <w:top w:val="none" w:color="000000" w:sz="4" w:space="0"/>
@@ -5870,30 +6061,7 @@
         </w:tcBorders>
       </w:tcPr>
     </w:tblStylePr>
-    <w:tblStylePr w:type="lastCol">
-      <w:rPr>
-        <w:i/>
-        <w:color w:val="404040"/>
-      </w:rPr>
-      <w:pPr>
-        <w:pBdr/>
-        <w:spacing/>
-        <w:ind/>
-      </w:pPr>
-      <w:tblPr>
-        <w:tblBorders/>
-      </w:tblPr>
-      <w:tcPr>
-        <w:shd w:color="ffffff"/>
-        <w:tcBorders>
-          <w:top w:val="none" w:color="000000" w:sz="4" w:space="0"/>
-          <w:left w:val="none" w:color="000000" w:sz="4" w:space="0"/>
-          <w:bottom w:val="none" w:color="000000" w:sz="4" w:space="0"/>
-          <w:right w:val="none" w:color="000000" w:sz="4" w:space="0"/>
-        </w:tcBorders>
-      </w:tcPr>
-    </w:tblStylePr>
-    <w:tblStylePr w:type="lastRow">
+    <w:tblStylePr w:type="firstRow">
       <w:rPr>
         <w:b/>
         <w:color w:val="404040"/>
@@ -5916,6 +6084,52 @@
         </w:tcBorders>
       </w:tcPr>
     </w:tblStylePr>
+    <w:tblStylePr w:type="lastCol">
+      <w:rPr>
+        <w:i/>
+        <w:color w:val="404040"/>
+      </w:rPr>
+      <w:pPr>
+        <w:pBdr/>
+        <w:spacing/>
+        <w:ind/>
+      </w:pPr>
+      <w:tblPr>
+        <w:tblBorders/>
+      </w:tblPr>
+      <w:tcPr>
+        <w:shd w:val="clear" w:color="ffffff"/>
+        <w:tcBorders>
+          <w:top w:val="none" w:color="000000" w:sz="4" w:space="0"/>
+          <w:left w:val="none" w:color="000000" w:sz="4" w:space="0"/>
+          <w:bottom w:val="none" w:color="000000" w:sz="4" w:space="0"/>
+          <w:right w:val="none" w:color="000000" w:sz="4" w:space="0"/>
+        </w:tcBorders>
+      </w:tcPr>
+    </w:tblStylePr>
+    <w:tblStylePr w:type="lastRow">
+      <w:rPr>
+        <w:b/>
+        <w:color w:val="404040"/>
+      </w:rPr>
+      <w:pPr>
+        <w:pBdr/>
+        <w:spacing/>
+        <w:ind/>
+      </w:pPr>
+      <w:tblPr>
+        <w:tblBorders/>
+      </w:tblPr>
+      <w:tcPr>
+        <w:shd w:val="clear" w:color="ffffff"/>
+        <w:tcBorders>
+          <w:top w:val="none" w:color="000000" w:sz="4" w:space="0"/>
+          <w:left w:val="none" w:color="000000" w:sz="4" w:space="0"/>
+          <w:bottom w:val="none" w:color="000000" w:sz="4" w:space="0"/>
+          <w:right w:val="none" w:color="000000" w:sz="4" w:space="0"/>
+        </w:tcBorders>
+      </w:tcPr>
+    </w:tblStylePr>
     <w:tblStylePr w:type="nwCell">
       <w:pPr>
         <w:pBdr/>
@@ -5982,9 +6196,9 @@
       </w:tcPr>
     </w:tblStylePr>
   </w:style>
-  <w:style w:type="table" w:styleId="36">
+  <w:style w:type="table" w:styleId="725">
     <w:name w:val="Grid Table 3 - Accent 3"/>
-    <w:basedOn w:val="665"/>
+    <w:basedOn w:val="887"/>
     <w:uiPriority w:val="99"/>
     <w:pPr>
       <w:pBdr/>
@@ -6083,29 +6297,6 @@
         <w:tblBorders/>
       </w:tblPr>
       <w:tcPr>
-        <w:shd w:color="ffffff"/>
-        <w:tcBorders>
-          <w:top w:val="none" w:color="000000" w:sz="4" w:space="0"/>
-          <w:left w:val="none" w:color="000000" w:sz="4" w:space="0"/>
-          <w:bottom w:val="none" w:color="000000" w:sz="4" w:space="0"/>
-          <w:right w:val="none" w:color="000000" w:sz="4" w:space="0"/>
-        </w:tcBorders>
-      </w:tcPr>
-    </w:tblStylePr>
-    <w:tblStylePr w:type="firstRow">
-      <w:rPr>
-        <w:b/>
-        <w:color w:val="404040"/>
-      </w:rPr>
-      <w:pPr>
-        <w:pBdr/>
-        <w:spacing/>
-        <w:ind/>
-      </w:pPr>
-      <w:tblPr>
-        <w:tblBorders/>
-      </w:tblPr>
-      <w:tcPr>
         <w:shd w:val="clear" w:color="ffffff"/>
         <w:tcBorders>
           <w:top w:val="none" w:color="000000" w:sz="4" w:space="0"/>
@@ -6115,30 +6306,7 @@
         </w:tcBorders>
       </w:tcPr>
     </w:tblStylePr>
-    <w:tblStylePr w:type="lastCol">
-      <w:rPr>
-        <w:i/>
-        <w:color w:val="404040"/>
-      </w:rPr>
-      <w:pPr>
-        <w:pBdr/>
-        <w:spacing/>
-        <w:ind/>
-      </w:pPr>
-      <w:tblPr>
-        <w:tblBorders/>
-      </w:tblPr>
-      <w:tcPr>
-        <w:shd w:color="ffffff"/>
-        <w:tcBorders>
-          <w:top w:val="none" w:color="000000" w:sz="4" w:space="0"/>
-          <w:left w:val="none" w:color="000000" w:sz="4" w:space="0"/>
-          <w:bottom w:val="none" w:color="000000" w:sz="4" w:space="0"/>
-          <w:right w:val="none" w:color="000000" w:sz="4" w:space="0"/>
-        </w:tcBorders>
-      </w:tcPr>
-    </w:tblStylePr>
-    <w:tblStylePr w:type="lastRow">
+    <w:tblStylePr w:type="firstRow">
       <w:rPr>
         <w:b/>
         <w:color w:val="404040"/>
@@ -6161,6 +6329,52 @@
         </w:tcBorders>
       </w:tcPr>
     </w:tblStylePr>
+    <w:tblStylePr w:type="lastCol">
+      <w:rPr>
+        <w:i/>
+        <w:color w:val="404040"/>
+      </w:rPr>
+      <w:pPr>
+        <w:pBdr/>
+        <w:spacing/>
+        <w:ind/>
+      </w:pPr>
+      <w:tblPr>
+        <w:tblBorders/>
+      </w:tblPr>
+      <w:tcPr>
+        <w:shd w:val="clear" w:color="ffffff"/>
+        <w:tcBorders>
+          <w:top w:val="none" w:color="000000" w:sz="4" w:space="0"/>
+          <w:left w:val="none" w:color="000000" w:sz="4" w:space="0"/>
+          <w:bottom w:val="none" w:color="000000" w:sz="4" w:space="0"/>
+          <w:right w:val="none" w:color="000000" w:sz="4" w:space="0"/>
+        </w:tcBorders>
+      </w:tcPr>
+    </w:tblStylePr>
+    <w:tblStylePr w:type="lastRow">
+      <w:rPr>
+        <w:b/>
+        <w:color w:val="404040"/>
+      </w:rPr>
+      <w:pPr>
+        <w:pBdr/>
+        <w:spacing/>
+        <w:ind/>
+      </w:pPr>
+      <w:tblPr>
+        <w:tblBorders/>
+      </w:tblPr>
+      <w:tcPr>
+        <w:shd w:val="clear" w:color="ffffff"/>
+        <w:tcBorders>
+          <w:top w:val="none" w:color="000000" w:sz="4" w:space="0"/>
+          <w:left w:val="none" w:color="000000" w:sz="4" w:space="0"/>
+          <w:bottom w:val="none" w:color="000000" w:sz="4" w:space="0"/>
+          <w:right w:val="none" w:color="000000" w:sz="4" w:space="0"/>
+        </w:tcBorders>
+      </w:tcPr>
+    </w:tblStylePr>
     <w:tblStylePr w:type="nwCell">
       <w:pPr>
         <w:pBdr/>
@@ -6227,9 +6441,9 @@
       </w:tcPr>
     </w:tblStylePr>
   </w:style>
-  <w:style w:type="table" w:styleId="37">
+  <w:style w:type="table" w:styleId="726">
     <w:name w:val="Grid Table 3 - Accent 4"/>
-    <w:basedOn w:val="665"/>
+    <w:basedOn w:val="887"/>
     <w:uiPriority w:val="99"/>
     <w:pPr>
       <w:pBdr/>
@@ -6328,29 +6542,6 @@
         <w:tblBorders/>
       </w:tblPr>
       <w:tcPr>
-        <w:shd w:color="ffffff"/>
-        <w:tcBorders>
-          <w:top w:val="none" w:color="000000" w:sz="4" w:space="0"/>
-          <w:left w:val="none" w:color="000000" w:sz="4" w:space="0"/>
-          <w:bottom w:val="none" w:color="000000" w:sz="4" w:space="0"/>
-          <w:right w:val="none" w:color="000000" w:sz="4" w:space="0"/>
-        </w:tcBorders>
-      </w:tcPr>
-    </w:tblStylePr>
-    <w:tblStylePr w:type="firstRow">
-      <w:rPr>
-        <w:b/>
-        <w:color w:val="404040"/>
-      </w:rPr>
-      <w:pPr>
-        <w:pBdr/>
-        <w:spacing/>
-        <w:ind/>
-      </w:pPr>
-      <w:tblPr>
-        <w:tblBorders/>
-      </w:tblPr>
-      <w:tcPr>
         <w:shd w:val="clear" w:color="ffffff"/>
         <w:tcBorders>
           <w:top w:val="none" w:color="000000" w:sz="4" w:space="0"/>
@@ -6360,30 +6551,7 @@
         </w:tcBorders>
       </w:tcPr>
     </w:tblStylePr>
-    <w:tblStylePr w:type="lastCol">
-      <w:rPr>
-        <w:i/>
-        <w:color w:val="404040"/>
-      </w:rPr>
-      <w:pPr>
-        <w:pBdr/>
-        <w:spacing/>
-        <w:ind/>
-      </w:pPr>
-      <w:tblPr>
-        <w:tblBorders/>
-      </w:tblPr>
-      <w:tcPr>
-        <w:shd w:color="ffffff"/>
-        <w:tcBorders>
-          <w:top w:val="none" w:color="000000" w:sz="4" w:space="0"/>
-          <w:left w:val="none" w:color="000000" w:sz="4" w:space="0"/>
-          <w:bottom w:val="none" w:color="000000" w:sz="4" w:space="0"/>
-          <w:right w:val="none" w:color="000000" w:sz="4" w:space="0"/>
-        </w:tcBorders>
-      </w:tcPr>
-    </w:tblStylePr>
-    <w:tblStylePr w:type="lastRow">
+    <w:tblStylePr w:type="firstRow">
       <w:rPr>
         <w:b/>
         <w:color w:val="404040"/>
@@ -6406,6 +6574,52 @@
         </w:tcBorders>
       </w:tcPr>
     </w:tblStylePr>
+    <w:tblStylePr w:type="lastCol">
+      <w:rPr>
+        <w:i/>
+        <w:color w:val="404040"/>
+      </w:rPr>
+      <w:pPr>
+        <w:pBdr/>
+        <w:spacing/>
+        <w:ind/>
+      </w:pPr>
+      <w:tblPr>
+        <w:tblBorders/>
+      </w:tblPr>
+      <w:tcPr>
+        <w:shd w:val="clear" w:color="ffffff"/>
+        <w:tcBorders>
+          <w:top w:val="none" w:color="000000" w:sz="4" w:space="0"/>
+          <w:left w:val="none" w:color="000000" w:sz="4" w:space="0"/>
+          <w:bottom w:val="none" w:color="000000" w:sz="4" w:space="0"/>
+          <w:right w:val="none" w:color="000000" w:sz="4" w:space="0"/>
+        </w:tcBorders>
+      </w:tcPr>
+    </w:tblStylePr>
+    <w:tblStylePr w:type="lastRow">
+      <w:rPr>
+        <w:b/>
+        <w:color w:val="404040"/>
+      </w:rPr>
+      <w:pPr>
+        <w:pBdr/>
+        <w:spacing/>
+        <w:ind/>
+      </w:pPr>
+      <w:tblPr>
+        <w:tblBorders/>
+      </w:tblPr>
+      <w:tcPr>
+        <w:shd w:val="clear" w:color="ffffff"/>
+        <w:tcBorders>
+          <w:top w:val="none" w:color="000000" w:sz="4" w:space="0"/>
+          <w:left w:val="none" w:color="000000" w:sz="4" w:space="0"/>
+          <w:bottom w:val="none" w:color="000000" w:sz="4" w:space="0"/>
+          <w:right w:val="none" w:color="000000" w:sz="4" w:space="0"/>
+        </w:tcBorders>
+      </w:tcPr>
+    </w:tblStylePr>
     <w:tblStylePr w:type="nwCell">
       <w:pPr>
         <w:pBdr/>
@@ -6472,9 +6686,9 @@
       </w:tcPr>
     </w:tblStylePr>
   </w:style>
-  <w:style w:type="table" w:styleId="38">
+  <w:style w:type="table" w:styleId="727">
     <w:name w:val="Grid Table 3 - Accent 5"/>
-    <w:basedOn w:val="665"/>
+    <w:basedOn w:val="887"/>
     <w:uiPriority w:val="99"/>
     <w:pPr>
       <w:pBdr/>
@@ -6573,29 +6787,6 @@
         <w:tblBorders/>
       </w:tblPr>
       <w:tcPr>
-        <w:shd w:color="ffffff"/>
-        <w:tcBorders>
-          <w:top w:val="none" w:color="000000" w:sz="4" w:space="0"/>
-          <w:left w:val="none" w:color="000000" w:sz="4" w:space="0"/>
-          <w:bottom w:val="none" w:color="000000" w:sz="4" w:space="0"/>
-          <w:right w:val="none" w:color="000000" w:sz="4" w:space="0"/>
-        </w:tcBorders>
-      </w:tcPr>
-    </w:tblStylePr>
-    <w:tblStylePr w:type="firstRow">
-      <w:rPr>
-        <w:b/>
-        <w:color w:val="404040"/>
-      </w:rPr>
-      <w:pPr>
-        <w:pBdr/>
-        <w:spacing/>
-        <w:ind/>
-      </w:pPr>
-      <w:tblPr>
-        <w:tblBorders/>
-      </w:tblPr>
-      <w:tcPr>
         <w:shd w:val="clear" w:color="ffffff"/>
         <w:tcBorders>
           <w:top w:val="none" w:color="000000" w:sz="4" w:space="0"/>
@@ -6605,30 +6796,7 @@
         </w:tcBorders>
       </w:tcPr>
     </w:tblStylePr>
-    <w:tblStylePr w:type="lastCol">
-      <w:rPr>
-        <w:i/>
-        <w:color w:val="404040"/>
-      </w:rPr>
-      <w:pPr>
-        <w:pBdr/>
-        <w:spacing/>
-        <w:ind/>
-      </w:pPr>
-      <w:tblPr>
-        <w:tblBorders/>
-      </w:tblPr>
-      <w:tcPr>
-        <w:shd w:color="ffffff"/>
-        <w:tcBorders>
-          <w:top w:val="none" w:color="000000" w:sz="4" w:space="0"/>
-          <w:left w:val="none" w:color="000000" w:sz="4" w:space="0"/>
-          <w:bottom w:val="none" w:color="000000" w:sz="4" w:space="0"/>
-          <w:right w:val="none" w:color="000000" w:sz="4" w:space="0"/>
-        </w:tcBorders>
-      </w:tcPr>
-    </w:tblStylePr>
-    <w:tblStylePr w:type="lastRow">
+    <w:tblStylePr w:type="firstRow">
       <w:rPr>
         <w:b/>
         <w:color w:val="404040"/>
@@ -6651,6 +6819,52 @@
         </w:tcBorders>
       </w:tcPr>
     </w:tblStylePr>
+    <w:tblStylePr w:type="lastCol">
+      <w:rPr>
+        <w:i/>
+        <w:color w:val="404040"/>
+      </w:rPr>
+      <w:pPr>
+        <w:pBdr/>
+        <w:spacing/>
+        <w:ind/>
+      </w:pPr>
+      <w:tblPr>
+        <w:tblBorders/>
+      </w:tblPr>
+      <w:tcPr>
+        <w:shd w:val="clear" w:color="ffffff"/>
+        <w:tcBorders>
+          <w:top w:val="none" w:color="000000" w:sz="4" w:space="0"/>
+          <w:left w:val="none" w:color="000000" w:sz="4" w:space="0"/>
+          <w:bottom w:val="none" w:color="000000" w:sz="4" w:space="0"/>
+          <w:right w:val="none" w:color="000000" w:sz="4" w:space="0"/>
+        </w:tcBorders>
+      </w:tcPr>
+    </w:tblStylePr>
+    <w:tblStylePr w:type="lastRow">
+      <w:rPr>
+        <w:b/>
+        <w:color w:val="404040"/>
+      </w:rPr>
+      <w:pPr>
+        <w:pBdr/>
+        <w:spacing/>
+        <w:ind/>
+      </w:pPr>
+      <w:tblPr>
+        <w:tblBorders/>
+      </w:tblPr>
+      <w:tcPr>
+        <w:shd w:val="clear" w:color="ffffff"/>
+        <w:tcBorders>
+          <w:top w:val="none" w:color="000000" w:sz="4" w:space="0"/>
+          <w:left w:val="none" w:color="000000" w:sz="4" w:space="0"/>
+          <w:bottom w:val="none" w:color="000000" w:sz="4" w:space="0"/>
+          <w:right w:val="none" w:color="000000" w:sz="4" w:space="0"/>
+        </w:tcBorders>
+      </w:tcPr>
+    </w:tblStylePr>
     <w:tblStylePr w:type="nwCell">
       <w:pPr>
         <w:pBdr/>
@@ -6717,9 +6931,9 @@
       </w:tcPr>
     </w:tblStylePr>
   </w:style>
-  <w:style w:type="table" w:styleId="39">
+  <w:style w:type="table" w:styleId="728">
     <w:name w:val="Grid Table 3 - Accent 6"/>
-    <w:basedOn w:val="665"/>
+    <w:basedOn w:val="887"/>
     <w:uiPriority w:val="99"/>
     <w:pPr>
       <w:pBdr/>
@@ -6818,29 +7032,6 @@
         <w:tblBorders/>
       </w:tblPr>
       <w:tcPr>
-        <w:shd w:color="ffffff"/>
-        <w:tcBorders>
-          <w:top w:val="none" w:color="000000" w:sz="4" w:space="0"/>
-          <w:left w:val="none" w:color="000000" w:sz="4" w:space="0"/>
-          <w:bottom w:val="none" w:color="000000" w:sz="4" w:space="0"/>
-          <w:right w:val="none" w:color="000000" w:sz="4" w:space="0"/>
-        </w:tcBorders>
-      </w:tcPr>
-    </w:tblStylePr>
-    <w:tblStylePr w:type="firstRow">
-      <w:rPr>
-        <w:b/>
-        <w:color w:val="404040"/>
-      </w:rPr>
-      <w:pPr>
-        <w:pBdr/>
-        <w:spacing/>
-        <w:ind/>
-      </w:pPr>
-      <w:tblPr>
-        <w:tblBorders/>
-      </w:tblPr>
-      <w:tcPr>
         <w:shd w:val="clear" w:color="ffffff"/>
         <w:tcBorders>
           <w:top w:val="none" w:color="000000" w:sz="4" w:space="0"/>
@@ -6850,30 +7041,7 @@
         </w:tcBorders>
       </w:tcPr>
     </w:tblStylePr>
-    <w:tblStylePr w:type="lastCol">
-      <w:rPr>
-        <w:i/>
-        <w:color w:val="404040"/>
-      </w:rPr>
-      <w:pPr>
-        <w:pBdr/>
-        <w:spacing/>
-        <w:ind/>
-      </w:pPr>
-      <w:tblPr>
-        <w:tblBorders/>
-      </w:tblPr>
-      <w:tcPr>
-        <w:shd w:color="ffffff"/>
-        <w:tcBorders>
-          <w:top w:val="none" w:color="000000" w:sz="4" w:space="0"/>
-          <w:left w:val="none" w:color="000000" w:sz="4" w:space="0"/>
-          <w:bottom w:val="none" w:color="000000" w:sz="4" w:space="0"/>
-          <w:right w:val="none" w:color="000000" w:sz="4" w:space="0"/>
-        </w:tcBorders>
-      </w:tcPr>
-    </w:tblStylePr>
-    <w:tblStylePr w:type="lastRow">
+    <w:tblStylePr w:type="firstRow">
       <w:rPr>
         <w:b/>
         <w:color w:val="404040"/>
@@ -6896,6 +7064,52 @@
         </w:tcBorders>
       </w:tcPr>
     </w:tblStylePr>
+    <w:tblStylePr w:type="lastCol">
+      <w:rPr>
+        <w:i/>
+        <w:color w:val="404040"/>
+      </w:rPr>
+      <w:pPr>
+        <w:pBdr/>
+        <w:spacing/>
+        <w:ind/>
+      </w:pPr>
+      <w:tblPr>
+        <w:tblBorders/>
+      </w:tblPr>
+      <w:tcPr>
+        <w:shd w:val="clear" w:color="ffffff"/>
+        <w:tcBorders>
+          <w:top w:val="none" w:color="000000" w:sz="4" w:space="0"/>
+          <w:left w:val="none" w:color="000000" w:sz="4" w:space="0"/>
+          <w:bottom w:val="none" w:color="000000" w:sz="4" w:space="0"/>
+          <w:right w:val="none" w:color="000000" w:sz="4" w:space="0"/>
+        </w:tcBorders>
+      </w:tcPr>
+    </w:tblStylePr>
+    <w:tblStylePr w:type="lastRow">
+      <w:rPr>
+        <w:b/>
+        <w:color w:val="404040"/>
+      </w:rPr>
+      <w:pPr>
+        <w:pBdr/>
+        <w:spacing/>
+        <w:ind/>
+      </w:pPr>
+      <w:tblPr>
+        <w:tblBorders/>
+      </w:tblPr>
+      <w:tcPr>
+        <w:shd w:val="clear" w:color="ffffff"/>
+        <w:tcBorders>
+          <w:top w:val="none" w:color="000000" w:sz="4" w:space="0"/>
+          <w:left w:val="none" w:color="000000" w:sz="4" w:space="0"/>
+          <w:bottom w:val="none" w:color="000000" w:sz="4" w:space="0"/>
+          <w:right w:val="none" w:color="000000" w:sz="4" w:space="0"/>
+        </w:tcBorders>
+      </w:tcPr>
+    </w:tblStylePr>
     <w:tblStylePr w:type="nwCell">
       <w:pPr>
         <w:pBdr/>
@@ -6962,9 +7176,9 @@
       </w:tcPr>
     </w:tblStylePr>
   </w:style>
-  <w:style w:type="table" w:styleId="40">
+  <w:style w:type="table" w:styleId="729">
     <w:name w:val="Grid Table 4"/>
-    <w:basedOn w:val="665"/>
+    <w:basedOn w:val="887"/>
     <w:uiPriority w:val="59"/>
     <w:pPr>
       <w:pBdr/>
@@ -7195,9 +7409,9 @@
       </w:tcPr>
     </w:tblStylePr>
   </w:style>
-  <w:style w:type="table" w:styleId="41">
+  <w:style w:type="table" w:styleId="730">
     <w:name w:val="Grid Table 4 - Accent 1"/>
-    <w:basedOn w:val="665"/>
+    <w:basedOn w:val="887"/>
     <w:uiPriority w:val="59"/>
     <w:pPr>
       <w:pBdr/>
@@ -7428,9 +7642,9 @@
       </w:tcPr>
     </w:tblStylePr>
   </w:style>
-  <w:style w:type="table" w:styleId="42">
+  <w:style w:type="table" w:styleId="731">
     <w:name w:val="Grid Table 4 - Accent 2"/>
-    <w:basedOn w:val="665"/>
+    <w:basedOn w:val="887"/>
     <w:uiPriority w:val="59"/>
     <w:pPr>
       <w:pBdr/>
@@ -7661,9 +7875,9 @@
       </w:tcPr>
     </w:tblStylePr>
   </w:style>
-  <w:style w:type="table" w:styleId="43">
+  <w:style w:type="table" w:styleId="732">
     <w:name w:val="Grid Table 4 - Accent 3"/>
-    <w:basedOn w:val="665"/>
+    <w:basedOn w:val="887"/>
     <w:uiPriority w:val="59"/>
     <w:pPr>
       <w:pBdr/>
@@ -7894,9 +8108,9 @@
       </w:tcPr>
     </w:tblStylePr>
   </w:style>
-  <w:style w:type="table" w:styleId="44">
+  <w:style w:type="table" w:styleId="733">
     <w:name w:val="Grid Table 4 - Accent 4"/>
-    <w:basedOn w:val="665"/>
+    <w:basedOn w:val="887"/>
     <w:uiPriority w:val="59"/>
     <w:pPr>
       <w:pBdr/>
@@ -8127,9 +8341,9 @@
       </w:tcPr>
     </w:tblStylePr>
   </w:style>
-  <w:style w:type="table" w:styleId="45">
+  <w:style w:type="table" w:styleId="734">
     <w:name w:val="Grid Table 4 - Accent 5"/>
-    <w:basedOn w:val="665"/>
+    <w:basedOn w:val="887"/>
     <w:uiPriority w:val="59"/>
     <w:pPr>
       <w:pBdr/>
@@ -8360,9 +8574,9 @@
       </w:tcPr>
     </w:tblStylePr>
   </w:style>
-  <w:style w:type="table" w:styleId="46">
+  <w:style w:type="table" w:styleId="735">
     <w:name w:val="Grid Table 4 - Accent 6"/>
-    <w:basedOn w:val="665"/>
+    <w:basedOn w:val="887"/>
     <w:uiPriority w:val="59"/>
     <w:pPr>
       <w:pBdr/>
@@ -8593,9 +8807,9 @@
       </w:tcPr>
     </w:tblStylePr>
   </w:style>
-  <w:style w:type="table" w:styleId="47">
+  <w:style w:type="table" w:styleId="736">
     <w:name w:val="Grid Table 5 Dark"/>
-    <w:basedOn w:val="665"/>
+    <w:basedOn w:val="887"/>
     <w:uiPriority w:val="99"/>
     <w:pPr>
       <w:pBdr/>
@@ -8821,9 +9035,9 @@
       </w:tcPr>
     </w:tblStylePr>
   </w:style>
-  <w:style w:type="table" w:styleId="48">
+  <w:style w:type="table" w:styleId="737">
     <w:name w:val="Grid Table 5 Dark- Accent 1"/>
-    <w:basedOn w:val="665"/>
+    <w:basedOn w:val="887"/>
     <w:uiPriority w:val="99"/>
     <w:pPr>
       <w:pBdr/>
@@ -9049,9 +9263,9 @@
       </w:tcPr>
     </w:tblStylePr>
   </w:style>
-  <w:style w:type="table" w:styleId="49">
+  <w:style w:type="table" w:styleId="738">
     <w:name w:val="Grid Table 5 Dark - Accent 2"/>
-    <w:basedOn w:val="665"/>
+    <w:basedOn w:val="887"/>
     <w:uiPriority w:val="99"/>
     <w:pPr>
       <w:pBdr/>
@@ -9277,9 +9491,9 @@
       </w:tcPr>
     </w:tblStylePr>
   </w:style>
-  <w:style w:type="table" w:styleId="50">
+  <w:style w:type="table" w:styleId="739">
     <w:name w:val="Grid Table 5 Dark - Accent 3"/>
-    <w:basedOn w:val="665"/>
+    <w:basedOn w:val="887"/>
     <w:uiPriority w:val="99"/>
     <w:pPr>
       <w:pBdr/>
@@ -9505,9 +9719,9 @@
       </w:tcPr>
     </w:tblStylePr>
   </w:style>
-  <w:style w:type="table" w:styleId="51">
+  <w:style w:type="table" w:styleId="740">
     <w:name w:val="Grid Table 5 Dark- Accent 4"/>
-    <w:basedOn w:val="665"/>
+    <w:basedOn w:val="887"/>
     <w:uiPriority w:val="99"/>
     <w:pPr>
       <w:pBdr/>
@@ -9733,9 +9947,9 @@
       </w:tcPr>
     </w:tblStylePr>
   </w:style>
-  <w:style w:type="table" w:styleId="52">
+  <w:style w:type="table" w:styleId="741">
     <w:name w:val="Grid Table 5 Dark - Accent 5"/>
-    <w:basedOn w:val="665"/>
+    <w:basedOn w:val="887"/>
     <w:uiPriority w:val="99"/>
     <w:pPr>
       <w:pBdr/>
@@ -9961,9 +10175,9 @@
       </w:tcPr>
     </w:tblStylePr>
   </w:style>
-  <w:style w:type="table" w:styleId="53">
+  <w:style w:type="table" w:styleId="742">
     <w:name w:val="Grid Table 5 Dark - Accent 6"/>
-    <w:basedOn w:val="665"/>
+    <w:basedOn w:val="887"/>
     <w:uiPriority w:val="99"/>
     <w:pPr>
       <w:pBdr/>
@@ -10189,9 +10403,9 @@
       </w:tcPr>
     </w:tblStylePr>
   </w:style>
-  <w:style w:type="table" w:styleId="54">
+  <w:style w:type="table" w:styleId="743">
     <w:name w:val="Grid Table 6 Colorful"/>
-    <w:basedOn w:val="665"/>
+    <w:basedOn w:val="887"/>
     <w:uiPriority w:val="99"/>
     <w:pPr>
       <w:pBdr/>
@@ -10419,9 +10633,9 @@
       </w:tcPr>
     </w:tblStylePr>
   </w:style>
-  <w:style w:type="table" w:styleId="55">
+  <w:style w:type="table" w:styleId="744">
     <w:name w:val="Grid Table 6 Colorful - Accent 1"/>
-    <w:basedOn w:val="665"/>
+    <w:basedOn w:val="887"/>
     <w:uiPriority w:val="99"/>
     <w:pPr>
       <w:pBdr/>
@@ -10649,9 +10863,9 @@
       </w:tcPr>
     </w:tblStylePr>
   </w:style>
-  <w:style w:type="table" w:styleId="56">
+  <w:style w:type="table" w:styleId="745">
     <w:name w:val="Grid Table 6 Colorful - Accent 2"/>
-    <w:basedOn w:val="665"/>
+    <w:basedOn w:val="887"/>
     <w:uiPriority w:val="99"/>
     <w:pPr>
       <w:pBdr/>
@@ -10879,9 +11093,9 @@
       </w:tcPr>
     </w:tblStylePr>
   </w:style>
-  <w:style w:type="table" w:styleId="57">
+  <w:style w:type="table" w:styleId="746">
     <w:name w:val="Grid Table 6 Colorful - Accent 3"/>
-    <w:basedOn w:val="665"/>
+    <w:basedOn w:val="887"/>
     <w:uiPriority w:val="99"/>
     <w:pPr>
       <w:pBdr/>
@@ -11109,9 +11323,9 @@
       </w:tcPr>
     </w:tblStylePr>
   </w:style>
-  <w:style w:type="table" w:styleId="58">
+  <w:style w:type="table" w:styleId="747">
     <w:name w:val="Grid Table 6 Colorful - Accent 4"/>
-    <w:basedOn w:val="665"/>
+    <w:basedOn w:val="887"/>
     <w:uiPriority w:val="99"/>
     <w:pPr>
       <w:pBdr/>
@@ -11339,9 +11553,9 @@
       </w:tcPr>
     </w:tblStylePr>
   </w:style>
-  <w:style w:type="table" w:styleId="59">
+  <w:style w:type="table" w:styleId="748">
     <w:name w:val="Grid Table 6 Colorful - Accent 5"/>
-    <w:basedOn w:val="665"/>
+    <w:basedOn w:val="887"/>
     <w:uiPriority w:val="99"/>
     <w:pPr>
       <w:pBdr/>
@@ -11569,9 +11783,9 @@
       </w:tcPr>
     </w:tblStylePr>
   </w:style>
-  <w:style w:type="table" w:styleId="60">
+  <w:style w:type="table" w:styleId="749">
     <w:name w:val="Grid Table 6 Colorful - Accent 6"/>
-    <w:basedOn w:val="665"/>
+    <w:basedOn w:val="887"/>
     <w:uiPriority w:val="99"/>
     <w:pPr>
       <w:pBdr/>
@@ -11799,9 +12013,9 @@
       </w:tcPr>
     </w:tblStylePr>
   </w:style>
-  <w:style w:type="table" w:styleId="61">
+  <w:style w:type="table" w:styleId="750">
     <w:name w:val="Grid Table 7 Colorful"/>
-    <w:basedOn w:val="665"/>
+    <w:basedOn w:val="887"/>
     <w:uiPriority w:val="99"/>
     <w:pPr>
       <w:pBdr/>
@@ -11903,11 +12117,11 @@
         <w:tblBorders/>
       </w:tblPr>
       <w:tcPr>
-        <w:shd w:color="ffffff"/>
+        <w:shd w:val="clear" w:color="ffffff"/>
         <w:tcBorders>
-          <w:top w:val="none"/>
-          <w:left w:val="none"/>
-          <w:bottom w:val="none"/>
+          <w:top w:val="none" w:color="000000" w:sz="4" w:space="0"/>
+          <w:left w:val="none" w:color="000000" w:sz="4" w:space="0"/>
+          <w:bottom w:val="none" w:color="000000" w:sz="4" w:space="0"/>
           <w:right w:val="single" w:color="000000" w:themeColor="text1" w:themeTint="80" w:sz="4" w:space="0"/>
         </w:tcBorders>
       </w:tcPr>
@@ -11930,10 +12144,10 @@
       <w:tcPr>
         <w:shd w:val="clear" w:color="ffffff" w:themeColor="light1" w:fill="ffffff" w:themeFill="light1"/>
         <w:tcBorders>
-          <w:top w:val="none"/>
-          <w:left w:val="none"/>
+          <w:top w:val="none" w:color="000000" w:sz="4" w:space="0"/>
+          <w:left w:val="none" w:color="000000" w:sz="4" w:space="0"/>
           <w:bottom w:val="single" w:color="000000" w:themeColor="text1" w:themeTint="80" w:sz="4" w:space="0"/>
-          <w:right w:val="none"/>
+          <w:right w:val="none" w:color="000000" w:sz="4" w:space="0"/>
         </w:tcBorders>
       </w:tcPr>
     </w:tblStylePr>
@@ -11953,12 +12167,12 @@
         <w:tblBorders/>
       </w:tblPr>
       <w:tcPr>
-        <w:shd w:color="ffffff"/>
+        <w:shd w:val="clear" w:color="ffffff"/>
         <w:tcBorders>
-          <w:top w:val="none"/>
+          <w:top w:val="none" w:color="000000" w:sz="4" w:space="0"/>
           <w:left w:val="single" w:color="000000" w:themeColor="text1" w:themeTint="80" w:sz="4" w:space="0"/>
-          <w:bottom w:val="none"/>
-          <w:right w:val="none"/>
+          <w:bottom w:val="none" w:color="000000" w:sz="4" w:space="0"/>
+          <w:right w:val="none" w:color="000000" w:sz="4" w:space="0"/>
         </w:tcBorders>
       </w:tcPr>
     </w:tblStylePr>
@@ -11981,9 +12195,9 @@
         <w:shd w:val="clear" w:color="ffffff" w:themeColor="light1" w:fill="ffffff" w:themeFill="light1"/>
         <w:tcBorders>
           <w:top w:val="single" w:color="000000" w:themeColor="text1" w:themeTint="80" w:sz="4" w:space="0"/>
-          <w:left w:val="none"/>
-          <w:bottom w:val="none"/>
-          <w:right w:val="none"/>
+          <w:left w:val="none" w:color="000000" w:sz="4" w:space="0"/>
+          <w:bottom w:val="none" w:color="000000" w:sz="4" w:space="0"/>
+          <w:right w:val="none" w:color="000000" w:sz="4" w:space="0"/>
         </w:tcBorders>
       </w:tcPr>
     </w:tblStylePr>
@@ -12053,9 +12267,9 @@
       </w:tcPr>
     </w:tblStylePr>
   </w:style>
-  <w:style w:type="table" w:styleId="62">
+  <w:style w:type="table" w:styleId="751">
     <w:name w:val="Grid Table 7 Colorful - Accent 1"/>
-    <w:basedOn w:val="665"/>
+    <w:basedOn w:val="887"/>
     <w:uiPriority w:val="99"/>
     <w:pPr>
       <w:pBdr/>
@@ -12157,11 +12371,11 @@
         <w:tblBorders/>
       </w:tblPr>
       <w:tcPr>
-        <w:shd w:color="ffffff"/>
+        <w:shd w:val="clear" w:color="ffffff"/>
         <w:tcBorders>
-          <w:top w:val="none"/>
-          <w:left w:val="none"/>
-          <w:bottom w:val="none"/>
+          <w:top w:val="none" w:color="000000" w:sz="4" w:space="0"/>
+          <w:left w:val="none" w:color="000000" w:sz="4" w:space="0"/>
+          <w:bottom w:val="none" w:color="000000" w:sz="4" w:space="0"/>
           <w:right w:val="single" w:color="000000" w:themeColor="accent1" w:themeTint="80" w:sz="4" w:space="0"/>
         </w:tcBorders>
       </w:tcPr>
@@ -12184,10 +12398,10 @@
       <w:tcPr>
         <w:shd w:val="clear" w:color="ffffff" w:themeColor="light1" w:fill="ffffff" w:themeFill="light1"/>
         <w:tcBorders>
-          <w:top w:val="none"/>
-          <w:left w:val="none"/>
+          <w:top w:val="none" w:color="000000" w:sz="4" w:space="0"/>
+          <w:left w:val="none" w:color="000000" w:sz="4" w:space="0"/>
           <w:bottom w:val="single" w:color="000000" w:themeColor="accent1" w:themeTint="80" w:sz="4" w:space="0"/>
-          <w:right w:val="none"/>
+          <w:right w:val="none" w:color="000000" w:sz="4" w:space="0"/>
         </w:tcBorders>
       </w:tcPr>
     </w:tblStylePr>
@@ -12207,12 +12421,12 @@
         <w:tblBorders/>
       </w:tblPr>
       <w:tcPr>
-        <w:shd w:color="ffffff"/>
+        <w:shd w:val="clear" w:color="ffffff"/>
         <w:tcBorders>
-          <w:top w:val="none"/>
+          <w:top w:val="none" w:color="000000" w:sz="4" w:space="0"/>
           <w:left w:val="single" w:color="000000" w:themeColor="accent1" w:themeTint="80" w:sz="4" w:space="0"/>
-          <w:bottom w:val="none"/>
-          <w:right w:val="none"/>
+          <w:bottom w:val="none" w:color="000000" w:sz="4" w:space="0"/>
+          <w:right w:val="none" w:color="000000" w:sz="4" w:space="0"/>
         </w:tcBorders>
       </w:tcPr>
     </w:tblStylePr>
@@ -12235,9 +12449,9 @@
         <w:shd w:val="clear" w:color="ffffff" w:themeColor="light1" w:fill="ffffff" w:themeFill="light1"/>
         <w:tcBorders>
           <w:top w:val="single" w:color="000000" w:themeColor="accent1" w:themeTint="80" w:sz="4" w:space="0"/>
-          <w:left w:val="none"/>
-          <w:bottom w:val="none"/>
-          <w:right w:val="none"/>
+          <w:left w:val="none" w:color="000000" w:sz="4" w:space="0"/>
+          <w:bottom w:val="none" w:color="000000" w:sz="4" w:space="0"/>
+          <w:right w:val="none" w:color="000000" w:sz="4" w:space="0"/>
         </w:tcBorders>
       </w:tcPr>
     </w:tblStylePr>
@@ -12307,9 +12521,9 @@
       </w:tcPr>
     </w:tblStylePr>
   </w:style>
-  <w:style w:type="table" w:styleId="63">
+  <w:style w:type="table" w:styleId="752">
     <w:name w:val="Grid Table 7 Colorful - Accent 2"/>
-    <w:basedOn w:val="665"/>
+    <w:basedOn w:val="887"/>
     <w:uiPriority w:val="99"/>
     <w:pPr>
       <w:pBdr/>
@@ -12411,11 +12625,11 @@
         <w:tblBorders/>
       </w:tblPr>
       <w:tcPr>
-        <w:shd w:color="ffffff"/>
+        <w:shd w:val="clear" w:color="ffffff"/>
         <w:tcBorders>
-          <w:top w:val="none"/>
-          <w:left w:val="none"/>
-          <w:bottom w:val="none"/>
+          <w:top w:val="none" w:color="000000" w:sz="4" w:space="0"/>
+          <w:left w:val="none" w:color="000000" w:sz="4" w:space="0"/>
+          <w:bottom w:val="none" w:color="000000" w:sz="4" w:space="0"/>
           <w:right w:val="single" w:color="000000" w:themeColor="accent2" w:themeTint="97" w:sz="4" w:space="0"/>
         </w:tcBorders>
       </w:tcPr>
@@ -12438,10 +12652,10 @@
       <w:tcPr>
         <w:shd w:val="clear" w:color="ffffff" w:themeColor="light1" w:fill="ffffff" w:themeFill="light1"/>
         <w:tcBorders>
-          <w:top w:val="none"/>
-          <w:left w:val="none"/>
+          <w:top w:val="none" w:color="000000" w:sz="4" w:space="0"/>
+          <w:left w:val="none" w:color="000000" w:sz="4" w:space="0"/>
           <w:bottom w:val="single" w:color="000000" w:themeColor="accent2" w:themeTint="97" w:sz="4" w:space="0"/>
-          <w:right w:val="none"/>
+          <w:right w:val="none" w:color="000000" w:sz="4" w:space="0"/>
         </w:tcBorders>
       </w:tcPr>
     </w:tblStylePr>
@@ -12461,12 +12675,12 @@
         <w:tblBorders/>
       </w:tblPr>
       <w:tcPr>
-        <w:shd w:color="ffffff"/>
+        <w:shd w:val="clear" w:color="ffffff"/>
         <w:tcBorders>
-          <w:top w:val="none"/>
+          <w:top w:val="none" w:color="000000" w:sz="4" w:space="0"/>
           <w:left w:val="single" w:color="000000" w:themeColor="accent2" w:themeTint="97" w:sz="4" w:space="0"/>
-          <w:bottom w:val="none"/>
-          <w:right w:val="none"/>
+          <w:bottom w:val="none" w:color="000000" w:sz="4" w:space="0"/>
+          <w:right w:val="none" w:color="000000" w:sz="4" w:space="0"/>
         </w:tcBorders>
       </w:tcPr>
     </w:tblStylePr>
@@ -12489,9 +12703,9 @@
         <w:shd w:val="clear" w:color="ffffff" w:themeColor="light1" w:fill="ffffff" w:themeFill="light1"/>
         <w:tcBorders>
           <w:top w:val="single" w:color="000000" w:themeColor="accent2" w:themeTint="97" w:sz="4" w:space="0"/>
-          <w:left w:val="none"/>
-          <w:bottom w:val="none"/>
-          <w:right w:val="none"/>
+          <w:left w:val="none" w:color="000000" w:sz="4" w:space="0"/>
+          <w:bottom w:val="none" w:color="000000" w:sz="4" w:space="0"/>
+          <w:right w:val="none" w:color="000000" w:sz="4" w:space="0"/>
         </w:tcBorders>
       </w:tcPr>
     </w:tblStylePr>
@@ -12561,9 +12775,9 @@
       </w:tcPr>
     </w:tblStylePr>
   </w:style>
-  <w:style w:type="table" w:styleId="64">
+  <w:style w:type="table" w:styleId="753">
     <w:name w:val="Grid Table 7 Colorful - Accent 3"/>
-    <w:basedOn w:val="665"/>
+    <w:basedOn w:val="887"/>
     <w:uiPriority w:val="99"/>
     <w:pPr>
       <w:pBdr/>
@@ -12665,11 +12879,11 @@
         <w:tblBorders/>
       </w:tblPr>
       <w:tcPr>
-        <w:shd w:color="ffffff"/>
+        <w:shd w:val="clear" w:color="ffffff"/>
         <w:tcBorders>
-          <w:top w:val="none"/>
-          <w:left w:val="none"/>
-          <w:bottom w:val="none"/>
+          <w:top w:val="none" w:color="000000" w:sz="4" w:space="0"/>
+          <w:left w:val="none" w:color="000000" w:sz="4" w:space="0"/>
+          <w:bottom w:val="none" w:color="000000" w:sz="4" w:space="0"/>
           <w:right w:val="single" w:color="000000" w:themeColor="accent3" w:themeTint="FE" w:sz="4" w:space="0"/>
         </w:tcBorders>
       </w:tcPr>
@@ -12692,10 +12906,10 @@
       <w:tcPr>
         <w:shd w:val="clear" w:color="ffffff" w:themeColor="light1" w:fill="ffffff" w:themeFill="light1"/>
         <w:tcBorders>
-          <w:top w:val="none"/>
-          <w:left w:val="none"/>
+          <w:top w:val="none" w:color="000000" w:sz="4" w:space="0"/>
+          <w:left w:val="none" w:color="000000" w:sz="4" w:space="0"/>
           <w:bottom w:val="single" w:color="000000" w:themeColor="accent3" w:themeTint="FE" w:sz="4" w:space="0"/>
-          <w:right w:val="none"/>
+          <w:right w:val="none" w:color="000000" w:sz="4" w:space="0"/>
         </w:tcBorders>
       </w:tcPr>
     </w:tblStylePr>
@@ -12715,12 +12929,12 @@
         <w:tblBorders/>
       </w:tblPr>
       <w:tcPr>
-        <w:shd w:color="ffffff"/>
+        <w:shd w:val="clear" w:color="ffffff"/>
         <w:tcBorders>
-          <w:top w:val="none"/>
+          <w:top w:val="none" w:color="000000" w:sz="4" w:space="0"/>
           <w:left w:val="single" w:color="000000" w:themeColor="accent3" w:themeTint="FE" w:sz="4" w:space="0"/>
-          <w:bottom w:val="none"/>
-          <w:right w:val="none"/>
+          <w:bottom w:val="none" w:color="000000" w:sz="4" w:space="0"/>
+          <w:right w:val="none" w:color="000000" w:sz="4" w:space="0"/>
         </w:tcBorders>
       </w:tcPr>
     </w:tblStylePr>
@@ -12743,9 +12957,9 @@
         <w:shd w:val="clear" w:color="ffffff" w:themeColor="light1" w:fill="ffffff" w:themeFill="light1"/>
         <w:tcBorders>
           <w:top w:val="single" w:color="000000" w:themeColor="accent3" w:themeTint="FE" w:sz="4" w:space="0"/>
-          <w:left w:val="none"/>
-          <w:bottom w:val="none"/>
-          <w:right w:val="none"/>
+          <w:left w:val="none" w:color="000000" w:sz="4" w:space="0"/>
+          <w:bottom w:val="none" w:color="000000" w:sz="4" w:space="0"/>
+          <w:right w:val="none" w:color="000000" w:sz="4" w:space="0"/>
         </w:tcBorders>
       </w:tcPr>
     </w:tblStylePr>
@@ -12815,9 +13029,9 @@
       </w:tcPr>
     </w:tblStylePr>
   </w:style>
-  <w:style w:type="table" w:styleId="65">
+  <w:style w:type="table" w:styleId="754">
     <w:name w:val="Grid Table 7 Colorful - Accent 4"/>
-    <w:basedOn w:val="665"/>
+    <w:basedOn w:val="887"/>
     <w:uiPriority w:val="99"/>
     <w:pPr>
       <w:pBdr/>
@@ -12919,11 +13133,11 @@
         <w:tblBorders/>
       </w:tblPr>
       <w:tcPr>
-        <w:shd w:color="ffffff"/>
+        <w:shd w:val="clear" w:color="ffffff"/>
         <w:tcBorders>
-          <w:top w:val="none"/>
-          <w:left w:val="none"/>
-          <w:bottom w:val="none"/>
+          <w:top w:val="none" w:color="000000" w:sz="4" w:space="0"/>
+          <w:left w:val="none" w:color="000000" w:sz="4" w:space="0"/>
+          <w:bottom w:val="none" w:color="000000" w:sz="4" w:space="0"/>
           <w:right w:val="single" w:color="000000" w:themeColor="accent4" w:themeTint="9A" w:sz="4" w:space="0"/>
         </w:tcBorders>
       </w:tcPr>
@@ -12946,10 +13160,10 @@
       <w:tcPr>
         <w:shd w:val="clear" w:color="ffffff" w:themeColor="light1" w:fill="ffffff" w:themeFill="light1"/>
         <w:tcBorders>
-          <w:top w:val="none"/>
-          <w:left w:val="none"/>
+          <w:top w:val="none" w:color="000000" w:sz="4" w:space="0"/>
+          <w:left w:val="none" w:color="000000" w:sz="4" w:space="0"/>
           <w:bottom w:val="single" w:color="000000" w:themeColor="accent4" w:themeTint="9A" w:sz="4" w:space="0"/>
-          <w:right w:val="none"/>
+          <w:right w:val="none" w:color="000000" w:sz="4" w:space="0"/>
         </w:tcBorders>
       </w:tcPr>
     </w:tblStylePr>
@@ -12969,12 +13183,12 @@
         <w:tblBorders/>
       </w:tblPr>
       <w:tcPr>
-        <w:shd w:color="ffffff"/>
+        <w:shd w:val="clear" w:color="ffffff"/>
         <w:tcBorders>
-          <w:top w:val="none"/>
+          <w:top w:val="none" w:color="000000" w:sz="4" w:space="0"/>
           <w:left w:val="single" w:color="000000" w:themeColor="accent4" w:themeTint="9A" w:sz="4" w:space="0"/>
-          <w:bottom w:val="none"/>
-          <w:right w:val="none"/>
+          <w:bottom w:val="none" w:color="000000" w:sz="4" w:space="0"/>
+          <w:right w:val="none" w:color="000000" w:sz="4" w:space="0"/>
         </w:tcBorders>
       </w:tcPr>
     </w:tblStylePr>
@@ -12997,9 +13211,9 @@
         <w:shd w:val="clear" w:color="ffffff" w:themeColor="light1" w:fill="ffffff" w:themeFill="light1"/>
         <w:tcBorders>
           <w:top w:val="single" w:color="000000" w:themeColor="accent4" w:themeTint="9A" w:sz="4" w:space="0"/>
-          <w:left w:val="none"/>
-          <w:bottom w:val="none"/>
-          <w:right w:val="none"/>
+          <w:left w:val="none" w:color="000000" w:sz="4" w:space="0"/>
+          <w:bottom w:val="none" w:color="000000" w:sz="4" w:space="0"/>
+          <w:right w:val="none" w:color="000000" w:sz="4" w:space="0"/>
         </w:tcBorders>
       </w:tcPr>
     </w:tblStylePr>
@@ -13069,9 +13283,9 @@
       </w:tcPr>
     </w:tblStylePr>
   </w:style>
-  <w:style w:type="table" w:styleId="66">
+  <w:style w:type="table" w:styleId="755">
     <w:name w:val="Grid Table 7 Colorful - Accent 5"/>
-    <w:basedOn w:val="665"/>
+    <w:basedOn w:val="887"/>
     <w:uiPriority w:val="99"/>
     <w:pPr>
       <w:pBdr/>
@@ -13173,11 +13387,11 @@
         <w:tblBorders/>
       </w:tblPr>
       <w:tcPr>
-        <w:shd w:color="ffffff"/>
+        <w:shd w:val="clear" w:color="ffffff"/>
         <w:tcBorders>
-          <w:top w:val="none"/>
-          <w:left w:val="none"/>
-          <w:bottom w:val="none"/>
+          <w:top w:val="none" w:color="000000" w:sz="4" w:space="0"/>
+          <w:left w:val="none" w:color="000000" w:sz="4" w:space="0"/>
+          <w:bottom w:val="none" w:color="000000" w:sz="4" w:space="0"/>
           <w:right w:val="single" w:color="000000" w:themeColor="accent5" w:themeTint="90" w:sz="4" w:space="0"/>
         </w:tcBorders>
       </w:tcPr>
@@ -13200,10 +13414,10 @@
       <w:tcPr>
         <w:shd w:val="clear" w:color="ffffff" w:themeColor="light1" w:fill="ffffff" w:themeFill="light1"/>
         <w:tcBorders>
-          <w:top w:val="none"/>
-          <w:left w:val="none"/>
+          <w:top w:val="none" w:color="000000" w:sz="4" w:space="0"/>
+          <w:left w:val="none" w:color="000000" w:sz="4" w:space="0"/>
           <w:bottom w:val="single" w:color="000000" w:themeColor="accent5" w:themeTint="90" w:sz="4" w:space="0"/>
-          <w:right w:val="none"/>
+          <w:right w:val="none" w:color="000000" w:sz="4" w:space="0"/>
         </w:tcBorders>
       </w:tcPr>
     </w:tblStylePr>
@@ -13223,12 +13437,12 @@
         <w:tblBorders/>
       </w:tblPr>
       <w:tcPr>
-        <w:shd w:color="ffffff"/>
+        <w:shd w:val="clear" w:color="ffffff"/>
         <w:tcBorders>
-          <w:top w:val="none"/>
+          <w:top w:val="none" w:color="000000" w:sz="4" w:space="0"/>
           <w:left w:val="single" w:color="000000" w:themeColor="accent5" w:themeTint="90" w:sz="4" w:space="0"/>
-          <w:bottom w:val="none"/>
-          <w:right w:val="none"/>
+          <w:bottom w:val="none" w:color="000000" w:sz="4" w:space="0"/>
+          <w:right w:val="none" w:color="000000" w:sz="4" w:space="0"/>
         </w:tcBorders>
       </w:tcPr>
     </w:tblStylePr>
@@ -13251,9 +13465,9 @@
         <w:shd w:val="clear" w:color="ffffff" w:themeColor="light1" w:fill="ffffff" w:themeFill="light1"/>
         <w:tcBorders>
           <w:top w:val="single" w:color="000000" w:themeColor="accent5" w:themeTint="90" w:sz="4" w:space="0"/>
-          <w:left w:val="none"/>
-          <w:bottom w:val="none"/>
-          <w:right w:val="none"/>
+          <w:left w:val="none" w:color="000000" w:sz="4" w:space="0"/>
+          <w:bottom w:val="none" w:color="000000" w:sz="4" w:space="0"/>
+          <w:right w:val="none" w:color="000000" w:sz="4" w:space="0"/>
         </w:tcBorders>
       </w:tcPr>
     </w:tblStylePr>
@@ -13323,9 +13537,9 @@
       </w:tcPr>
     </w:tblStylePr>
   </w:style>
-  <w:style w:type="table" w:styleId="67">
+  <w:style w:type="table" w:styleId="756">
     <w:name w:val="Grid Table 7 Colorful - Accent 6"/>
-    <w:basedOn w:val="665"/>
+    <w:basedOn w:val="887"/>
     <w:uiPriority w:val="99"/>
     <w:pPr>
       <w:pBdr/>
@@ -13427,11 +13641,11 @@
         <w:tblBorders/>
       </w:tblPr>
       <w:tcPr>
-        <w:shd w:color="ffffff"/>
+        <w:shd w:val="clear" w:color="ffffff"/>
         <w:tcBorders>
-          <w:top w:val="none"/>
-          <w:left w:val="none"/>
-          <w:bottom w:val="none"/>
+          <w:top w:val="none" w:color="000000" w:sz="4" w:space="0"/>
+          <w:left w:val="none" w:color="000000" w:sz="4" w:space="0"/>
+          <w:bottom w:val="none" w:color="000000" w:sz="4" w:space="0"/>
           <w:right w:val="single" w:color="000000" w:themeColor="accent6" w:themeTint="90" w:sz="4" w:space="0"/>
         </w:tcBorders>
       </w:tcPr>
@@ -13454,10 +13668,10 @@
       <w:tcPr>
         <w:shd w:val="clear" w:color="ffffff" w:themeColor="light1" w:fill="ffffff" w:themeFill="light1"/>
         <w:tcBorders>
-          <w:top w:val="none"/>
-          <w:left w:val="none"/>
+          <w:top w:val="none" w:color="000000" w:sz="4" w:space="0"/>
+          <w:left w:val="none" w:color="000000" w:sz="4" w:space="0"/>
           <w:bottom w:val="single" w:color="000000" w:themeColor="accent6" w:themeTint="90" w:sz="4" w:space="0"/>
-          <w:right w:val="none"/>
+          <w:right w:val="none" w:color="000000" w:sz="4" w:space="0"/>
         </w:tcBorders>
       </w:tcPr>
     </w:tblStylePr>
@@ -13477,12 +13691,12 @@
         <w:tblBorders/>
       </w:tblPr>
       <w:tcPr>
-        <w:shd w:color="ffffff"/>
+        <w:shd w:val="clear" w:color="ffffff"/>
         <w:tcBorders>
-          <w:top w:val="none"/>
+          <w:top w:val="none" w:color="000000" w:sz="4" w:space="0"/>
           <w:left w:val="single" w:color="000000" w:themeColor="accent6" w:themeTint="90" w:sz="4" w:space="0"/>
-          <w:bottom w:val="none"/>
-          <w:right w:val="none"/>
+          <w:bottom w:val="none" w:color="000000" w:sz="4" w:space="0"/>
+          <w:right w:val="none" w:color="000000" w:sz="4" w:space="0"/>
         </w:tcBorders>
       </w:tcPr>
     </w:tblStylePr>
@@ -13505,9 +13719,9 @@
         <w:shd w:val="clear" w:color="ffffff" w:themeColor="light1" w:fill="ffffff" w:themeFill="light1"/>
         <w:tcBorders>
           <w:top w:val="single" w:color="000000" w:themeColor="accent6" w:themeTint="90" w:sz="4" w:space="0"/>
-          <w:left w:val="none"/>
-          <w:bottom w:val="none"/>
-          <w:right w:val="none"/>
+          <w:left w:val="none" w:color="000000" w:sz="4" w:space="0"/>
+          <w:bottom w:val="none" w:color="000000" w:sz="4" w:space="0"/>
+          <w:right w:val="none" w:color="000000" w:sz="4" w:space="0"/>
         </w:tcBorders>
       </w:tcPr>
     </w:tblStylePr>
@@ -13577,9 +13791,9 @@
       </w:tcPr>
     </w:tblStylePr>
   </w:style>
-  <w:style w:type="table" w:styleId="68">
+  <w:style w:type="table" w:styleId="757">
     <w:name w:val="List Table 1 Light"/>
-    <w:basedOn w:val="665"/>
+    <w:basedOn w:val="887"/>
     <w:uiPriority w:val="99"/>
     <w:pPr>
       <w:pBdr/>
@@ -13793,9 +14007,9 @@
       </w:tcPr>
     </w:tblStylePr>
   </w:style>
-  <w:style w:type="table" w:styleId="69">
+  <w:style w:type="table" w:styleId="758">
     <w:name w:val="List Table 1 Light - Accent 1"/>
-    <w:basedOn w:val="665"/>
+    <w:basedOn w:val="887"/>
     <w:uiPriority w:val="99"/>
     <w:pPr>
       <w:pBdr/>
@@ -14009,9 +14223,9 @@
       </w:tcPr>
     </w:tblStylePr>
   </w:style>
-  <w:style w:type="table" w:styleId="70">
+  <w:style w:type="table" w:styleId="759">
     <w:name w:val="List Table 1 Light - Accent 2"/>
-    <w:basedOn w:val="665"/>
+    <w:basedOn w:val="887"/>
     <w:uiPriority w:val="99"/>
     <w:pPr>
       <w:pBdr/>
@@ -14225,9 +14439,9 @@
       </w:tcPr>
     </w:tblStylePr>
   </w:style>
-  <w:style w:type="table" w:styleId="71">
+  <w:style w:type="table" w:styleId="760">
     <w:name w:val="List Table 1 Light - Accent 3"/>
-    <w:basedOn w:val="665"/>
+    <w:basedOn w:val="887"/>
     <w:uiPriority w:val="99"/>
     <w:pPr>
       <w:pBdr/>
@@ -14441,9 +14655,9 @@
       </w:tcPr>
     </w:tblStylePr>
   </w:style>
-  <w:style w:type="table" w:styleId="72">
+  <w:style w:type="table" w:styleId="761">
     <w:name w:val="List Table 1 Light - Accent 4"/>
-    <w:basedOn w:val="665"/>
+    <w:basedOn w:val="887"/>
     <w:uiPriority w:val="99"/>
     <w:pPr>
       <w:pBdr/>
@@ -14657,9 +14871,9 @@
       </w:tcPr>
     </w:tblStylePr>
   </w:style>
-  <w:style w:type="table" w:styleId="73">
+  <w:style w:type="table" w:styleId="762">
     <w:name w:val="List Table 1 Light - Accent 5"/>
-    <w:basedOn w:val="665"/>
+    <w:basedOn w:val="887"/>
     <w:uiPriority w:val="99"/>
     <w:pPr>
       <w:pBdr/>
@@ -14873,9 +15087,9 @@
       </w:tcPr>
     </w:tblStylePr>
   </w:style>
-  <w:style w:type="table" w:styleId="74">
+  <w:style w:type="table" w:styleId="763">
     <w:name w:val="List Table 1 Light - Accent 6"/>
-    <w:basedOn w:val="665"/>
+    <w:basedOn w:val="887"/>
     <w:uiPriority w:val="99"/>
     <w:pPr>
       <w:pBdr/>
@@ -15089,9 +15303,9 @@
       </w:tcPr>
     </w:tblStylePr>
   </w:style>
-  <w:style w:type="table" w:styleId="75">
+  <w:style w:type="table" w:styleId="764">
     <w:name w:val="List Table 2"/>
-    <w:basedOn w:val="665"/>
+    <w:basedOn w:val="887"/>
     <w:uiPriority w:val="99"/>
     <w:pPr>
       <w:pBdr/>
@@ -15327,9 +15541,9 @@
       </w:tcPr>
     </w:tblStylePr>
   </w:style>
-  <w:style w:type="table" w:styleId="76">
+  <w:style w:type="table" w:styleId="765">
     <w:name w:val="List Table 2 - Accent 1"/>
-    <w:basedOn w:val="665"/>
+    <w:basedOn w:val="887"/>
     <w:uiPriority w:val="99"/>
     <w:pPr>
       <w:pBdr/>
@@ -15565,9 +15779,9 @@
       </w:tcPr>
     </w:tblStylePr>
   </w:style>
-  <w:style w:type="table" w:styleId="77">
+  <w:style w:type="table" w:styleId="766">
     <w:name w:val="List Table 2 - Accent 2"/>
-    <w:basedOn w:val="665"/>
+    <w:basedOn w:val="887"/>
     <w:uiPriority w:val="99"/>
     <w:pPr>
       <w:pBdr/>
@@ -15803,9 +16017,9 @@
       </w:tcPr>
     </w:tblStylePr>
   </w:style>
-  <w:style w:type="table" w:styleId="78">
+  <w:style w:type="table" w:styleId="767">
     <w:name w:val="List Table 2 - Accent 3"/>
-    <w:basedOn w:val="665"/>
+    <w:basedOn w:val="887"/>
     <w:uiPriority w:val="99"/>
     <w:pPr>
       <w:pBdr/>
@@ -16041,9 +16255,9 @@
       </w:tcPr>
     </w:tblStylePr>
   </w:style>
-  <w:style w:type="table" w:styleId="79">
+  <w:style w:type="table" w:styleId="768">
     <w:name w:val="List Table 2 - Accent 4"/>
-    <w:basedOn w:val="665"/>
+    <w:basedOn w:val="887"/>
     <w:uiPriority w:val="99"/>
     <w:pPr>
       <w:pBdr/>
@@ -16279,9 +16493,9 @@
       </w:tcPr>
     </w:tblStylePr>
   </w:style>
-  <w:style w:type="table" w:styleId="80">
+  <w:style w:type="table" w:styleId="769">
     <w:name w:val="List Table 2 - Accent 5"/>
-    <w:basedOn w:val="665"/>
+    <w:basedOn w:val="887"/>
     <w:uiPriority w:val="99"/>
     <w:pPr>
       <w:pBdr/>
@@ -16517,9 +16731,9 @@
       </w:tcPr>
     </w:tblStylePr>
   </w:style>
-  <w:style w:type="table" w:styleId="81">
+  <w:style w:type="table" w:styleId="770">
     <w:name w:val="List Table 2 - Accent 6"/>
-    <w:basedOn w:val="665"/>
+    <w:basedOn w:val="887"/>
     <w:uiPriority w:val="99"/>
     <w:pPr>
       <w:pBdr/>
@@ -16755,9 +16969,9 @@
       </w:tcPr>
     </w:tblStylePr>
   </w:style>
-  <w:style w:type="table" w:styleId="82">
+  <w:style w:type="table" w:styleId="771">
     <w:name w:val="List Table 3"/>
-    <w:basedOn w:val="665"/>
+    <w:basedOn w:val="887"/>
     <w:uiPriority w:val="99"/>
     <w:pPr>
       <w:pBdr/>
@@ -16983,9 +17197,9 @@
       </w:tcPr>
     </w:tblStylePr>
   </w:style>
-  <w:style w:type="table" w:styleId="83">
+  <w:style w:type="table" w:styleId="772">
     <w:name w:val="List Table 3 - Accent 1"/>
-    <w:basedOn w:val="665"/>
+    <w:basedOn w:val="887"/>
     <w:uiPriority w:val="99"/>
     <w:pPr>
       <w:pBdr/>
@@ -17211,9 +17425,9 @@
       </w:tcPr>
     </w:tblStylePr>
   </w:style>
-  <w:style w:type="table" w:styleId="84">
+  <w:style w:type="table" w:styleId="773">
     <w:name w:val="List Table 3 - Accent 2"/>
-    <w:basedOn w:val="665"/>
+    <w:basedOn w:val="887"/>
     <w:uiPriority w:val="99"/>
     <w:pPr>
       <w:pBdr/>
@@ -17439,9 +17653,9 @@
       </w:tcPr>
     </w:tblStylePr>
   </w:style>
-  <w:style w:type="table" w:styleId="85">
+  <w:style w:type="table" w:styleId="774">
     <w:name w:val="List Table 3 - Accent 3"/>
-    <w:basedOn w:val="665"/>
+    <w:basedOn w:val="887"/>
     <w:uiPriority w:val="99"/>
     <w:pPr>
       <w:pBdr/>
@@ -17667,9 +17881,9 @@
       </w:tcPr>
     </w:tblStylePr>
   </w:style>
-  <w:style w:type="table" w:styleId="86">
+  <w:style w:type="table" w:styleId="775">
     <w:name w:val="List Table 3 - Accent 4"/>
-    <w:basedOn w:val="665"/>
+    <w:basedOn w:val="887"/>
     <w:uiPriority w:val="99"/>
     <w:pPr>
       <w:pBdr/>
@@ -17895,9 +18109,9 @@
       </w:tcPr>
     </w:tblStylePr>
   </w:style>
-  <w:style w:type="table" w:styleId="87">
+  <w:style w:type="table" w:styleId="776">
     <w:name w:val="List Table 3 - Accent 5"/>
-    <w:basedOn w:val="665"/>
+    <w:basedOn w:val="887"/>
     <w:uiPriority w:val="99"/>
     <w:pPr>
       <w:pBdr/>
@@ -18123,9 +18337,9 @@
       </w:tcPr>
     </w:tblStylePr>
   </w:style>
-  <w:style w:type="table" w:styleId="88">
+  <w:style w:type="table" w:styleId="777">
     <w:name w:val="List Table 3 - Accent 6"/>
-    <w:basedOn w:val="665"/>
+    <w:basedOn w:val="887"/>
     <w:uiPriority w:val="99"/>
     <w:pPr>
       <w:pBdr/>
@@ -18351,9 +18565,9 @@
       </w:tcPr>
     </w:tblStylePr>
   </w:style>
-  <w:style w:type="table" w:styleId="89">
+  <w:style w:type="table" w:styleId="778">
     <w:name w:val="List Table 4"/>
-    <w:basedOn w:val="665"/>
+    <w:basedOn w:val="887"/>
     <w:uiPriority w:val="99"/>
     <w:pPr>
       <w:pBdr/>
@@ -18576,9 +18790,9 @@
       </w:tcPr>
     </w:tblStylePr>
   </w:style>
-  <w:style w:type="table" w:styleId="90">
+  <w:style w:type="table" w:styleId="779">
     <w:name w:val="List Table 4 - Accent 1"/>
-    <w:basedOn w:val="665"/>
+    <w:basedOn w:val="887"/>
     <w:uiPriority w:val="99"/>
     <w:pPr>
       <w:pBdr/>
@@ -18801,9 +19015,9 @@
       </w:tcPr>
     </w:tblStylePr>
   </w:style>
-  <w:style w:type="table" w:styleId="91">
+  <w:style w:type="table" w:styleId="780">
     <w:name w:val="List Table 4 - Accent 2"/>
-    <w:basedOn w:val="665"/>
+    <w:basedOn w:val="887"/>
     <w:uiPriority w:val="99"/>
     <w:pPr>
       <w:pBdr/>
@@ -19026,9 +19240,9 @@
       </w:tcPr>
     </w:tblStylePr>
   </w:style>
-  <w:style w:type="table" w:styleId="92">
+  <w:style w:type="table" w:styleId="781">
     <w:name w:val="List Table 4 - Accent 3"/>
-    <w:basedOn w:val="665"/>
+    <w:basedOn w:val="887"/>
     <w:uiPriority w:val="99"/>
     <w:pPr>
       <w:pBdr/>
@@ -19251,9 +19465,9 @@
       </w:tcPr>
     </w:tblStylePr>
   </w:style>
-  <w:style w:type="table" w:styleId="93">
+  <w:style w:type="table" w:styleId="782">
     <w:name w:val="List Table 4 - Accent 4"/>
-    <w:basedOn w:val="665"/>
+    <w:basedOn w:val="887"/>
     <w:uiPriority w:val="99"/>
     <w:pPr>
       <w:pBdr/>
@@ -19476,9 +19690,9 @@
       </w:tcPr>
     </w:tblStylePr>
   </w:style>
-  <w:style w:type="table" w:styleId="94">
+  <w:style w:type="table" w:styleId="783">
     <w:name w:val="List Table 4 - Accent 5"/>
-    <w:basedOn w:val="665"/>
+    <w:basedOn w:val="887"/>
     <w:uiPriority w:val="99"/>
     <w:pPr>
       <w:pBdr/>
@@ -19701,9 +19915,9 @@
       </w:tcPr>
     </w:tblStylePr>
   </w:style>
-  <w:style w:type="table" w:styleId="95">
+  <w:style w:type="table" w:styleId="784">
     <w:name w:val="List Table 4 - Accent 6"/>
-    <w:basedOn w:val="665"/>
+    <w:basedOn w:val="887"/>
     <w:uiPriority w:val="99"/>
     <w:pPr>
       <w:pBdr/>
@@ -19926,9 +20140,9 @@
       </w:tcPr>
     </w:tblStylePr>
   </w:style>
-  <w:style w:type="table" w:styleId="96">
+  <w:style w:type="table" w:styleId="785">
     <w:name w:val="List Table 5 Dark"/>
-    <w:basedOn w:val="665"/>
+    <w:basedOn w:val="887"/>
     <w:uiPriority w:val="99"/>
     <w:pPr>
       <w:pBdr/>
@@ -20168,9 +20382,9 @@
       </w:tcPr>
     </w:tblStylePr>
   </w:style>
-  <w:style w:type="table" w:styleId="97">
+  <w:style w:type="table" w:styleId="786">
     <w:name w:val="List Table 5 Dark - Accent 1"/>
-    <w:basedOn w:val="665"/>
+    <w:basedOn w:val="887"/>
     <w:uiPriority w:val="99"/>
     <w:pPr>
       <w:pBdr/>
@@ -20410,9 +20624,9 @@
       </w:tcPr>
     </w:tblStylePr>
   </w:style>
-  <w:style w:type="table" w:styleId="98">
+  <w:style w:type="table" w:styleId="787">
     <w:name w:val="List Table 5 Dark - Accent 2"/>
-    <w:basedOn w:val="665"/>
+    <w:basedOn w:val="887"/>
     <w:uiPriority w:val="99"/>
     <w:pPr>
       <w:pBdr/>
@@ -20652,9 +20866,9 @@
       </w:tcPr>
     </w:tblStylePr>
   </w:style>
-  <w:style w:type="table" w:styleId="99">
+  <w:style w:type="table" w:styleId="788">
     <w:name w:val="List Table 5 Dark - Accent 3"/>
-    <w:basedOn w:val="665"/>
+    <w:basedOn w:val="887"/>
     <w:uiPriority w:val="99"/>
     <w:pPr>
       <w:pBdr/>
@@ -20894,9 +21108,9 @@
       </w:tcPr>
     </w:tblStylePr>
   </w:style>
-  <w:style w:type="table" w:styleId="100">
+  <w:style w:type="table" w:styleId="789">
     <w:name w:val="List Table 5 Dark - Accent 4"/>
-    <w:basedOn w:val="665"/>
+    <w:basedOn w:val="887"/>
     <w:uiPriority w:val="99"/>
     <w:pPr>
       <w:pBdr/>
@@ -21136,9 +21350,9 @@
       </w:tcPr>
     </w:tblStylePr>
   </w:style>
-  <w:style w:type="table" w:styleId="101">
+  <w:style w:type="table" w:styleId="790">
     <w:name w:val="List Table 5 Dark - Accent 5"/>
-    <w:basedOn w:val="665"/>
+    <w:basedOn w:val="887"/>
     <w:uiPriority w:val="99"/>
     <w:pPr>
       <w:pBdr/>
@@ -21378,9 +21592,9 @@
       </w:tcPr>
     </w:tblStylePr>
   </w:style>
-  <w:style w:type="table" w:styleId="102">
+  <w:style w:type="table" w:styleId="791">
     <w:name w:val="List Table 5 Dark - Accent 6"/>
-    <w:basedOn w:val="665"/>
+    <w:basedOn w:val="887"/>
     <w:uiPriority w:val="99"/>
     <w:pPr>
       <w:pBdr/>
@@ -21620,9 +21834,9 @@
       </w:tcPr>
     </w:tblStylePr>
   </w:style>
-  <w:style w:type="table" w:styleId="103">
+  <w:style w:type="table" w:styleId="792">
     <w:name w:val="List Table 6 Colorful"/>
-    <w:basedOn w:val="665"/>
+    <w:basedOn w:val="887"/>
     <w:uiPriority w:val="99"/>
     <w:pPr>
       <w:pBdr/>
@@ -21843,9 +22057,9 @@
       </w:tcPr>
     </w:tblStylePr>
   </w:style>
-  <w:style w:type="table" w:styleId="104">
+  <w:style w:type="table" w:styleId="793">
     <w:name w:val="List Table 6 Colorful - Accent 1"/>
-    <w:basedOn w:val="665"/>
+    <w:basedOn w:val="887"/>
     <w:uiPriority w:val="99"/>
     <w:pPr>
       <w:pBdr/>
@@ -22066,9 +22280,9 @@
       </w:tcPr>
     </w:tblStylePr>
   </w:style>
-  <w:style w:type="table" w:styleId="105">
+  <w:style w:type="table" w:styleId="794">
     <w:name w:val="List Table 6 Colorful - Accent 2"/>
-    <w:basedOn w:val="665"/>
+    <w:basedOn w:val="887"/>
     <w:uiPriority w:val="99"/>
     <w:pPr>
       <w:pBdr/>
@@ -22289,9 +22503,9 @@
       </w:tcPr>
     </w:tblStylePr>
   </w:style>
-  <w:style w:type="table" w:styleId="106">
+  <w:style w:type="table" w:styleId="795">
     <w:name w:val="List Table 6 Colorful - Accent 3"/>
-    <w:basedOn w:val="665"/>
+    <w:basedOn w:val="887"/>
     <w:uiPriority w:val="99"/>
     <w:pPr>
       <w:pBdr/>
@@ -22512,9 +22726,9 @@
       </w:tcPr>
     </w:tblStylePr>
   </w:style>
-  <w:style w:type="table" w:styleId="107">
+  <w:style w:type="table" w:styleId="796">
     <w:name w:val="List Table 6 Colorful - Accent 4"/>
-    <w:basedOn w:val="665"/>
+    <w:basedOn w:val="887"/>
     <w:uiPriority w:val="99"/>
     <w:pPr>
       <w:pBdr/>
@@ -22735,9 +22949,9 @@
       </w:tcPr>
     </w:tblStylePr>
   </w:style>
-  <w:style w:type="table" w:styleId="108">
+  <w:style w:type="table" w:styleId="797">
     <w:name w:val="List Table 6 Colorful - Accent 5"/>
-    <w:basedOn w:val="665"/>
+    <w:basedOn w:val="887"/>
     <w:uiPriority w:val="99"/>
     <w:pPr>
       <w:pBdr/>
@@ -22958,9 +23172,9 @@
       </w:tcPr>
     </w:tblStylePr>
   </w:style>
-  <w:style w:type="table" w:styleId="109">
+  <w:style w:type="table" w:styleId="798">
     <w:name w:val="List Table 6 Colorful - Accent 6"/>
-    <w:basedOn w:val="665"/>
+    <w:basedOn w:val="887"/>
     <w:uiPriority w:val="99"/>
     <w:pPr>
       <w:pBdr/>
@@ -23181,9 +23395,9 @@
       </w:tcPr>
     </w:tblStylePr>
   </w:style>
-  <w:style w:type="table" w:styleId="110">
+  <w:style w:type="table" w:styleId="799">
     <w:name w:val="List Table 7 Colorful"/>
-    <w:basedOn w:val="665"/>
+    <w:basedOn w:val="887"/>
     <w:uiPriority w:val="99"/>
     <w:pPr>
       <w:pBdr/>
@@ -23282,11 +23496,11 @@
         <w:tblBorders/>
       </w:tblPr>
       <w:tcPr>
-        <w:shd w:color="ffffff"/>
+        <w:shd w:val="clear" w:color="ffffff"/>
         <w:tcBorders>
-          <w:top w:val="none"/>
-          <w:left w:val="none"/>
-          <w:bottom w:val="none"/>
+          <w:top w:val="none" w:color="000000" w:sz="4" w:space="0"/>
+          <w:left w:val="none" w:color="000000" w:sz="4" w:space="0"/>
+          <w:bottom w:val="none" w:color="000000" w:sz="4" w:space="0"/>
           <w:right w:val="single" w:color="000000" w:themeColor="text1" w:themeTint="80" w:sz="4" w:space="0"/>
         </w:tcBorders>
       </w:tcPr>
@@ -23309,10 +23523,10 @@
       <w:tcPr>
         <w:shd w:val="clear" w:color="ffffff" w:themeColor="light1" w:fill="ffffff" w:themeFill="light1"/>
         <w:tcBorders>
-          <w:top w:val="none"/>
-          <w:left w:val="none"/>
+          <w:top w:val="none" w:color="000000" w:sz="4" w:space="0"/>
+          <w:left w:val="none" w:color="000000" w:sz="4" w:space="0"/>
           <w:bottom w:val="single" w:color="000000" w:themeColor="text1" w:themeTint="80" w:sz="4" w:space="0"/>
-          <w:right w:val="none"/>
+          <w:right w:val="none" w:color="000000" w:sz="4" w:space="0"/>
         </w:tcBorders>
       </w:tcPr>
     </w:tblStylePr>
@@ -23332,12 +23546,12 @@
         <w:tblBorders/>
       </w:tblPr>
       <w:tcPr>
-        <w:shd w:color="ffffff"/>
+        <w:shd w:val="clear" w:color="ffffff"/>
         <w:tcBorders>
-          <w:top w:val="none"/>
+          <w:top w:val="none" w:color="000000" w:sz="4" w:space="0"/>
           <w:left w:val="single" w:color="000000" w:themeColor="text1" w:themeTint="80" w:sz="4" w:space="0"/>
-          <w:bottom w:val="none"/>
-          <w:right w:val="none"/>
+          <w:bottom w:val="none" w:color="000000" w:sz="4" w:space="0"/>
+          <w:right w:val="none" w:color="000000" w:sz="4" w:space="0"/>
         </w:tcBorders>
       </w:tcPr>
     </w:tblStylePr>
@@ -23360,9 +23574,9 @@
         <w:shd w:val="clear" w:color="ffffff" w:themeColor="light1" w:fill="ffffff" w:themeFill="light1"/>
         <w:tcBorders>
           <w:top w:val="single" w:color="000000" w:themeColor="text1" w:themeTint="80" w:sz="4" w:space="0"/>
-          <w:left w:val="none"/>
-          <w:bottom w:val="none"/>
-          <w:right w:val="none"/>
+          <w:left w:val="none" w:color="000000" w:sz="4" w:space="0"/>
+          <w:bottom w:val="none" w:color="000000" w:sz="4" w:space="0"/>
+          <w:right w:val="none" w:color="000000" w:sz="4" w:space="0"/>
         </w:tcBorders>
       </w:tcPr>
     </w:tblStylePr>
@@ -23437,9 +23651,9 @@
       </w:tcPr>
     </w:tblStylePr>
   </w:style>
-  <w:style w:type="table" w:styleId="111">
+  <w:style w:type="table" w:styleId="800">
     <w:name w:val="List Table 7 Colorful - Accent 1"/>
-    <w:basedOn w:val="665"/>
+    <w:basedOn w:val="887"/>
     <w:uiPriority w:val="99"/>
     <w:pPr>
       <w:pBdr/>
@@ -23538,11 +23752,11 @@
         <w:tblBorders/>
       </w:tblPr>
       <w:tcPr>
-        <w:shd w:color="ffffff"/>
+        <w:shd w:val="clear" w:color="ffffff"/>
         <w:tcBorders>
-          <w:top w:val="none"/>
-          <w:left w:val="none"/>
-          <w:bottom w:val="none"/>
+          <w:top w:val="none" w:color="000000" w:sz="4" w:space="0"/>
+          <w:left w:val="none" w:color="000000" w:sz="4" w:space="0"/>
+          <w:bottom w:val="none" w:color="000000" w:sz="4" w:space="0"/>
           <w:right w:val="single" w:color="000000" w:themeColor="accent1" w:sz="4" w:space="0"/>
         </w:tcBorders>
       </w:tcPr>
@@ -23565,10 +23779,10 @@
       <w:tcPr>
         <w:shd w:val="clear" w:color="ffffff" w:themeColor="light1" w:fill="ffffff" w:themeFill="light1"/>
         <w:tcBorders>
-          <w:top w:val="none"/>
-          <w:left w:val="none"/>
+          <w:top w:val="none" w:color="000000" w:sz="4" w:space="0"/>
+          <w:left w:val="none" w:color="000000" w:sz="4" w:space="0"/>
           <w:bottom w:val="single" w:color="000000" w:themeColor="accent1" w:sz="4" w:space="0"/>
-          <w:right w:val="none"/>
+          <w:right w:val="none" w:color="000000" w:sz="4" w:space="0"/>
         </w:tcBorders>
       </w:tcPr>
     </w:tblStylePr>
@@ -23588,12 +23802,12 @@
         <w:tblBorders/>
       </w:tblPr>
       <w:tcPr>
-        <w:shd w:color="ffffff"/>
+        <w:shd w:val="clear" w:color="ffffff"/>
         <w:tcBorders>
-          <w:top w:val="none"/>
+          <w:top w:val="none" w:color="000000" w:sz="4" w:space="0"/>
           <w:left w:val="single" w:color="000000" w:themeColor="accent1" w:sz="4" w:space="0"/>
-          <w:bottom w:val="none"/>
-          <w:right w:val="none"/>
+          <w:bottom w:val="none" w:color="000000" w:sz="4" w:space="0"/>
+          <w:right w:val="none" w:color="000000" w:sz="4" w:space="0"/>
         </w:tcBorders>
       </w:tcPr>
     </w:tblStylePr>
@@ -23616,9 +23830,9 @@
         <w:shd w:val="clear" w:color="ffffff" w:themeColor="light1" w:fill="ffffff" w:themeFill="light1"/>
         <w:tcBorders>
           <w:top w:val="single" w:color="000000" w:themeColor="accent1" w:sz="4" w:space="0"/>
-          <w:left w:val="none"/>
-          <w:bottom w:val="none"/>
-          <w:right w:val="none"/>
+          <w:left w:val="none" w:color="000000" w:sz="4" w:space="0"/>
+          <w:bottom w:val="none" w:color="000000" w:sz="4" w:space="0"/>
+          <w:right w:val="none" w:color="000000" w:sz="4" w:space="0"/>
         </w:tcBorders>
       </w:tcPr>
     </w:tblStylePr>
@@ -23693,9 +23907,9 @@
       </w:tcPr>
     </w:tblStylePr>
   </w:style>
-  <w:style w:type="table" w:styleId="112">
+  <w:style w:type="table" w:styleId="801">
     <w:name w:val="List Table 7 Colorful - Accent 2"/>
-    <w:basedOn w:val="665"/>
+    <w:basedOn w:val="887"/>
     <w:uiPriority w:val="99"/>
     <w:pPr>
       <w:pBdr/>
@@ -23794,11 +24008,11 @@
         <w:tblBorders/>
       </w:tblPr>
       <w:tcPr>
-        <w:shd w:color="ffffff"/>
+        <w:shd w:val="clear" w:color="ffffff"/>
         <w:tcBorders>
-          <w:top w:val="none"/>
-          <w:left w:val="none"/>
-          <w:bottom w:val="none"/>
+          <w:top w:val="none" w:color="000000" w:sz="4" w:space="0"/>
+          <w:left w:val="none" w:color="000000" w:sz="4" w:space="0"/>
+          <w:bottom w:val="none" w:color="000000" w:sz="4" w:space="0"/>
           <w:right w:val="single" w:color="000000" w:themeColor="accent2" w:themeTint="97" w:sz="4" w:space="0"/>
         </w:tcBorders>
       </w:tcPr>
@@ -23821,10 +24035,10 @@
       <w:tcPr>
         <w:shd w:val="clear" w:color="ffffff" w:themeColor="light1" w:fill="ffffff" w:themeFill="light1"/>
         <w:tcBorders>
-          <w:top w:val="none"/>
-          <w:left w:val="none"/>
+          <w:top w:val="none" w:color="000000" w:sz="4" w:space="0"/>
+          <w:left w:val="none" w:color="000000" w:sz="4" w:space="0"/>
           <w:bottom w:val="single" w:color="000000" w:themeColor="accent2" w:themeTint="97" w:sz="4" w:space="0"/>
-          <w:right w:val="none"/>
+          <w:right w:val="none" w:color="000000" w:sz="4" w:space="0"/>
         </w:tcBorders>
       </w:tcPr>
     </w:tblStylePr>
@@ -23844,12 +24058,12 @@
         <w:tblBorders/>
       </w:tblPr>
       <w:tcPr>
-        <w:shd w:color="ffffff"/>
+        <w:shd w:val="clear" w:color="ffffff"/>
         <w:tcBorders>
-          <w:top w:val="none"/>
+          <w:top w:val="none" w:color="000000" w:sz="4" w:space="0"/>
           <w:left w:val="single" w:color="000000" w:themeColor="accent2" w:themeTint="97" w:sz="4" w:space="0"/>
-          <w:bottom w:val="none"/>
-          <w:right w:val="none"/>
+          <w:bottom w:val="none" w:color="000000" w:sz="4" w:space="0"/>
+          <w:right w:val="none" w:color="000000" w:sz="4" w:space="0"/>
         </w:tcBorders>
       </w:tcPr>
     </w:tblStylePr>
@@ -23872,9 +24086,9 @@
         <w:shd w:val="clear" w:color="ffffff" w:themeColor="light1" w:fill="ffffff" w:themeFill="light1"/>
         <w:tcBorders>
           <w:top w:val="single" w:color="000000" w:themeColor="accent2" w:themeTint="97" w:sz="4" w:space="0"/>
-          <w:left w:val="none"/>
-          <w:bottom w:val="none"/>
-          <w:right w:val="none"/>
+          <w:left w:val="none" w:color="000000" w:sz="4" w:space="0"/>
+          <w:bottom w:val="none" w:color="000000" w:sz="4" w:space="0"/>
+          <w:right w:val="none" w:color="000000" w:sz="4" w:space="0"/>
         </w:tcBorders>
       </w:tcPr>
     </w:tblStylePr>
@@ -23949,9 +24163,9 @@
       </w:tcPr>
     </w:tblStylePr>
   </w:style>
-  <w:style w:type="table" w:styleId="113">
+  <w:style w:type="table" w:styleId="802">
     <w:name w:val="List Table 7 Colorful - Accent 3"/>
-    <w:basedOn w:val="665"/>
+    <w:basedOn w:val="887"/>
     <w:uiPriority w:val="99"/>
     <w:pPr>
       <w:pBdr/>
@@ -24050,11 +24264,11 @@
         <w:tblBorders/>
       </w:tblPr>
       <w:tcPr>
-        <w:shd w:color="ffffff"/>
+        <w:shd w:val="clear" w:color="ffffff"/>
         <w:tcBorders>
-          <w:top w:val="none"/>
-          <w:left w:val="none"/>
-          <w:bottom w:val="none"/>
+          <w:top w:val="none" w:color="000000" w:sz="4" w:space="0"/>
+          <w:left w:val="none" w:color="000000" w:sz="4" w:space="0"/>
+          <w:bottom w:val="none" w:color="000000" w:sz="4" w:space="0"/>
           <w:right w:val="single" w:color="000000" w:themeColor="accent3" w:themeTint="98" w:sz="4" w:space="0"/>
         </w:tcBorders>
       </w:tcPr>
@@ -24077,10 +24291,10 @@
       <w:tcPr>
         <w:shd w:val="clear" w:color="ffffff" w:themeColor="light1" w:fill="ffffff" w:themeFill="light1"/>
         <w:tcBorders>
-          <w:top w:val="none"/>
-          <w:left w:val="none"/>
+          <w:top w:val="none" w:color="000000" w:sz="4" w:space="0"/>
+          <w:left w:val="none" w:color="000000" w:sz="4" w:space="0"/>
           <w:bottom w:val="single" w:color="000000" w:themeColor="accent3" w:themeTint="98" w:sz="4" w:space="0"/>
-          <w:right w:val="none"/>
+          <w:right w:val="none" w:color="000000" w:sz="4" w:space="0"/>
         </w:tcBorders>
       </w:tcPr>
     </w:tblStylePr>
@@ -24100,12 +24314,12 @@
         <w:tblBorders/>
       </w:tblPr>
       <w:tcPr>
-        <w:shd w:color="ffffff"/>
+        <w:shd w:val="clear" w:color="ffffff"/>
         <w:tcBorders>
-          <w:top w:val="none"/>
+          <w:top w:val="none" w:color="000000" w:sz="4" w:space="0"/>
           <w:left w:val="single" w:color="000000" w:themeColor="accent3" w:themeTint="98" w:sz="4" w:space="0"/>
-          <w:bottom w:val="none"/>
-          <w:right w:val="none"/>
+          <w:bottom w:val="none" w:color="000000" w:sz="4" w:space="0"/>
+          <w:right w:val="none" w:color="000000" w:sz="4" w:space="0"/>
         </w:tcBorders>
       </w:tcPr>
     </w:tblStylePr>
@@ -24128,9 +24342,9 @@
         <w:shd w:val="clear" w:color="ffffff" w:themeColor="light1" w:fill="ffffff" w:themeFill="light1"/>
         <w:tcBorders>
           <w:top w:val="single" w:color="000000" w:themeColor="accent3" w:themeTint="98" w:sz="4" w:space="0"/>
-          <w:left w:val="none"/>
-          <w:bottom w:val="none"/>
-          <w:right w:val="none"/>
+          <w:left w:val="none" w:color="000000" w:sz="4" w:space="0"/>
+          <w:bottom w:val="none" w:color="000000" w:sz="4" w:space="0"/>
+          <w:right w:val="none" w:color="000000" w:sz="4" w:space="0"/>
         </w:tcBorders>
       </w:tcPr>
     </w:tblStylePr>
@@ -24205,9 +24419,9 @@
       </w:tcPr>
     </w:tblStylePr>
   </w:style>
-  <w:style w:type="table" w:styleId="114">
+  <w:style w:type="table" w:styleId="803">
     <w:name w:val="List Table 7 Colorful - Accent 4"/>
-    <w:basedOn w:val="665"/>
+    <w:basedOn w:val="887"/>
     <w:uiPriority w:val="99"/>
     <w:pPr>
       <w:pBdr/>
@@ -24306,11 +24520,11 @@
         <w:tblBorders/>
       </w:tblPr>
       <w:tcPr>
-        <w:shd w:color="ffffff"/>
+        <w:shd w:val="clear" w:color="ffffff"/>
         <w:tcBorders>
-          <w:top w:val="none"/>
-          <w:left w:val="none"/>
-          <w:bottom w:val="none"/>
+          <w:top w:val="none" w:color="000000" w:sz="4" w:space="0"/>
+          <w:left w:val="none" w:color="000000" w:sz="4" w:space="0"/>
+          <w:bottom w:val="none" w:color="000000" w:sz="4" w:space="0"/>
           <w:right w:val="single" w:color="000000" w:themeColor="accent4" w:themeTint="9A" w:sz="4" w:space="0"/>
         </w:tcBorders>
       </w:tcPr>
@@ -24333,10 +24547,10 @@
       <w:tcPr>
         <w:shd w:val="clear" w:color="ffffff" w:themeColor="light1" w:fill="ffffff" w:themeFill="light1"/>
         <w:tcBorders>
-          <w:top w:val="none"/>
-          <w:left w:val="none"/>
+          <w:top w:val="none" w:color="000000" w:sz="4" w:space="0"/>
+          <w:left w:val="none" w:color="000000" w:sz="4" w:space="0"/>
           <w:bottom w:val="single" w:color="000000" w:themeColor="accent4" w:themeTint="9A" w:sz="4" w:space="0"/>
-          <w:right w:val="none"/>
+          <w:right w:val="none" w:color="000000" w:sz="4" w:space="0"/>
         </w:tcBorders>
       </w:tcPr>
     </w:tblStylePr>
@@ -24356,12 +24570,12 @@
         <w:tblBorders/>
       </w:tblPr>
       <w:tcPr>
-        <w:shd w:color="ffffff"/>
+        <w:shd w:val="clear" w:color="ffffff"/>
         <w:tcBorders>
-          <w:top w:val="none"/>
+          <w:top w:val="none" w:color="000000" w:sz="4" w:space="0"/>
           <w:left w:val="single" w:color="000000" w:themeColor="accent4" w:themeTint="9A" w:sz="4" w:space="0"/>
-          <w:bottom w:val="none"/>
-          <w:right w:val="none"/>
+          <w:bottom w:val="none" w:color="000000" w:sz="4" w:space="0"/>
+          <w:right w:val="none" w:color="000000" w:sz="4" w:space="0"/>
         </w:tcBorders>
       </w:tcPr>
     </w:tblStylePr>
@@ -24384,9 +24598,9 @@
         <w:shd w:val="clear" w:color="ffffff" w:themeColor="light1" w:fill="ffffff" w:themeFill="light1"/>
         <w:tcBorders>
           <w:top w:val="single" w:color="000000" w:themeColor="accent4" w:themeTint="9A" w:sz="4" w:space="0"/>
-          <w:left w:val="none"/>
-          <w:bottom w:val="none"/>
-          <w:right w:val="none"/>
+          <w:left w:val="none" w:color="000000" w:sz="4" w:space="0"/>
+          <w:bottom w:val="none" w:color="000000" w:sz="4" w:space="0"/>
+          <w:right w:val="none" w:color="000000" w:sz="4" w:space="0"/>
         </w:tcBorders>
       </w:tcPr>
     </w:tblStylePr>
@@ -24461,9 +24675,9 @@
       </w:tcPr>
     </w:tblStylePr>
   </w:style>
-  <w:style w:type="table" w:styleId="115">
+  <w:style w:type="table" w:styleId="804">
     <w:name w:val="List Table 7 Colorful - Accent 5"/>
-    <w:basedOn w:val="665"/>
+    <w:basedOn w:val="887"/>
     <w:uiPriority w:val="99"/>
     <w:pPr>
       <w:pBdr/>
@@ -24562,11 +24776,11 @@
         <w:tblBorders/>
       </w:tblPr>
       <w:tcPr>
-        <w:shd w:color="ffffff"/>
+        <w:shd w:val="clear" w:color="ffffff"/>
         <w:tcBorders>
-          <w:top w:val="none"/>
-          <w:left w:val="none"/>
-          <w:bottom w:val="none"/>
+          <w:top w:val="none" w:color="000000" w:sz="4" w:space="0"/>
+          <w:left w:val="none" w:color="000000" w:sz="4" w:space="0"/>
+          <w:bottom w:val="none" w:color="000000" w:sz="4" w:space="0"/>
           <w:right w:val="single" w:color="000000" w:themeColor="accent5" w:themeTint="9A" w:sz="4" w:space="0"/>
         </w:tcBorders>
       </w:tcPr>
@@ -24589,10 +24803,10 @@
       <w:tcPr>
         <w:shd w:val="clear" w:color="ffffff" w:themeColor="light1" w:fill="ffffff" w:themeFill="light1"/>
         <w:tcBorders>
-          <w:top w:val="none"/>
-          <w:left w:val="none"/>
+          <w:top w:val="none" w:color="000000" w:sz="4" w:space="0"/>
+          <w:left w:val="none" w:color="000000" w:sz="4" w:space="0"/>
           <w:bottom w:val="single" w:color="000000" w:themeColor="accent5" w:themeTint="9A" w:sz="4" w:space="0"/>
-          <w:right w:val="none"/>
+          <w:right w:val="none" w:color="000000" w:sz="4" w:space="0"/>
         </w:tcBorders>
       </w:tcPr>
     </w:tblStylePr>
@@ -24612,12 +24826,12 @@
         <w:tblBorders/>
       </w:tblPr>
       <w:tcPr>
-        <w:shd w:color="ffffff"/>
+        <w:shd w:val="clear" w:color="ffffff"/>
         <w:tcBorders>
-          <w:top w:val="none"/>
+          <w:top w:val="none" w:color="000000" w:sz="4" w:space="0"/>
           <w:left w:val="single" w:color="000000" w:themeColor="accent5" w:themeTint="9A" w:sz="4" w:space="0"/>
-          <w:bottom w:val="none"/>
-          <w:right w:val="none"/>
+          <w:bottom w:val="none" w:color="000000" w:sz="4" w:space="0"/>
+          <w:right w:val="none" w:color="000000" w:sz="4" w:space="0"/>
         </w:tcBorders>
       </w:tcPr>
     </w:tblStylePr>
@@ -24640,9 +24854,9 @@
         <w:shd w:val="clear" w:color="ffffff" w:themeColor="light1" w:fill="ffffff" w:themeFill="light1"/>
         <w:tcBorders>
           <w:top w:val="single" w:color="000000" w:themeColor="accent5" w:themeTint="9A" w:sz="4" w:space="0"/>
-          <w:left w:val="none"/>
-          <w:bottom w:val="none"/>
-          <w:right w:val="none"/>
+          <w:left w:val="none" w:color="000000" w:sz="4" w:space="0"/>
+          <w:bottom w:val="none" w:color="000000" w:sz="4" w:space="0"/>
+          <w:right w:val="none" w:color="000000" w:sz="4" w:space="0"/>
         </w:tcBorders>
       </w:tcPr>
     </w:tblStylePr>
@@ -24717,9 +24931,9 @@
       </w:tcPr>
     </w:tblStylePr>
   </w:style>
-  <w:style w:type="table" w:styleId="116">
+  <w:style w:type="table" w:styleId="805">
     <w:name w:val="List Table 7 Colorful - Accent 6"/>
-    <w:basedOn w:val="665"/>
+    <w:basedOn w:val="887"/>
     <w:uiPriority w:val="99"/>
     <w:pPr>
       <w:pBdr/>
@@ -24818,11 +25032,11 @@
         <w:tblBorders/>
       </w:tblPr>
       <w:tcPr>
-        <w:shd w:color="ffffff"/>
+        <w:shd w:val="clear" w:color="ffffff"/>
         <w:tcBorders>
-          <w:top w:val="none"/>
-          <w:left w:val="none"/>
-          <w:bottom w:val="none"/>
+          <w:top w:val="none" w:color="000000" w:sz="4" w:space="0"/>
+          <w:left w:val="none" w:color="000000" w:sz="4" w:space="0"/>
+          <w:bottom w:val="none" w:color="000000" w:sz="4" w:space="0"/>
           <w:right w:val="single" w:color="000000" w:themeColor="accent6" w:themeTint="98" w:sz="4" w:space="0"/>
         </w:tcBorders>
       </w:tcPr>
@@ -24845,10 +25059,10 @@
       <w:tcPr>
         <w:shd w:val="clear" w:color="ffffff" w:themeColor="light1" w:fill="ffffff" w:themeFill="light1"/>
         <w:tcBorders>
-          <w:top w:val="none"/>
-          <w:left w:val="none"/>
+          <w:top w:val="none" w:color="000000" w:sz="4" w:space="0"/>
+          <w:left w:val="none" w:color="000000" w:sz="4" w:space="0"/>
           <w:bottom w:val="single" w:color="000000" w:themeColor="accent6" w:themeTint="98" w:sz="4" w:space="0"/>
-          <w:right w:val="none"/>
+          <w:right w:val="none" w:color="000000" w:sz="4" w:space="0"/>
         </w:tcBorders>
       </w:tcPr>
     </w:tblStylePr>
@@ -24868,12 +25082,12 @@
         <w:tblBorders/>
       </w:tblPr>
       <w:tcPr>
-        <w:shd w:color="ffffff"/>
+        <w:shd w:val="clear" w:color="ffffff"/>
         <w:tcBorders>
-          <w:top w:val="none"/>
+          <w:top w:val="none" w:color="000000" w:sz="4" w:space="0"/>
           <w:left w:val="single" w:color="000000" w:themeColor="accent6" w:themeTint="98" w:sz="4" w:space="0"/>
-          <w:bottom w:val="none"/>
-          <w:right w:val="none"/>
+          <w:bottom w:val="none" w:color="000000" w:sz="4" w:space="0"/>
+          <w:right w:val="none" w:color="000000" w:sz="4" w:space="0"/>
         </w:tcBorders>
       </w:tcPr>
     </w:tblStylePr>
@@ -24896,9 +25110,9 @@
         <w:shd w:val="clear" w:color="ffffff" w:themeColor="light1" w:fill="ffffff" w:themeFill="light1"/>
         <w:tcBorders>
           <w:top w:val="single" w:color="000000" w:themeColor="accent6" w:themeTint="98" w:sz="4" w:space="0"/>
-          <w:left w:val="none"/>
-          <w:bottom w:val="none"/>
-          <w:right w:val="none"/>
+          <w:left w:val="none" w:color="000000" w:sz="4" w:space="0"/>
+          <w:bottom w:val="none" w:color="000000" w:sz="4" w:space="0"/>
+          <w:right w:val="none" w:color="000000" w:sz="4" w:space="0"/>
         </w:tcBorders>
       </w:tcPr>
     </w:tblStylePr>
@@ -24973,9 +25187,9 @@
       </w:tcPr>
     </w:tblStylePr>
   </w:style>
-  <w:style w:type="table" w:styleId="117">
+  <w:style w:type="table" w:styleId="806">
     <w:name w:val="Lined - Accent"/>
-    <w:basedOn w:val="665"/>
+    <w:basedOn w:val="887"/>
     <w:uiPriority w:val="99"/>
     <w:pPr>
       <w:pBdr/>
@@ -25210,9 +25424,9 @@
       </w:tcPr>
     </w:tblStylePr>
   </w:style>
-  <w:style w:type="table" w:styleId="118">
+  <w:style w:type="table" w:styleId="807">
     <w:name w:val="Lined - Accent 1"/>
-    <w:basedOn w:val="665"/>
+    <w:basedOn w:val="887"/>
     <w:uiPriority w:val="99"/>
     <w:pPr>
       <w:pBdr/>
@@ -25447,9 +25661,9 @@
       </w:tcPr>
     </w:tblStylePr>
   </w:style>
-  <w:style w:type="table" w:styleId="119">
+  <w:style w:type="table" w:styleId="808">
     <w:name w:val="Lined - Accent 2"/>
-    <w:basedOn w:val="665"/>
+    <w:basedOn w:val="887"/>
     <w:uiPriority w:val="99"/>
     <w:pPr>
       <w:pBdr/>
@@ -25684,9 +25898,9 @@
       </w:tcPr>
     </w:tblStylePr>
   </w:style>
-  <w:style w:type="table" w:styleId="120">
+  <w:style w:type="table" w:styleId="809">
     <w:name w:val="Lined - Accent 3"/>
-    <w:basedOn w:val="665"/>
+    <w:basedOn w:val="887"/>
     <w:uiPriority w:val="99"/>
     <w:pPr>
       <w:pBdr/>
@@ -25921,9 +26135,9 @@
       </w:tcPr>
     </w:tblStylePr>
   </w:style>
-  <w:style w:type="table" w:styleId="121">
+  <w:style w:type="table" w:styleId="810">
     <w:name w:val="Lined - Accent 4"/>
-    <w:basedOn w:val="665"/>
+    <w:basedOn w:val="887"/>
     <w:uiPriority w:val="99"/>
     <w:pPr>
       <w:pBdr/>
@@ -26158,9 +26372,9 @@
       </w:tcPr>
     </w:tblStylePr>
   </w:style>
-  <w:style w:type="table" w:styleId="122">
+  <w:style w:type="table" w:styleId="811">
     <w:name w:val="Lined - Accent 5"/>
-    <w:basedOn w:val="665"/>
+    <w:basedOn w:val="887"/>
     <w:uiPriority w:val="99"/>
     <w:pPr>
       <w:pBdr/>
@@ -26395,9 +26609,9 @@
       </w:tcPr>
     </w:tblStylePr>
   </w:style>
-  <w:style w:type="table" w:styleId="123">
+  <w:style w:type="table" w:styleId="812">
     <w:name w:val="Lined - Accent 6"/>
-    <w:basedOn w:val="665"/>
+    <w:basedOn w:val="887"/>
     <w:uiPriority w:val="99"/>
     <w:pPr>
       <w:pBdr/>
@@ -26632,9 +26846,9 @@
       </w:tcPr>
     </w:tblStylePr>
   </w:style>
-  <w:style w:type="table" w:styleId="124">
+  <w:style w:type="table" w:styleId="813">
     <w:name w:val="Bordered &amp; Lined - Accent"/>
-    <w:basedOn w:val="665"/>
+    <w:basedOn w:val="887"/>
     <w:uiPriority w:val="99"/>
     <w:pPr>
       <w:pBdr/>
@@ -26876,9 +27090,9 @@
       </w:tcPr>
     </w:tblStylePr>
   </w:style>
-  <w:style w:type="table" w:styleId="125">
+  <w:style w:type="table" w:styleId="814">
     <w:name w:val="Bordered &amp; Lined - Accent 1"/>
-    <w:basedOn w:val="665"/>
+    <w:basedOn w:val="887"/>
     <w:uiPriority w:val="99"/>
     <w:pPr>
       <w:pBdr/>
@@ -27120,9 +27334,9 @@
       </w:tcPr>
     </w:tblStylePr>
   </w:style>
-  <w:style w:type="table" w:styleId="126">
+  <w:style w:type="table" w:styleId="815">
     <w:name w:val="Bordered &amp; Lined - Accent 2"/>
-    <w:basedOn w:val="665"/>
+    <w:basedOn w:val="887"/>
     <w:uiPriority w:val="99"/>
     <w:pPr>
       <w:pBdr/>
@@ -27364,9 +27578,9 @@
       </w:tcPr>
     </w:tblStylePr>
   </w:style>
-  <w:style w:type="table" w:styleId="127">
+  <w:style w:type="table" w:styleId="816">
     <w:name w:val="Bordered &amp; Lined - Accent 3"/>
-    <w:basedOn w:val="665"/>
+    <w:basedOn w:val="887"/>
     <w:uiPriority w:val="99"/>
     <w:pPr>
       <w:pBdr/>
@@ -27608,9 +27822,9 @@
       </w:tcPr>
     </w:tblStylePr>
   </w:style>
-  <w:style w:type="table" w:styleId="128">
+  <w:style w:type="table" w:styleId="817">
     <w:name w:val="Bordered &amp; Lined - Accent 4"/>
-    <w:basedOn w:val="665"/>
+    <w:basedOn w:val="887"/>
     <w:uiPriority w:val="99"/>
     <w:pPr>
       <w:pBdr/>
@@ -27852,9 +28066,9 @@
       </w:tcPr>
     </w:tblStylePr>
   </w:style>
-  <w:style w:type="table" w:styleId="129">
+  <w:style w:type="table" w:styleId="818">
     <w:name w:val="Bordered &amp; Lined - Accent 5"/>
-    <w:basedOn w:val="665"/>
+    <w:basedOn w:val="887"/>
     <w:uiPriority w:val="99"/>
     <w:pPr>
       <w:pBdr/>
@@ -28096,9 +28310,9 @@
       </w:tcPr>
     </w:tblStylePr>
   </w:style>
-  <w:style w:type="table" w:styleId="130">
+  <w:style w:type="table" w:styleId="819">
     <w:name w:val="Bordered &amp; Lined - Accent 6"/>
-    <w:basedOn w:val="665"/>
+    <w:basedOn w:val="887"/>
     <w:uiPriority w:val="99"/>
     <w:pPr>
       <w:pBdr/>
@@ -28340,9 +28554,9 @@
       </w:tcPr>
     </w:tblStylePr>
   </w:style>
-  <w:style w:type="table" w:styleId="131">
+  <w:style w:type="table" w:styleId="820">
     <w:name w:val="Bordered"/>
-    <w:basedOn w:val="665"/>
+    <w:basedOn w:val="887"/>
     <w:uiPriority w:val="99"/>
     <w:pPr>
       <w:pBdr/>
@@ -28571,9 +28785,9 @@
       </w:tcPr>
     </w:tblStylePr>
   </w:style>
-  <w:style w:type="table" w:styleId="132">
+  <w:style w:type="table" w:styleId="821">
     <w:name w:val="Bordered - Accent 1"/>
-    <w:basedOn w:val="665"/>
+    <w:basedOn w:val="887"/>
     <w:uiPriority w:val="99"/>
     <w:pPr>
       <w:pBdr/>
@@ -28802,9 +29016,9 @@
       </w:tcPr>
     </w:tblStylePr>
   </w:style>
-  <w:style w:type="table" w:styleId="133">
+  <w:style w:type="table" w:styleId="822">
     <w:name w:val="Bordered - Accent 2"/>
-    <w:basedOn w:val="665"/>
+    <w:basedOn w:val="887"/>
     <w:uiPriority w:val="99"/>
     <w:pPr>
       <w:pBdr/>
@@ -29033,9 +29247,9 @@
       </w:tcPr>
     </w:tblStylePr>
   </w:style>
-  <w:style w:type="table" w:styleId="134">
+  <w:style w:type="table" w:styleId="823">
     <w:name w:val="Bordered - Accent 3"/>
-    <w:basedOn w:val="665"/>
+    <w:basedOn w:val="887"/>
     <w:uiPriority w:val="99"/>
     <w:pPr>
       <w:pBdr/>
@@ -29264,9 +29478,9 @@
       </w:tcPr>
     </w:tblStylePr>
   </w:style>
-  <w:style w:type="table" w:styleId="135">
+  <w:style w:type="table" w:styleId="824">
     <w:name w:val="Bordered - Accent 4"/>
-    <w:basedOn w:val="665"/>
+    <w:basedOn w:val="887"/>
     <w:uiPriority w:val="99"/>
     <w:pPr>
       <w:pBdr/>
@@ -29495,9 +29709,9 @@
       </w:tcPr>
     </w:tblStylePr>
   </w:style>
-  <w:style w:type="table" w:styleId="136">
+  <w:style w:type="table" w:styleId="825">
     <w:name w:val="Bordered - Accent 5"/>
-    <w:basedOn w:val="665"/>
+    <w:basedOn w:val="887"/>
     <w:uiPriority w:val="99"/>
     <w:pPr>
       <w:pBdr/>
@@ -29726,9 +29940,9 @@
       </w:tcPr>
     </w:tblStylePr>
   </w:style>
-  <w:style w:type="table" w:styleId="137">
+  <w:style w:type="table" w:styleId="826">
     <w:name w:val="Bordered - Accent 6"/>
-    <w:basedOn w:val="665"/>
+    <w:basedOn w:val="887"/>
     <w:uiPriority w:val="99"/>
     <w:pPr>
       <w:pBdr/>
@@ -29957,11 +30171,11 @@
       </w:tcPr>
     </w:tblStylePr>
   </w:style>
-  <w:style w:type="paragraph" w:styleId="139">
+  <w:style w:type="paragraph" w:styleId="827">
     <w:name w:val="Heading 1"/>
-    <w:basedOn w:val="664"/>
-    <w:next w:val="664"/>
-    <w:link w:val="150"/>
+    <w:basedOn w:val="886"/>
+    <w:next w:val="886"/>
+    <w:link w:val="837"/>
     <w:uiPriority w:val="9"/>
     <w:qFormat/>
     <w:pPr>
@@ -29979,11 +30193,11 @@
       <w:szCs w:val="40"/>
     </w:rPr>
   </w:style>
-  <w:style w:type="paragraph" w:styleId="140">
+  <w:style w:type="paragraph" w:styleId="828">
     <w:name w:val="Heading 2"/>
-    <w:basedOn w:val="664"/>
-    <w:next w:val="664"/>
-    <w:link w:val="151"/>
+    <w:basedOn w:val="886"/>
+    <w:next w:val="886"/>
+    <w:link w:val="838"/>
     <w:uiPriority w:val="9"/>
     <w:unhideWhenUsed/>
     <w:qFormat/>
@@ -30002,11 +30216,11 @@
       <w:szCs w:val="32"/>
     </w:rPr>
   </w:style>
-  <w:style w:type="paragraph" w:styleId="141">
+  <w:style w:type="paragraph" w:styleId="829">
     <w:name w:val="Heading 3"/>
-    <w:basedOn w:val="664"/>
-    <w:next w:val="664"/>
-    <w:link w:val="152"/>
+    <w:basedOn w:val="886"/>
+    <w:next w:val="886"/>
+    <w:link w:val="839"/>
     <w:uiPriority w:val="9"/>
     <w:unhideWhenUsed/>
     <w:qFormat/>
@@ -30025,11 +30239,11 @@
       <w:szCs w:val="28"/>
     </w:rPr>
   </w:style>
-  <w:style w:type="paragraph" w:styleId="142">
+  <w:style w:type="paragraph" w:styleId="830">
     <w:name w:val="Heading 4"/>
-    <w:basedOn w:val="664"/>
-    <w:next w:val="664"/>
-    <w:link w:val="153"/>
+    <w:basedOn w:val="886"/>
+    <w:next w:val="886"/>
+    <w:link w:val="840"/>
     <w:uiPriority w:val="9"/>
     <w:unhideWhenUsed/>
     <w:qFormat/>
@@ -30048,11 +30262,11 @@
       <w:color w:val="0f4761" w:themeColor="accent1" w:themeShade="BF"/>
     </w:rPr>
   </w:style>
-  <w:style w:type="paragraph" w:styleId="143">
+  <w:style w:type="paragraph" w:styleId="831">
     <w:name w:val="Heading 5"/>
-    <w:basedOn w:val="664"/>
-    <w:next w:val="664"/>
-    <w:link w:val="154"/>
+    <w:basedOn w:val="886"/>
+    <w:next w:val="886"/>
+    <w:link w:val="841"/>
     <w:uiPriority w:val="9"/>
     <w:unhideWhenUsed/>
     <w:qFormat/>
@@ -30069,11 +30283,11 @@
       <w:color w:val="0f4761" w:themeColor="accent1" w:themeShade="BF"/>
     </w:rPr>
   </w:style>
-  <w:style w:type="paragraph" w:styleId="144">
+  <w:style w:type="paragraph" w:styleId="832">
     <w:name w:val="Heading 6"/>
-    <w:basedOn w:val="664"/>
-    <w:next w:val="664"/>
-    <w:link w:val="155"/>
+    <w:basedOn w:val="886"/>
+    <w:next w:val="886"/>
+    <w:link w:val="842"/>
     <w:uiPriority w:val="9"/>
     <w:unhideWhenUsed/>
     <w:qFormat/>
@@ -30092,11 +30306,11 @@
       <w:color w:val="595959" w:themeColor="text1" w:themeTint="A6"/>
     </w:rPr>
   </w:style>
-  <w:style w:type="paragraph" w:styleId="145">
+  <w:style w:type="paragraph" w:styleId="833">
     <w:name w:val="Heading 7"/>
-    <w:basedOn w:val="664"/>
-    <w:next w:val="664"/>
-    <w:link w:val="156"/>
+    <w:basedOn w:val="886"/>
+    <w:next w:val="886"/>
+    <w:link w:val="843"/>
     <w:uiPriority w:val="9"/>
     <w:unhideWhenUsed/>
     <w:qFormat/>
@@ -30113,11 +30327,11 @@
       <w:color w:val="595959" w:themeColor="text1" w:themeTint="A6"/>
     </w:rPr>
   </w:style>
-  <w:style w:type="paragraph" w:styleId="146">
+  <w:style w:type="paragraph" w:styleId="834">
     <w:name w:val="Heading 8"/>
-    <w:basedOn w:val="664"/>
-    <w:next w:val="664"/>
-    <w:link w:val="157"/>
+    <w:basedOn w:val="886"/>
+    <w:next w:val="886"/>
+    <w:link w:val="844"/>
     <w:uiPriority w:val="9"/>
     <w:unhideWhenUsed/>
     <w:qFormat/>
@@ -30136,11 +30350,11 @@
       <w:color w:val="272727" w:themeColor="text1" w:themeTint="D8"/>
     </w:rPr>
   </w:style>
-  <w:style w:type="paragraph" w:styleId="147">
+  <w:style w:type="paragraph" w:styleId="835">
     <w:name w:val="Heading 9"/>
-    <w:basedOn w:val="664"/>
-    <w:next w:val="664"/>
-    <w:link w:val="158"/>
+    <w:basedOn w:val="886"/>
+    <w:next w:val="886"/>
+    <w:link w:val="845"/>
     <w:uiPriority w:val="9"/>
     <w:unhideWhenUsed/>
     <w:qFormat/>
@@ -30159,7 +30373,7 @@
       <w:color w:val="272727" w:themeColor="text1" w:themeTint="D8"/>
     </w:rPr>
   </w:style>
-  <w:style w:type="character" w:styleId="148" w:default="1">
+  <w:style w:type="character" w:styleId="836" w:default="1">
     <w:name w:val="Default Paragraph Font"/>
     <w:uiPriority w:val="1"/>
     <w:semiHidden/>
@@ -30170,10 +30384,10 @@
       <w:ind/>
     </w:pPr>
   </w:style>
-  <w:style w:type="character" w:styleId="150">
+  <w:style w:type="character" w:styleId="837">
     <w:name w:val="Heading 1 Char"/>
-    <w:basedOn w:val="148"/>
-    <w:link w:val="139"/>
+    <w:basedOn w:val="836"/>
+    <w:link w:val="827"/>
     <w:uiPriority w:val="9"/>
     <w:pPr>
       <w:pBdr/>
@@ -30187,10 +30401,10 @@
       <w:szCs w:val="40"/>
     </w:rPr>
   </w:style>
-  <w:style w:type="character" w:styleId="151">
+  <w:style w:type="character" w:styleId="838">
     <w:name w:val="Heading 2 Char"/>
-    <w:basedOn w:val="148"/>
-    <w:link w:val="140"/>
+    <w:basedOn w:val="836"/>
+    <w:link w:val="828"/>
     <w:uiPriority w:val="9"/>
     <w:pPr>
       <w:pBdr/>
@@ -30204,10 +30418,10 @@
       <w:szCs w:val="32"/>
     </w:rPr>
   </w:style>
-  <w:style w:type="character" w:styleId="152">
+  <w:style w:type="character" w:styleId="839">
     <w:name w:val="Heading 3 Char"/>
-    <w:basedOn w:val="148"/>
-    <w:link w:val="141"/>
+    <w:basedOn w:val="836"/>
+    <w:link w:val="829"/>
     <w:uiPriority w:val="9"/>
     <w:pPr>
       <w:pBdr/>
@@ -30221,10 +30435,10 @@
       <w:szCs w:val="28"/>
     </w:rPr>
   </w:style>
-  <w:style w:type="character" w:styleId="153">
+  <w:style w:type="character" w:styleId="840">
     <w:name w:val="Heading 4 Char"/>
-    <w:basedOn w:val="148"/>
-    <w:link w:val="142"/>
+    <w:basedOn w:val="836"/>
+    <w:link w:val="830"/>
     <w:uiPriority w:val="9"/>
     <w:pPr>
       <w:pBdr/>
@@ -30238,10 +30452,10 @@
       <w:color w:val="0f4761" w:themeColor="accent1" w:themeShade="BF"/>
     </w:rPr>
   </w:style>
-  <w:style w:type="character" w:styleId="154">
+  <w:style w:type="character" w:styleId="841">
     <w:name w:val="Heading 5 Char"/>
-    <w:basedOn w:val="148"/>
-    <w:link w:val="143"/>
+    <w:basedOn w:val="836"/>
+    <w:link w:val="831"/>
     <w:uiPriority w:val="9"/>
     <w:pPr>
       <w:pBdr/>
@@ -30253,10 +30467,10 @@
       <w:color w:val="0f4761" w:themeColor="accent1" w:themeShade="BF"/>
     </w:rPr>
   </w:style>
-  <w:style w:type="character" w:styleId="155">
+  <w:style w:type="character" w:styleId="842">
     <w:name w:val="Heading 6 Char"/>
-    <w:basedOn w:val="148"/>
-    <w:link w:val="144"/>
+    <w:basedOn w:val="836"/>
+    <w:link w:val="832"/>
     <w:uiPriority w:val="9"/>
     <w:pPr>
       <w:pBdr/>
@@ -30270,10 +30484,10 @@
       <w:color w:val="595959" w:themeColor="text1" w:themeTint="A6"/>
     </w:rPr>
   </w:style>
-  <w:style w:type="character" w:styleId="156">
+  <w:style w:type="character" w:styleId="843">
     <w:name w:val="Heading 7 Char"/>
-    <w:basedOn w:val="148"/>
-    <w:link w:val="145"/>
+    <w:basedOn w:val="836"/>
+    <w:link w:val="833"/>
     <w:uiPriority w:val="9"/>
     <w:pPr>
       <w:pBdr/>
@@ -30285,10 +30499,10 @@
       <w:color w:val="595959" w:themeColor="text1" w:themeTint="A6"/>
     </w:rPr>
   </w:style>
-  <w:style w:type="character" w:styleId="157">
+  <w:style w:type="character" w:styleId="844">
     <w:name w:val="Heading 8 Char"/>
-    <w:basedOn w:val="148"/>
-    <w:link w:val="146"/>
+    <w:basedOn w:val="836"/>
+    <w:link w:val="834"/>
     <w:uiPriority w:val="9"/>
     <w:pPr>
       <w:pBdr/>
@@ -30302,10 +30516,10 @@
       <w:color w:val="272727" w:themeColor="text1" w:themeTint="D8"/>
     </w:rPr>
   </w:style>
-  <w:style w:type="character" w:styleId="158">
+  <w:style w:type="character" w:styleId="845">
     <w:name w:val="Heading 9 Char"/>
-    <w:basedOn w:val="148"/>
-    <w:link w:val="147"/>
+    <w:basedOn w:val="836"/>
+    <w:link w:val="835"/>
     <w:uiPriority w:val="9"/>
     <w:pPr>
       <w:pBdr/>
@@ -30319,11 +30533,11 @@
       <w:color w:val="272727" w:themeColor="text1" w:themeTint="D8"/>
     </w:rPr>
   </w:style>
-  <w:style w:type="paragraph" w:styleId="159">
+  <w:style w:type="paragraph" w:styleId="846">
     <w:name w:val="Title"/>
-    <w:basedOn w:val="664"/>
-    <w:next w:val="664"/>
-    <w:link w:val="160"/>
+    <w:basedOn w:val="886"/>
+    <w:next w:val="886"/>
+    <w:link w:val="847"/>
     <w:uiPriority w:val="10"/>
     <w:qFormat/>
     <w:pPr>
@@ -30339,10 +30553,10 @@
       <w:szCs w:val="56"/>
     </w:rPr>
   </w:style>
-  <w:style w:type="character" w:styleId="160">
+  <w:style w:type="character" w:styleId="847">
     <w:name w:val="Title Char"/>
-    <w:basedOn w:val="148"/>
-    <w:link w:val="159"/>
+    <w:basedOn w:val="836"/>
+    <w:link w:val="846"/>
     <w:uiPriority w:val="10"/>
     <w:pPr>
       <w:pBdr/>
@@ -30356,11 +30570,11 @@
       <w:szCs w:val="56"/>
     </w:rPr>
   </w:style>
-  <w:style w:type="paragraph" w:styleId="161">
+  <w:style w:type="paragraph" w:styleId="848">
     <w:name w:val="Subtitle"/>
-    <w:basedOn w:val="664"/>
-    <w:next w:val="664"/>
-    <w:link w:val="162"/>
+    <w:basedOn w:val="886"/>
+    <w:next w:val="886"/>
+    <w:link w:val="849"/>
     <w:uiPriority w:val="11"/>
     <w:qFormat/>
     <w:pPr>
@@ -30378,10 +30592,10 @@
       <w:szCs w:val="28"/>
     </w:rPr>
   </w:style>
-  <w:style w:type="character" w:styleId="162">
+  <w:style w:type="character" w:styleId="849">
     <w:name w:val="Subtitle Char"/>
-    <w:basedOn w:val="148"/>
-    <w:link w:val="161"/>
+    <w:basedOn w:val="836"/>
+    <w:link w:val="848"/>
     <w:uiPriority w:val="11"/>
     <w:pPr>
       <w:pBdr/>
@@ -30395,11 +30609,11 @@
       <w:szCs w:val="28"/>
     </w:rPr>
   </w:style>
-  <w:style w:type="paragraph" w:styleId="163">
+  <w:style w:type="paragraph" w:styleId="850">
     <w:name w:val="Quote"/>
-    <w:basedOn w:val="664"/>
-    <w:next w:val="664"/>
-    <w:link w:val="164"/>
+    <w:basedOn w:val="886"/>
+    <w:next w:val="886"/>
+    <w:link w:val="851"/>
     <w:uiPriority w:val="29"/>
     <w:qFormat/>
     <w:pPr>
@@ -30414,10 +30628,10 @@
       <w:color w:val="404040" w:themeColor="text1" w:themeTint="BF"/>
     </w:rPr>
   </w:style>
-  <w:style w:type="character" w:styleId="164">
+  <w:style w:type="character" w:styleId="851">
     <w:name w:val="Quote Char"/>
-    <w:basedOn w:val="148"/>
-    <w:link w:val="163"/>
+    <w:basedOn w:val="836"/>
+    <w:link w:val="850"/>
     <w:uiPriority w:val="29"/>
     <w:pPr>
       <w:pBdr/>
@@ -30430,9 +30644,9 @@
       <w:color w:val="404040" w:themeColor="text1" w:themeTint="BF"/>
     </w:rPr>
   </w:style>
-  <w:style w:type="character" w:styleId="166">
+  <w:style w:type="character" w:styleId="852">
     <w:name w:val="Intense Emphasis"/>
-    <w:basedOn w:val="148"/>
+    <w:basedOn w:val="836"/>
     <w:uiPriority w:val="21"/>
     <w:qFormat/>
     <w:pPr>
@@ -30446,11 +30660,11 @@
       <w:color w:val="0f4761" w:themeColor="accent1" w:themeShade="BF"/>
     </w:rPr>
   </w:style>
-  <w:style w:type="paragraph" w:styleId="167">
+  <w:style w:type="paragraph" w:styleId="853">
     <w:name w:val="Intense Quote"/>
-    <w:basedOn w:val="664"/>
-    <w:next w:val="664"/>
-    <w:link w:val="168"/>
+    <w:basedOn w:val="886"/>
+    <w:next w:val="886"/>
+    <w:link w:val="854"/>
     <w:uiPriority w:val="30"/>
     <w:qFormat/>
     <w:pPr>
@@ -30468,10 +30682,10 @@
       <w:color w:val="0f4761" w:themeColor="accent1" w:themeShade="BF"/>
     </w:rPr>
   </w:style>
-  <w:style w:type="character" w:styleId="168">
+  <w:style w:type="character" w:styleId="854">
     <w:name w:val="Intense Quote Char"/>
-    <w:basedOn w:val="148"/>
-    <w:link w:val="167"/>
+    <w:basedOn w:val="836"/>
+    <w:link w:val="853"/>
     <w:uiPriority w:val="30"/>
     <w:pPr>
       <w:pBdr/>
@@ -30484,9 +30698,9 @@
       <w:color w:val="0f4761" w:themeColor="accent1" w:themeShade="BF"/>
     </w:rPr>
   </w:style>
-  <w:style w:type="character" w:styleId="169">
+  <w:style w:type="character" w:styleId="855">
     <w:name w:val="Intense Reference"/>
-    <w:basedOn w:val="148"/>
+    <w:basedOn w:val="836"/>
     <w:uiPriority w:val="32"/>
     <w:qFormat/>
     <w:pPr>
@@ -30502,9 +30716,9 @@
       <w:spacing w:val="5"/>
     </w:rPr>
   </w:style>
-  <w:style w:type="character" w:styleId="171">
+  <w:style w:type="character" w:styleId="856">
     <w:name w:val="Subtle Emphasis"/>
-    <w:basedOn w:val="148"/>
+    <w:basedOn w:val="836"/>
     <w:uiPriority w:val="19"/>
     <w:qFormat/>
     <w:pPr>
@@ -30518,9 +30732,9 @@
       <w:color w:val="404040" w:themeColor="text1" w:themeTint="BF"/>
     </w:rPr>
   </w:style>
-  <w:style w:type="character" w:styleId="172">
+  <w:style w:type="character" w:styleId="857">
     <w:name w:val="Emphasis"/>
-    <w:basedOn w:val="148"/>
+    <w:basedOn w:val="836"/>
     <w:uiPriority w:val="20"/>
     <w:qFormat/>
     <w:pPr>
@@ -30533,9 +30747,9 @@
       <w:iCs/>
     </w:rPr>
   </w:style>
-  <w:style w:type="character" w:styleId="173">
+  <w:style w:type="character" w:styleId="858">
     <w:name w:val="Strong"/>
-    <w:basedOn w:val="148"/>
+    <w:basedOn w:val="836"/>
     <w:uiPriority w:val="22"/>
     <w:qFormat/>
     <w:pPr>
@@ -30548,9 +30762,9 @@
       <w:bCs/>
     </w:rPr>
   </w:style>
-  <w:style w:type="character" w:styleId="174">
+  <w:style w:type="character" w:styleId="859">
     <w:name w:val="Subtle Reference"/>
-    <w:basedOn w:val="148"/>
+    <w:basedOn w:val="836"/>
     <w:uiPriority w:val="31"/>
     <w:qFormat/>
     <w:pPr>
@@ -30563,9 +30777,9 @@
       <w:color w:val="5a5a5a" w:themeColor="text1" w:themeTint="A5"/>
     </w:rPr>
   </w:style>
-  <w:style w:type="character" w:styleId="175">
+  <w:style w:type="character" w:styleId="860">
     <w:name w:val="Book Title"/>
-    <w:basedOn w:val="148"/>
+    <w:basedOn w:val="836"/>
     <w:uiPriority w:val="33"/>
     <w:qFormat/>
     <w:pPr>
@@ -30581,10 +30795,10 @@
       <w:spacing w:val="5"/>
     </w:rPr>
   </w:style>
-  <w:style w:type="paragraph" w:styleId="176">
+  <w:style w:type="paragraph" w:styleId="861">
     <w:name w:val="Header"/>
-    <w:basedOn w:val="664"/>
-    <w:link w:val="177"/>
+    <w:basedOn w:val="886"/>
+    <w:link w:val="862"/>
     <w:uiPriority w:val="99"/>
     <w:unhideWhenUsed/>
     <w:pPr>
@@ -30597,10 +30811,10 @@
       <w:ind/>
     </w:pPr>
   </w:style>
-  <w:style w:type="character" w:styleId="177">
+  <w:style w:type="character" w:styleId="862">
     <w:name w:val="Header Char"/>
-    <w:basedOn w:val="148"/>
-    <w:link w:val="176"/>
+    <w:basedOn w:val="836"/>
+    <w:link w:val="861"/>
     <w:uiPriority w:val="99"/>
     <w:pPr>
       <w:pBdr/>
@@ -30608,10 +30822,10 @@
       <w:ind/>
     </w:pPr>
   </w:style>
-  <w:style w:type="paragraph" w:styleId="178">
+  <w:style w:type="paragraph" w:styleId="863">
     <w:name w:val="Footer"/>
-    <w:basedOn w:val="664"/>
-    <w:link w:val="179"/>
+    <w:basedOn w:val="886"/>
+    <w:link w:val="864"/>
     <w:uiPriority w:val="99"/>
     <w:unhideWhenUsed/>
     <w:pPr>
@@ -30624,10 +30838,10 @@
       <w:ind/>
     </w:pPr>
   </w:style>
-  <w:style w:type="character" w:styleId="179">
+  <w:style w:type="character" w:styleId="864">
     <w:name w:val="Footer Char"/>
-    <w:basedOn w:val="148"/>
-    <w:link w:val="178"/>
+    <w:basedOn w:val="836"/>
+    <w:link w:val="863"/>
     <w:uiPriority w:val="99"/>
     <w:pPr>
       <w:pBdr/>
@@ -30635,10 +30849,10 @@
       <w:ind/>
     </w:pPr>
   </w:style>
-  <w:style w:type="paragraph" w:styleId="180">
+  <w:style w:type="paragraph" w:styleId="865">
     <w:name w:val="Caption"/>
-    <w:basedOn w:val="664"/>
-    <w:next w:val="664"/>
+    <w:basedOn w:val="886"/>
+    <w:next w:val="886"/>
     <w:uiPriority w:val="35"/>
     <w:unhideWhenUsed/>
     <w:qFormat/>
@@ -30655,10 +30869,10 @@
       <w:szCs w:val="18"/>
     </w:rPr>
   </w:style>
-  <w:style w:type="paragraph" w:styleId="181">
+  <w:style w:type="paragraph" w:styleId="866">
     <w:name w:val="footnote text"/>
-    <w:basedOn w:val="664"/>
-    <w:link w:val="182"/>
+    <w:basedOn w:val="886"/>
+    <w:link w:val="867"/>
     <w:uiPriority w:val="99"/>
     <w:semiHidden/>
     <w:unhideWhenUsed/>
@@ -30672,10 +30886,10 @@
       <w:szCs w:val="20"/>
     </w:rPr>
   </w:style>
-  <w:style w:type="character" w:styleId="182">
+  <w:style w:type="character" w:styleId="867">
     <w:name w:val="Footnote Text Char"/>
-    <w:basedOn w:val="148"/>
-    <w:link w:val="181"/>
+    <w:basedOn w:val="836"/>
+    <w:link w:val="866"/>
     <w:uiPriority w:val="99"/>
     <w:semiHidden/>
     <w:pPr>
@@ -30688,9 +30902,9 @@
       <w:szCs w:val="20"/>
     </w:rPr>
   </w:style>
-  <w:style w:type="character" w:styleId="183">
+  <w:style w:type="character" w:styleId="868">
     <w:name w:val="footnote reference"/>
-    <w:basedOn w:val="148"/>
+    <w:basedOn w:val="836"/>
     <w:uiPriority w:val="99"/>
     <w:semiHidden/>
     <w:unhideWhenUsed/>
@@ -30703,10 +30917,10 @@
       <w:vertAlign w:val="superscript"/>
     </w:rPr>
   </w:style>
-  <w:style w:type="paragraph" w:styleId="184">
+  <w:style w:type="paragraph" w:styleId="869">
     <w:name w:val="endnote text"/>
-    <w:basedOn w:val="664"/>
-    <w:link w:val="185"/>
+    <w:basedOn w:val="886"/>
+    <w:link w:val="870"/>
     <w:uiPriority w:val="99"/>
     <w:semiHidden/>
     <w:unhideWhenUsed/>
@@ -30720,10 +30934,10 @@
       <w:szCs w:val="20"/>
     </w:rPr>
   </w:style>
-  <w:style w:type="character" w:styleId="185">
+  <w:style w:type="character" w:styleId="870">
     <w:name w:val="Endnote Text Char"/>
-    <w:basedOn w:val="148"/>
-    <w:link w:val="184"/>
+    <w:basedOn w:val="836"/>
+    <w:link w:val="869"/>
     <w:uiPriority w:val="99"/>
     <w:semiHidden/>
     <w:pPr>
@@ -30736,9 +30950,9 @@
       <w:szCs w:val="20"/>
     </w:rPr>
   </w:style>
-  <w:style w:type="character" w:styleId="186">
+  <w:style w:type="character" w:styleId="871">
     <w:name w:val="endnote reference"/>
-    <w:basedOn w:val="148"/>
+    <w:basedOn w:val="836"/>
     <w:uiPriority w:val="99"/>
     <w:semiHidden/>
     <w:unhideWhenUsed/>
@@ -30751,9 +30965,9 @@
       <w:vertAlign w:val="superscript"/>
     </w:rPr>
   </w:style>
-  <w:style w:type="character" w:styleId="187">
+  <w:style w:type="character" w:styleId="872">
     <w:name w:val="Hyperlink"/>
-    <w:basedOn w:val="148"/>
+    <w:basedOn w:val="836"/>
     <w:uiPriority w:val="99"/>
     <w:unhideWhenUsed/>
     <w:pPr>
@@ -30766,9 +30980,9 @@
       <w:u w:val="single"/>
     </w:rPr>
   </w:style>
-  <w:style w:type="character" w:styleId="188">
+  <w:style w:type="character" w:styleId="873">
     <w:name w:val="FollowedHyperlink"/>
-    <w:basedOn w:val="148"/>
+    <w:basedOn w:val="836"/>
     <w:uiPriority w:val="99"/>
     <w:semiHidden/>
     <w:unhideWhenUsed/>
@@ -30782,10 +30996,10 @@
       <w:u w:val="single"/>
     </w:rPr>
   </w:style>
-  <w:style w:type="paragraph" w:styleId="189">
+  <w:style w:type="paragraph" w:styleId="874">
     <w:name w:val="toc 1"/>
-    <w:basedOn w:val="664"/>
-    <w:next w:val="664"/>
+    <w:basedOn w:val="886"/>
+    <w:next w:val="886"/>
     <w:uiPriority w:val="39"/>
     <w:unhideWhenUsed/>
     <w:pPr>
@@ -30794,10 +31008,10 @@
       <w:ind/>
     </w:pPr>
   </w:style>
-  <w:style w:type="paragraph" w:styleId="190">
+  <w:style w:type="paragraph" w:styleId="875">
     <w:name w:val="toc 2"/>
-    <w:basedOn w:val="664"/>
-    <w:next w:val="664"/>
+    <w:basedOn w:val="886"/>
+    <w:next w:val="886"/>
     <w:uiPriority w:val="39"/>
     <w:unhideWhenUsed/>
     <w:pPr>
@@ -30806,10 +31020,10 @@
       <w:ind w:left="220"/>
     </w:pPr>
   </w:style>
-  <w:style w:type="paragraph" w:styleId="191">
+  <w:style w:type="paragraph" w:styleId="876">
     <w:name w:val="toc 3"/>
-    <w:basedOn w:val="664"/>
-    <w:next w:val="664"/>
+    <w:basedOn w:val="886"/>
+    <w:next w:val="886"/>
     <w:uiPriority w:val="39"/>
     <w:unhideWhenUsed/>
     <w:pPr>
@@ -30818,10 +31032,10 @@
       <w:ind w:left="440"/>
     </w:pPr>
   </w:style>
-  <w:style w:type="paragraph" w:styleId="192">
+  <w:style w:type="paragraph" w:styleId="877">
     <w:name w:val="toc 4"/>
-    <w:basedOn w:val="664"/>
-    <w:next w:val="664"/>
+    <w:basedOn w:val="886"/>
+    <w:next w:val="886"/>
     <w:uiPriority w:val="39"/>
     <w:unhideWhenUsed/>
     <w:pPr>
@@ -30830,10 +31044,10 @@
       <w:ind w:left="660"/>
     </w:pPr>
   </w:style>
-  <w:style w:type="paragraph" w:styleId="193">
+  <w:style w:type="paragraph" w:styleId="878">
     <w:name w:val="toc 5"/>
-    <w:basedOn w:val="664"/>
-    <w:next w:val="664"/>
+    <w:basedOn w:val="886"/>
+    <w:next w:val="886"/>
     <w:uiPriority w:val="39"/>
     <w:unhideWhenUsed/>
     <w:pPr>
@@ -30842,10 +31056,10 @@
       <w:ind w:left="880"/>
     </w:pPr>
   </w:style>
-  <w:style w:type="paragraph" w:styleId="194">
+  <w:style w:type="paragraph" w:styleId="879">
     <w:name w:val="toc 6"/>
-    <w:basedOn w:val="664"/>
-    <w:next w:val="664"/>
+    <w:basedOn w:val="886"/>
+    <w:next w:val="886"/>
     <w:uiPriority w:val="39"/>
     <w:unhideWhenUsed/>
     <w:pPr>
@@ -30854,10 +31068,10 @@
       <w:ind w:left="1100"/>
     </w:pPr>
   </w:style>
-  <w:style w:type="paragraph" w:styleId="195">
+  <w:style w:type="paragraph" w:styleId="880">
     <w:name w:val="toc 7"/>
-    <w:basedOn w:val="664"/>
-    <w:next w:val="664"/>
+    <w:basedOn w:val="886"/>
+    <w:next w:val="886"/>
     <w:uiPriority w:val="39"/>
     <w:unhideWhenUsed/>
     <w:pPr>
@@ -30866,10 +31080,10 @@
       <w:ind w:left="1320"/>
     </w:pPr>
   </w:style>
-  <w:style w:type="paragraph" w:styleId="196">
+  <w:style w:type="paragraph" w:styleId="881">
     <w:name w:val="toc 8"/>
-    <w:basedOn w:val="664"/>
-    <w:next w:val="664"/>
+    <w:basedOn w:val="886"/>
+    <w:next w:val="886"/>
     <w:uiPriority w:val="39"/>
     <w:unhideWhenUsed/>
     <w:pPr>
@@ -30878,10 +31092,10 @@
       <w:ind w:left="1540"/>
     </w:pPr>
   </w:style>
-  <w:style w:type="paragraph" w:styleId="197">
+  <w:style w:type="paragraph" w:styleId="882">
     <w:name w:val="toc 9"/>
-    <w:basedOn w:val="664"/>
-    <w:next w:val="664"/>
+    <w:basedOn w:val="886"/>
+    <w:next w:val="886"/>
     <w:uiPriority w:val="39"/>
     <w:unhideWhenUsed/>
     <w:pPr>
@@ -30890,9 +31104,9 @@
       <w:ind w:left="1760"/>
     </w:pPr>
   </w:style>
-  <w:style w:type="character" w:styleId="198">
+  <w:style w:type="character" w:styleId="883">
     <w:name w:val="Placeholder Text"/>
-    <w:basedOn w:val="148"/>
+    <w:basedOn w:val="836"/>
     <w:uiPriority w:val="99"/>
     <w:semiHidden/>
     <w:pPr>
@@ -30904,7 +31118,7 @@
       <w:color w:val="666666"/>
     </w:rPr>
   </w:style>
-  <w:style w:type="paragraph" w:styleId="208">
+  <w:style w:type="paragraph" w:styleId="884">
     <w:name w:val="TOC Heading"/>
     <w:uiPriority w:val="39"/>
     <w:unhideWhenUsed/>
@@ -30914,10 +31128,10 @@
       <w:ind/>
     </w:pPr>
   </w:style>
-  <w:style w:type="paragraph" w:styleId="209">
+  <w:style w:type="paragraph" w:styleId="885">
     <w:name w:val="table of figures"/>
-    <w:basedOn w:val="664"/>
-    <w:next w:val="664"/>
+    <w:basedOn w:val="886"/>
+    <w:next w:val="886"/>
     <w:uiPriority w:val="99"/>
     <w:unhideWhenUsed/>
     <w:pPr>
@@ -30926,7 +31140,7 @@
       <w:ind/>
     </w:pPr>
   </w:style>
-  <w:style w:type="paragraph" w:styleId="664" w:default="1">
+  <w:style w:type="paragraph" w:styleId="886" w:default="1">
     <w:name w:val="Normal"/>
     <w:qFormat/>
     <w:pPr>
@@ -30935,7 +31149,7 @@
       <w:ind/>
     </w:pPr>
   </w:style>
-  <w:style w:type="table" w:styleId="665" w:default="1">
+  <w:style w:type="table" w:styleId="887" w:default="1">
     <w:name w:val="Normal Table"/>
     <w:uiPriority w:val="99"/>
     <w:semiHidden/>
@@ -31128,7 +31342,7 @@
       </w:tcPr>
     </w:tblStylePr>
   </w:style>
-  <w:style w:type="numbering" w:styleId="666" w:default="1">
+  <w:style w:type="numbering" w:styleId="888" w:default="1">
     <w:name w:val="No List"/>
     <w:uiPriority w:val="99"/>
     <w:semiHidden/>
@@ -31139,9 +31353,9 @@
       <w:ind/>
     </w:pPr>
   </w:style>
-  <w:style w:type="paragraph" w:styleId="667">
+  <w:style w:type="paragraph" w:styleId="889">
     <w:name w:val="No Spacing"/>
-    <w:basedOn w:val="664"/>
+    <w:basedOn w:val="886"/>
     <w:uiPriority w:val="1"/>
     <w:qFormat/>
     <w:pPr>
@@ -31150,9 +31364,9 @@
       <w:ind/>
     </w:pPr>
   </w:style>
-  <w:style w:type="paragraph" w:styleId="668">
+  <w:style w:type="paragraph" w:styleId="890">
     <w:name w:val="List Paragraph"/>
-    <w:basedOn w:val="664"/>
+    <w:basedOn w:val="886"/>
     <w:uiPriority w:val="34"/>
     <w:qFormat/>
     <w:pPr>

</xml_diff>